<commit_message>
started the results intro
</commit_message>
<xml_diff>
--- a/Final.docx
+++ b/Final.docx
@@ -6,7 +6,7 @@
       <w:pPr>
         <w:pStyle w:val="Title"/>
         <w:bidi w:val="0"/>
-        <w:jc w:val="both"/>
+        <w:jc w:val="center"/>
       </w:pPr>
       <w:r>
         <w:t>Gene expression analysis of MCF7 cell line after E2 and ZNA treatments</w:t>
@@ -1207,6 +1207,13 @@
           <w:sz w:val="24"/>
           <w:szCs w:val="24"/>
         </w:rPr>
+        <w:t xml:space="preserve"> exactly</w:t>
+      </w:r>
+      <w:r>
+        <w:rPr>
+          <w:sz w:val="24"/>
+          <w:szCs w:val="24"/>
+        </w:rPr>
         <w:t>.</w:t>
       </w:r>
       <w:r>
@@ -1270,7 +1277,35 @@
           <w:sz w:val="24"/>
           <w:szCs w:val="24"/>
         </w:rPr>
-        <w:t>, Having dense breasts, Family history</w:t>
+        <w:t xml:space="preserve">, </w:t>
+      </w:r>
+      <w:r>
+        <w:rPr>
+          <w:sz w:val="24"/>
+          <w:szCs w:val="24"/>
+        </w:rPr>
+        <w:t>h</w:t>
+      </w:r>
+      <w:r>
+        <w:rPr>
+          <w:sz w:val="24"/>
+          <w:szCs w:val="24"/>
+        </w:rPr>
+        <w:t xml:space="preserve">aving dense breasts, </w:t>
+      </w:r>
+      <w:r>
+        <w:rPr>
+          <w:sz w:val="24"/>
+          <w:szCs w:val="24"/>
+        </w:rPr>
+        <w:t>f</w:t>
+      </w:r>
+      <w:r>
+        <w:rPr>
+          <w:sz w:val="24"/>
+          <w:szCs w:val="24"/>
+        </w:rPr>
+        <w:t>amily history</w:t>
       </w:r>
       <w:r>
         <w:rPr>
@@ -1426,7 +1461,21 @@
           <w:sz w:val="24"/>
           <w:szCs w:val="24"/>
         </w:rPr>
-        <w:t>diet. while</w:t>
+        <w:t xml:space="preserve">diet. </w:t>
+      </w:r>
+      <w:r>
+        <w:rPr>
+          <w:sz w:val="24"/>
+          <w:szCs w:val="24"/>
+        </w:rPr>
+        <w:t>W</w:t>
+      </w:r>
+      <w:r>
+        <w:rPr>
+          <w:sz w:val="24"/>
+          <w:szCs w:val="24"/>
+        </w:rPr>
+        <w:t>hile</w:t>
       </w:r>
       <w:r>
         <w:rPr>
@@ -1440,14 +1489,30 @@
           <w:sz w:val="24"/>
           <w:szCs w:val="24"/>
         </w:rPr>
-        <w:t>, the connection between die</w:t>
-      </w:r>
-      <w:r>
-        <w:rPr>
-          <w:sz w:val="24"/>
-          <w:szCs w:val="24"/>
-        </w:rPr>
-        <w:t xml:space="preserve">t and breast cancer risk. Recently studies have found that breast cancer is not common in </w:t>
+        <w:t xml:space="preserve">, </w:t>
+      </w:r>
+      <w:r>
+        <w:rPr>
+          <w:color w:val="FF0000"/>
+          <w:sz w:val="24"/>
+          <w:szCs w:val="24"/>
+        </w:rPr>
+        <w:t>the connection between die</w:t>
+      </w:r>
+      <w:r>
+        <w:rPr>
+          <w:color w:val="FF0000"/>
+          <w:sz w:val="24"/>
+          <w:szCs w:val="24"/>
+        </w:rPr>
+        <w:t xml:space="preserve">t and breast cancer risk. </w:t>
+      </w:r>
+      <w:r>
+        <w:rPr>
+          <w:sz w:val="24"/>
+          <w:szCs w:val="24"/>
+        </w:rPr>
+        <w:t xml:space="preserve">Recently studies have found that breast cancer is not common in </w:t>
       </w:r>
       <w:r>
         <w:rPr>
@@ -1500,6 +1565,7 @@
           <w:id w:val="1086194931"/>
           <w:citation/>
         </w:sdtPr>
+        <w:sdtEndPr/>
         <w:sdtContent>
           <w:r>
             <w:rPr>
@@ -1663,6 +1729,7 @@
           <w:id w:val="-642571377"/>
           <w:citation/>
         </w:sdtPr>
+        <w:sdtEndPr/>
         <w:sdtContent>
           <w:r>
             <w:rPr>
@@ -1713,6 +1780,7 @@
     </w:p>
     <w:p>
       <w:pPr>
+        <w:jc w:val="both"/>
         <w:rPr>
           <w:sz w:val="24"/>
           <w:szCs w:val="24"/>
@@ -1804,6 +1872,7 @@
           <w:id w:val="-2131387336"/>
           <w:citation/>
         </w:sdtPr>
+        <w:sdtEndPr/>
         <w:sdtContent>
           <w:r>
             <w:rPr>
@@ -1928,21 +1997,14 @@
           <w:sz w:val="24"/>
           <w:szCs w:val="24"/>
         </w:rPr>
-        <w:t>axillary lymph nodes</w:t>
-      </w:r>
-      <w:r>
-        <w:rPr>
-          <w:sz w:val="24"/>
-          <w:szCs w:val="24"/>
-        </w:rPr>
-        <w:t xml:space="preserve"> while also the alternative of radiation therapy</w:t>
-      </w:r>
-      <w:r>
-        <w:rPr>
-          <w:sz w:val="24"/>
-          <w:szCs w:val="24"/>
-        </w:rPr>
-        <w:t xml:space="preserve"> is also being further researched </w:t>
+        <w:t>axillary lymph nodes while also the alternative of radiation therapy</w:t>
+      </w:r>
+      <w:r>
+        <w:rPr>
+          <w:sz w:val="24"/>
+          <w:szCs w:val="24"/>
+        </w:rPr>
+        <w:t xml:space="preserve"> is being further researched </w:t>
       </w:r>
       <w:r>
         <w:rPr>
@@ -1981,6 +2043,7 @@
           <w:id w:val="-1971425376"/>
           <w:citation/>
         </w:sdtPr>
+        <w:sdtEndPr/>
         <w:sdtContent>
           <w:r>
             <w:rPr>
@@ -2270,6 +2333,7 @@
           <w:id w:val="1190415878"/>
           <w:citation/>
         </w:sdtPr>
+        <w:sdtEndPr/>
         <w:sdtContent>
           <w:r>
             <w:rPr>
@@ -2343,6 +2407,36 @@
       <w:r>
         <w:lastRenderedPageBreak/>
         <w:t>Our research</w:t>
+      </w:r>
+    </w:p>
+    <w:p>
+      <w:pPr>
+        <w:jc w:val="both"/>
+        <w:rPr>
+          <w:sz w:val="24"/>
+          <w:szCs w:val="24"/>
+          <w:rtl/>
+          <w:lang w:val="en-IL"/>
+        </w:rPr>
+      </w:pPr>
+    </w:p>
+    <w:p>
+      <w:pPr>
+        <w:jc w:val="both"/>
+        <w:rPr>
+          <w:sz w:val="24"/>
+          <w:szCs w:val="24"/>
+          <w:rtl/>
+          <w:lang w:val="en-IL"/>
+        </w:rPr>
+      </w:pPr>
+      <w:r>
+        <w:rPr>
+          <w:sz w:val="24"/>
+          <w:szCs w:val="24"/>
+          <w:lang w:val="en-IL"/>
+        </w:rPr>
+        <w:t>MCF-7 is a human breast cancer cell with estrogen, progesterone, and glucocorticoid receptors. The cells were extracted from a 69-year-old woman with metastatic breast cancer in 1973 by Dr. Soule and colleagues at the Michigan Cancer Foundation.  MCF-7 is a commonly used breast cancer cell line and has been propagated for a long time to be a good model cell line to investigate breast cancer. The research about breast cancer that used MCF-7 has generated more data and knowledge for patient care than other breast cancer cell line.</w:t>
       </w:r>
     </w:p>
     <w:p>
@@ -2494,7 +2588,21 @@
           <w:sz w:val="24"/>
           <w:szCs w:val="24"/>
         </w:rPr>
-        <w:t>In addition, recently it has been researched how breast cancer cells can be treated with the novel small molecule ZNA, research shown that it has increased the survival outcomes and has been a powerful chemotype to induce cell death in cancer cells, but it still needs to be further analyzed to facilitate the identification of new, therapeutically accessible vulnerabilities in cancer.</w:t>
+        <w:t>In addition</w:t>
+      </w:r>
+      <w:r>
+        <w:rPr>
+          <w:sz w:val="24"/>
+          <w:szCs w:val="24"/>
+        </w:rPr>
+        <w:t>,</w:t>
+      </w:r>
+      <w:r>
+        <w:rPr>
+          <w:sz w:val="24"/>
+          <w:szCs w:val="24"/>
+        </w:rPr>
+        <w:t xml:space="preserve"> it has been researched how breast cancer cells can be treated with the novel small molecule ZNA, research shown that it has increased the survival outcomes and has been a powerful chemotype to induce cell death in cancer cells, but it still needs to be further analyzed to facilitate the identification of new, therapeutically accessible vulnerabilities in cancer.</w:t>
       </w:r>
       <w:r>
         <w:rPr>
@@ -2519,6 +2627,7 @@
           <w:id w:val="-824425561"/>
           <w:citation/>
         </w:sdtPr>
+        <w:sdtEndPr/>
         <w:sdtContent>
           <w:r>
             <w:rPr>
@@ -2660,6 +2769,7 @@
           <w:id w:val="1318920480"/>
           <w:citation/>
         </w:sdtPr>
+        <w:sdtEndPr/>
         <w:sdtContent>
           <w:r>
             <w:rPr>
@@ -2704,8 +2814,10 @@
       <w:pPr>
         <w:jc w:val="both"/>
         <w:rPr>
-          <w:sz w:val="24"/>
-          <w:szCs w:val="24"/>
+          <w:rFonts w:hint="cs"/>
+          <w:sz w:val="24"/>
+          <w:szCs w:val="24"/>
+          <w:rtl/>
         </w:rPr>
       </w:pPr>
       <w:r>
@@ -3004,12 +3116,86 @@
     </w:p>
     <w:p>
       <w:pPr>
+        <w:pStyle w:val="Heading1"/>
+      </w:pPr>
+      <w:r>
+        <w:lastRenderedPageBreak/>
+        <w:t>Results</w:t>
+      </w:r>
+    </w:p>
+    <w:p>
+      <w:pPr>
+        <w:rPr>
+          <w:lang w:bidi="ar-SA"/>
+        </w:rPr>
+      </w:pPr>
+    </w:p>
+    <w:p>
+      <w:pPr>
         <w:jc w:val="both"/>
         <w:rPr>
-          <w:sz w:val="24"/>
-          <w:szCs w:val="24"/>
-        </w:rPr>
-      </w:pPr>
+          <w:color w:val="FF0000"/>
+          <w:sz w:val="24"/>
+          <w:szCs w:val="24"/>
+        </w:rPr>
+      </w:pPr>
+      <w:r>
+        <w:rPr>
+          <w:sz w:val="24"/>
+          <w:szCs w:val="24"/>
+        </w:rPr>
+        <w:t>The two treatments mentioned above, with E2 hormone and ZNA molecule, are used around the world to treat breast cancer.</w:t>
+      </w:r>
+      <w:r>
+        <w:rPr>
+          <w:sz w:val="24"/>
+          <w:szCs w:val="24"/>
+        </w:rPr>
+        <w:t xml:space="preserve"> We </w:t>
+      </w:r>
+      <w:r>
+        <w:rPr>
+          <w:sz w:val="24"/>
+          <w:szCs w:val="24"/>
+        </w:rPr>
+        <w:t>will examine</w:t>
+      </w:r>
+      <w:r>
+        <w:rPr>
+          <w:sz w:val="24"/>
+          <w:szCs w:val="24"/>
+        </w:rPr>
+        <w:t xml:space="preserve"> how each of them affects the breast cancer cell line </w:t>
+      </w:r>
+      <w:r>
+        <w:rPr>
+          <w:sz w:val="24"/>
+          <w:szCs w:val="24"/>
+        </w:rPr>
+        <w:t>MCF-7</w:t>
+      </w:r>
+      <w:r>
+        <w:rPr>
+          <w:sz w:val="24"/>
+          <w:szCs w:val="24"/>
+        </w:rPr>
+        <w:t>.</w:t>
+      </w:r>
+      <w:r>
+        <w:rPr>
+          <w:sz w:val="24"/>
+          <w:szCs w:val="24"/>
+        </w:rPr>
+        <w:t xml:space="preserve"> </w:t>
+      </w:r>
+      <w:r>
+        <w:rPr>
+          <w:color w:val="FF0000"/>
+          <w:sz w:val="24"/>
+          <w:szCs w:val="24"/>
+        </w:rPr>
+        <w:t>We hypothesis that the reason for the different reactions to the treatments are due…</w:t>
+      </w:r>
     </w:p>
     <w:p>
       <w:pPr>
@@ -3017,6 +3203,225 @@
         <w:rPr>
           <w:sz w:val="24"/>
           <w:szCs w:val="24"/>
+        </w:rPr>
+      </w:pPr>
+      <w:r>
+        <w:rPr>
+          <w:sz w:val="24"/>
+          <w:szCs w:val="24"/>
+        </w:rPr>
+        <w:t xml:space="preserve">We analyze bulk RNA-seq expression data </w:t>
+      </w:r>
+      <w:r>
+        <w:rPr>
+          <w:sz w:val="24"/>
+          <w:szCs w:val="24"/>
+        </w:rPr>
+        <w:t xml:space="preserve">from </w:t>
+      </w:r>
+      <w:r>
+        <w:rPr>
+          <w:sz w:val="24"/>
+          <w:szCs w:val="24"/>
+        </w:rPr>
+        <w:t>GSE59251</w:t>
+      </w:r>
+      <w:r>
+        <w:rPr>
+          <w:sz w:val="24"/>
+          <w:szCs w:val="24"/>
+        </w:rPr>
+        <w:t xml:space="preserve"> </w:t>
+      </w:r>
+      <w:r>
+        <w:rPr>
+          <w:sz w:val="24"/>
+          <w:szCs w:val="24"/>
+        </w:rPr>
+        <w:t xml:space="preserve">- </w:t>
+      </w:r>
+      <w:r>
+        <w:rPr>
+          <w:sz w:val="24"/>
+          <w:szCs w:val="24"/>
+        </w:rPr>
+        <w:t>Transcription profiling by high throughput sequencing of MCF7 cell treated with E2</w:t>
+      </w:r>
+      <w:r>
+        <w:rPr>
+          <w:sz w:val="24"/>
+          <w:szCs w:val="24"/>
+        </w:rPr>
+        <w:t xml:space="preserve"> </w:t>
+      </w:r>
+      <w:sdt>
+        <w:sdtPr>
+          <w:rPr>
+            <w:sz w:val="24"/>
+            <w:szCs w:val="24"/>
+          </w:rPr>
+          <w:id w:val="-223907526"/>
+          <w:citation/>
+        </w:sdtPr>
+        <w:sdtContent>
+          <w:r>
+            <w:rPr>
+              <w:sz w:val="24"/>
+              <w:szCs w:val="24"/>
+            </w:rPr>
+            <w:fldChar w:fldCharType="begin"/>
+          </w:r>
+          <w:r>
+            <w:rPr>
+              <w:sz w:val="24"/>
+              <w:szCs w:val="24"/>
+            </w:rPr>
+            <w:instrText xml:space="preserve"> CITATION Yuw14 \l 1033 </w:instrText>
+          </w:r>
+          <w:r>
+            <w:rPr>
+              <w:sz w:val="24"/>
+              <w:szCs w:val="24"/>
+            </w:rPr>
+            <w:fldChar w:fldCharType="separate"/>
+          </w:r>
+          <w:r>
+            <w:rPr>
+              <w:noProof/>
+              <w:sz w:val="24"/>
+              <w:szCs w:val="24"/>
+            </w:rPr>
+            <w:t>(Yuwen Liu, 2014)</w:t>
+          </w:r>
+          <w:r>
+            <w:rPr>
+              <w:sz w:val="24"/>
+              <w:szCs w:val="24"/>
+            </w:rPr>
+            <w:fldChar w:fldCharType="end"/>
+          </w:r>
+        </w:sdtContent>
+      </w:sdt>
+      <w:r>
+        <w:rPr>
+          <w:sz w:val="24"/>
+          <w:szCs w:val="24"/>
+        </w:rPr>
+        <w:t xml:space="preserve"> and from </w:t>
+      </w:r>
+      <w:r>
+        <w:rPr>
+          <w:sz w:val="24"/>
+          <w:szCs w:val="24"/>
+        </w:rPr>
+        <w:t>GSE51403</w:t>
+      </w:r>
+      <w:r>
+        <w:rPr>
+          <w:sz w:val="24"/>
+          <w:szCs w:val="24"/>
+        </w:rPr>
+        <w:t xml:space="preserve"> - </w:t>
+      </w:r>
+      <w:r>
+        <w:rPr>
+          <w:sz w:val="24"/>
+          <w:szCs w:val="24"/>
+        </w:rPr>
+        <w:t>RNA-sequencing experiment: Treatment of MCF-7 breast cancer cells with the novel small molecule ZNA</w:t>
+      </w:r>
+      <w:r>
+        <w:rPr>
+          <w:sz w:val="24"/>
+          <w:szCs w:val="24"/>
+        </w:rPr>
+        <w:t xml:space="preserve"> </w:t>
+      </w:r>
+      <w:sdt>
+        <w:sdtPr>
+          <w:rPr>
+            <w:sz w:val="24"/>
+            <w:szCs w:val="24"/>
+          </w:rPr>
+          <w:id w:val="1878272649"/>
+          <w:citation/>
+        </w:sdtPr>
+        <w:sdtContent>
+          <w:r>
+            <w:rPr>
+              <w:sz w:val="24"/>
+              <w:szCs w:val="24"/>
+            </w:rPr>
+            <w:fldChar w:fldCharType="begin"/>
+          </w:r>
+          <w:r>
+            <w:rPr>
+              <w:sz w:val="24"/>
+              <w:szCs w:val="24"/>
+            </w:rPr>
+            <w:instrText xml:space="preserve">CITATION Bry \l 1033 </w:instrText>
+          </w:r>
+          <w:r>
+            <w:rPr>
+              <w:sz w:val="24"/>
+              <w:szCs w:val="24"/>
+            </w:rPr>
+            <w:fldChar w:fldCharType="separate"/>
+          </w:r>
+          <w:r>
+            <w:rPr>
+              <w:noProof/>
+              <w:sz w:val="24"/>
+              <w:szCs w:val="24"/>
+            </w:rPr>
+            <w:t>(Welm &amp; Vaden, 2016)</w:t>
+          </w:r>
+          <w:r>
+            <w:rPr>
+              <w:sz w:val="24"/>
+              <w:szCs w:val="24"/>
+            </w:rPr>
+            <w:fldChar w:fldCharType="end"/>
+          </w:r>
+        </w:sdtContent>
+      </w:sdt>
+      <w:r>
+        <w:rPr>
+          <w:sz w:val="24"/>
+          <w:szCs w:val="24"/>
+        </w:rPr>
+        <w:t xml:space="preserve"> </w:t>
+      </w:r>
+      <w:r>
+        <w:rPr>
+          <w:sz w:val="24"/>
+          <w:szCs w:val="24"/>
+        </w:rPr>
+        <w:t xml:space="preserve">to run differential expression analysis to compare samples of MCF-7 cells after </w:t>
+      </w:r>
+      <w:r>
+        <w:rPr>
+          <w:sz w:val="24"/>
+          <w:szCs w:val="24"/>
+        </w:rPr>
+        <w:t>these</w:t>
+      </w:r>
+      <w:r>
+        <w:rPr>
+          <w:sz w:val="24"/>
+          <w:szCs w:val="24"/>
+        </w:rPr>
+        <w:t xml:space="preserve"> treatments.</w:t>
+      </w:r>
+    </w:p>
+    <w:p>
+      <w:pPr>
+        <w:jc w:val="both"/>
+        <w:rPr>
+          <w:rFonts w:hint="cs"/>
+          <w:sz w:val="24"/>
+          <w:szCs w:val="24"/>
+          <w:rtl/>
         </w:rPr>
       </w:pPr>
     </w:p>
@@ -3111,7 +3516,25 @@
               <w:lang w:bidi="he-IL"/>
             </w:rPr>
           </w:pPr>
-          <w:r>
+        </w:p>
+        <w:p>
+          <w:r>
+            <w:br w:type="page"/>
+          </w:r>
+        </w:p>
+        <w:p>
+          <w:pPr>
+            <w:pStyle w:val="Heading1"/>
+            <w:rPr>
+              <w:rFonts w:asciiTheme="minorHAnsi" w:eastAsiaTheme="minorHAnsi" w:hAnsiTheme="minorHAnsi" w:cstheme="minorBidi"/>
+              <w:color w:val="auto"/>
+              <w:sz w:val="22"/>
+              <w:szCs w:val="22"/>
+              <w:lang w:bidi="he-IL"/>
+            </w:rPr>
+          </w:pPr>
+          <w:r>
+            <w:lastRenderedPageBreak/>
             <w:t>Bibliography</w:t>
           </w:r>
         </w:p>
@@ -3221,7 +3644,7 @@
                 <w:rPr>
                   <w:noProof/>
                 </w:rPr>
-                <w:t>L, M., Y, L., C, G., X, Q., &amp; J, J. (2013). Estrogen receptor β inhibits estradiol-induced proliferation and migration of MCF-7 cells through regulation of mitofusin 2.</w:t>
+                <w:t>M. Vaden, P. G. (2019). A Cancer-Selective Zinc Ionophore Inspired by the Natural Product.</w:t>
               </w:r>
             </w:p>
             <w:p>
@@ -3236,7 +3659,7 @@
                 <w:rPr>
                   <w:noProof/>
                 </w:rPr>
-                <w:t>M. Vaden, P. G. (2019). A Cancer-Selective Zinc Ionophore Inspired by the Natural Product.</w:t>
+                <w:t>Ma, Liu, Geng, Qi, &amp; Jiang. (2013). Estrogen receptor β inhibits estradiol-induced proliferation and migration of MCF-7 cells through regulation of mitofusin 2.</w:t>
               </w:r>
             </w:p>
             <w:p>
@@ -3266,6 +3689,36 @@
                   <w:noProof/>
                 </w:rPr>
                 <w:t>.</w:t>
+              </w:r>
+            </w:p>
+            <w:p>
+              <w:pPr>
+                <w:pStyle w:val="Bibliography"/>
+                <w:ind w:left="720" w:hanging="720"/>
+                <w:rPr>
+                  <w:noProof/>
+                </w:rPr>
+              </w:pPr>
+              <w:r>
+                <w:rPr>
+                  <w:noProof/>
+                </w:rPr>
+                <w:t>Welm, B. E., &amp; Vaden, R. M. (2016, 4 20). Retrieved from ArrayExpress.</w:t>
+              </w:r>
+            </w:p>
+            <w:p>
+              <w:pPr>
+                <w:pStyle w:val="Bibliography"/>
+                <w:ind w:left="720" w:hanging="720"/>
+                <w:rPr>
+                  <w:noProof/>
+                </w:rPr>
+              </w:pPr>
+              <w:r>
+                <w:rPr>
+                  <w:noProof/>
+                </w:rPr>
+                <w:t>Yuwen Liu, J. Z. (2014, 2 1). RNA-seq differential expression studies: more sequence or more replication?</w:t>
               </w:r>
             </w:p>
             <w:p>
@@ -3812,6 +4265,29 @@
       <w:szCs w:val="24"/>
     </w:rPr>
   </w:style>
+  <w:style w:type="paragraph" w:styleId="Heading4">
+    <w:name w:val="heading 4"/>
+    <w:basedOn w:val="Normal"/>
+    <w:next w:val="Normal"/>
+    <w:link w:val="Heading4Char"/>
+    <w:uiPriority w:val="9"/>
+    <w:semiHidden/>
+    <w:unhideWhenUsed/>
+    <w:qFormat/>
+    <w:rsid w:val="00BA7CA7"/>
+    <w:pPr>
+      <w:keepNext/>
+      <w:keepLines/>
+      <w:spacing w:before="40" w:after="0"/>
+      <w:outlineLvl w:val="3"/>
+    </w:pPr>
+    <w:rPr>
+      <w:rFonts w:asciiTheme="majorHAnsi" w:eastAsiaTheme="majorEastAsia" w:hAnsiTheme="majorHAnsi" w:cstheme="majorBidi"/>
+      <w:i/>
+      <w:iCs/>
+      <w:color w:val="2F5496" w:themeColor="accent1" w:themeShade="BF"/>
+    </w:rPr>
+  </w:style>
   <w:style w:type="character" w:default="1" w:styleId="DefaultParagraphFont">
     <w:name w:val="Default Paragraph Font"/>
     <w:uiPriority w:val="1"/>
@@ -3969,6 +4445,20 @@
       <w:color w:val="1F3763" w:themeColor="accent1" w:themeShade="7F"/>
       <w:sz w:val="24"/>
       <w:szCs w:val="24"/>
+    </w:rPr>
+  </w:style>
+  <w:style w:type="character" w:customStyle="1" w:styleId="Heading4Char">
+    <w:name w:val="Heading 4 Char"/>
+    <w:basedOn w:val="DefaultParagraphFont"/>
+    <w:link w:val="Heading4"/>
+    <w:uiPriority w:val="9"/>
+    <w:semiHidden/>
+    <w:rsid w:val="00BA7CA7"/>
+    <w:rPr>
+      <w:rFonts w:asciiTheme="majorHAnsi" w:eastAsiaTheme="majorEastAsia" w:hAnsiTheme="majorHAnsi" w:cstheme="majorBidi"/>
+      <w:i/>
+      <w:iCs/>
+      <w:color w:val="2F5496" w:themeColor="accent1" w:themeShade="BF"/>
     </w:rPr>
   </w:style>
 </w:styles>
@@ -4328,7 +4818,7 @@
       </b:Author>
     </b:Author>
     <b:Year>2015</b:Year>
-    <b:RefOrder>7</b:RefOrder>
+    <b:RefOrder>9</b:RefOrder>
   </b:Source>
   <b:Source>
     <b:Tag>Ame</b:Tag>
@@ -4426,11 +4916,58 @@
     </b:Author>
     <b:RefOrder>6</b:RefOrder>
   </b:Source>
+  <b:Source>
+    <b:Tag>Yuw14</b:Tag>
+    <b:SourceType>ArticleInAPeriodical</b:SourceType>
+    <b:Guid>{C5EA4FAD-6591-44EE-BEAF-B980172DAC8E}</b:Guid>
+    <b:Author>
+      <b:Author>
+        <b:NameList>
+          <b:Person>
+            <b:Last>Yuwen Liu</b:Last>
+            <b:First>Jie</b:First>
+            <b:Middle>Zhou, Kevin P. White</b:Middle>
+          </b:Person>
+        </b:NameList>
+      </b:Author>
+    </b:Author>
+    <b:Title>RNA-seq differential expression studies: more sequence or more replication?</b:Title>
+    <b:Year>2014</b:Year>
+    <b:Month>2</b:Month>
+    <b:Day>1</b:Day>
+    <b:RefOrder>7</b:RefOrder>
+  </b:Source>
+  <b:Source>
+    <b:Tag>Bry</b:Tag>
+    <b:SourceType>InternetSite</b:SourceType>
+    <b:Guid>{FD53B2F4-EFBA-4F93-B01B-CA18198C50EC}</b:Guid>
+    <b:Author>
+      <b:Author>
+        <b:NameList>
+          <b:Person>
+            <b:Last>Welm</b:Last>
+            <b:First>Bryan</b:First>
+            <b:Middle>E.</b:Middle>
+          </b:Person>
+          <b:Person>
+            <b:Last>Vaden</b:Last>
+            <b:First>Rachel</b:First>
+            <b:Middle>M.</b:Middle>
+          </b:Person>
+        </b:NameList>
+      </b:Author>
+    </b:Author>
+    <b:InternetSiteTitle>ArrayExpress</b:InternetSiteTitle>
+    <b:Year>2016</b:Year>
+    <b:Month>4</b:Month>
+    <b:Day>20</b:Day>
+    <b:RefOrder>8</b:RefOrder>
+  </b:Source>
 </b:Sources>
 </file>
 
 <file path=customXml/itemProps1.xml><?xml version="1.0" encoding="utf-8"?>
-<ds:datastoreItem xmlns:ds="http://schemas.openxmlformats.org/officeDocument/2006/customXml" ds:itemID="{DB50120F-9962-4DED-8708-F6A86102E1B0}">
+<ds:datastoreItem xmlns:ds="http://schemas.openxmlformats.org/officeDocument/2006/customXml" ds:itemID="{1FF8B82A-7F60-41F4-B9A9-9BE45302B402}">
   <ds:schemaRefs>
     <ds:schemaRef ds:uri="http://schemas.openxmlformats.org/officeDocument/2006/bibliography"/>
   </ds:schemaRefs>

</xml_diff>

<commit_message>
finshed discussion and results
</commit_message>
<xml_diff>
--- a/Final.docx
+++ b/Final.docx
@@ -31,21 +31,8 @@
       <w:r>
         <w:t xml:space="preserve">. Instructed by </w:t>
       </w:r>
-      <w:proofErr w:type="spellStart"/>
-      <w:r>
-        <w:t>Almog</w:t>
-      </w:r>
-      <w:proofErr w:type="spellEnd"/>
-      <w:r>
-        <w:t xml:space="preserve"> Angel &amp; Dr. </w:t>
-      </w:r>
-      <w:proofErr w:type="spellStart"/>
-      <w:r>
-        <w:t>Dvir</w:t>
-      </w:r>
-      <w:proofErr w:type="spellEnd"/>
-      <w:r>
-        <w:t xml:space="preserve"> Aran, department of computer science, Technion institute of technology</w:t>
+      <w:r>
+        <w:t>Almog Angel &amp; Dr. Dvir Aran, department of computer science, Technion institute of technology</w:t>
       </w:r>
     </w:p>
     <w:p>
@@ -1575,23 +1562,7 @@
               <w:rFonts w:eastAsia="Times New Roman"/>
               <w:color w:val="000000"/>
             </w:rPr>
-            <w:t xml:space="preserve">(What’s New in Breast Cancer </w:t>
-          </w:r>
-          <w:proofErr w:type="gramStart"/>
-          <w:r>
-            <w:rPr>
-              <w:rFonts w:eastAsia="Times New Roman"/>
-              <w:color w:val="000000"/>
-            </w:rPr>
-            <w:t>Research?,</w:t>
-          </w:r>
-          <w:proofErr w:type="gramEnd"/>
-          <w:r>
-            <w:rPr>
-              <w:rFonts w:eastAsia="Times New Roman"/>
-              <w:color w:val="000000"/>
-            </w:rPr>
-            <w:t xml:space="preserve"> 2022.)</w:t>
+            <w:t>(What’s New in Breast Cancer Research?, 2022.)</w:t>
           </w:r>
         </w:sdtContent>
       </w:sdt>
@@ -1722,23 +1693,7 @@
               <w:rFonts w:eastAsia="Times New Roman"/>
               <w:color w:val="000000"/>
             </w:rPr>
-            <w:t xml:space="preserve">(What’s New in Breast Cancer </w:t>
-          </w:r>
-          <w:proofErr w:type="gramStart"/>
-          <w:r>
-            <w:rPr>
-              <w:rFonts w:eastAsia="Times New Roman"/>
-              <w:color w:val="000000"/>
-            </w:rPr>
-            <w:t>Research?,</w:t>
-          </w:r>
-          <w:proofErr w:type="gramEnd"/>
-          <w:r>
-            <w:rPr>
-              <w:rFonts w:eastAsia="Times New Roman"/>
-              <w:color w:val="000000"/>
-            </w:rPr>
-            <w:t xml:space="preserve"> 2022.)</w:t>
+            <w:t>(What’s New in Breast Cancer Research?, 2022.)</w:t>
           </w:r>
         </w:sdtContent>
       </w:sdt>
@@ -1856,23 +1811,7 @@
               <w:rFonts w:eastAsia="Times New Roman"/>
               <w:color w:val="000000"/>
             </w:rPr>
-            <w:t xml:space="preserve">(What’s New in Breast Cancer </w:t>
-          </w:r>
-          <w:proofErr w:type="gramStart"/>
-          <w:r>
-            <w:rPr>
-              <w:rFonts w:eastAsia="Times New Roman"/>
-              <w:color w:val="000000"/>
-            </w:rPr>
-            <w:t>Research?,</w:t>
-          </w:r>
-          <w:proofErr w:type="gramEnd"/>
-          <w:r>
-            <w:rPr>
-              <w:rFonts w:eastAsia="Times New Roman"/>
-              <w:color w:val="000000"/>
-            </w:rPr>
-            <w:t xml:space="preserve"> 2022.)</w:t>
+            <w:t>(What’s New in Breast Cancer Research?, 2022.)</w:t>
           </w:r>
         </w:sdtContent>
       </w:sdt>
@@ -2402,25 +2341,7 @@
               <w:sz w:val="24"/>
               <w:szCs w:val="24"/>
             </w:rPr>
-            <w:t>(</w:t>
-          </w:r>
-          <w:proofErr w:type="spellStart"/>
-          <w:r>
-            <w:rPr>
-              <w:color w:val="000000"/>
-              <w:sz w:val="24"/>
-              <w:szCs w:val="24"/>
-            </w:rPr>
-            <w:t>Comşa</w:t>
-          </w:r>
-          <w:proofErr w:type="spellEnd"/>
-          <w:r>
-            <w:rPr>
-              <w:color w:val="000000"/>
-              <w:sz w:val="24"/>
-              <w:szCs w:val="24"/>
-            </w:rPr>
-            <w:t xml:space="preserve"> et al., 2015)</w:t>
+            <w:t>(Comşa et al., 2015)</w:t>
           </w:r>
         </w:sdtContent>
       </w:sdt>
@@ -3105,20 +3026,6 @@
           <w:sz w:val="24"/>
           <w:szCs w:val="24"/>
         </w:rPr>
-        <w:t xml:space="preserve"> Our goal in this research is to find</w:t>
-      </w:r>
-      <w:r>
-        <w:rPr>
-          <w:sz w:val="24"/>
-          <w:szCs w:val="24"/>
-        </w:rPr>
-        <w:t xml:space="preserve"> how each of the treatments affect</w:t>
-      </w:r>
-      <w:r>
-        <w:rPr>
-          <w:sz w:val="24"/>
-          <w:szCs w:val="24"/>
-        </w:rPr>
         <w:t xml:space="preserve"> </w:t>
       </w:r>
       <w:r>
@@ -3126,37 +3033,24 @@
           <w:sz w:val="24"/>
           <w:szCs w:val="24"/>
         </w:rPr>
-        <w:t xml:space="preserve">the </w:t>
-      </w:r>
-    </w:p>
-    <w:p>
-      <w:pPr>
-        <w:jc w:val="both"/>
-        <w:rPr>
-          <w:color w:val="FF0000"/>
-          <w:sz w:val="24"/>
-          <w:szCs w:val="24"/>
-        </w:rPr>
-      </w:pPr>
-      <w:r>
-        <w:rPr>
-          <w:color w:val="FF0000"/>
-          <w:sz w:val="24"/>
-          <w:szCs w:val="24"/>
-        </w:rPr>
-        <w:t>We hypothesis that the reason for the different reactions to the treatments are due…</w:t>
-      </w:r>
-      <w:r>
-        <w:rPr>
-          <w:color w:val="FF0000"/>
-          <w:sz w:val="24"/>
-          <w:szCs w:val="24"/>
-        </w:rPr>
-        <w:t xml:space="preserve"> /instead of hypothesis it will be easier to write about our goal</w:t>
-      </w:r>
-      <w:r>
-        <w:rPr>
-          <w:color w:val="FF0000"/>
+        <w:t>Our goal in this research is to find how each of those treatments affect the MCF-7 cell line and find differences and similarities between the two treatments</w:t>
+      </w:r>
+      <w:r>
+        <w:rPr>
+          <w:sz w:val="24"/>
+          <w:szCs w:val="24"/>
+        </w:rPr>
+        <w:t>.</w:t>
+      </w:r>
+      <w:r>
+        <w:rPr>
+          <w:sz w:val="24"/>
+          <w:szCs w:val="24"/>
+        </w:rPr>
+        <w:t xml:space="preserve"> We hypothesis that there is a big difference between the two treatments because they are performed differently</w:t>
+      </w:r>
+      <w:r>
+        <w:rPr>
           <w:sz w:val="24"/>
           <w:szCs w:val="24"/>
         </w:rPr>
@@ -3844,7 +3738,21 @@
           <w:szCs w:val="24"/>
         </w:rPr>
         <w:lastRenderedPageBreak/>
-        <w:t xml:space="preserve">identified as another prognostic marker - Prognostic markers are </w:t>
+        <w:t xml:space="preserve">identified as another prognostic marker - </w:t>
+      </w:r>
+      <w:r>
+        <w:rPr>
+          <w:sz w:val="24"/>
+          <w:szCs w:val="24"/>
+        </w:rPr>
+        <w:t>p</w:t>
+      </w:r>
+      <w:r>
+        <w:rPr>
+          <w:sz w:val="24"/>
+          <w:szCs w:val="24"/>
+        </w:rPr>
+        <w:t xml:space="preserve">rognostic markers are </w:t>
       </w:r>
       <w:r>
         <w:rPr>
@@ -3945,25 +3853,7 @@
               <w:sz w:val="24"/>
               <w:szCs w:val="24"/>
             </w:rPr>
-            <w:t>(</w:t>
-          </w:r>
-          <w:proofErr w:type="spellStart"/>
-          <w:r>
-            <w:rPr>
-              <w:color w:val="000000"/>
-              <w:sz w:val="24"/>
-              <w:szCs w:val="24"/>
-            </w:rPr>
-            <w:t>Kurozumi</w:t>
-          </w:r>
-          <w:proofErr w:type="spellEnd"/>
-          <w:r>
-            <w:rPr>
-              <w:color w:val="000000"/>
-              <w:sz w:val="24"/>
-              <w:szCs w:val="24"/>
-            </w:rPr>
-            <w:t xml:space="preserve"> et al., 2017)</w:t>
+            <w:t>(Kurozumi et al., 2017)</w:t>
           </w:r>
         </w:sdtContent>
       </w:sdt>
@@ -4085,7 +3975,21 @@
           <w:sz w:val="24"/>
           <w:szCs w:val="24"/>
         </w:rPr>
-        <w:t>Observing the left side of the volcano plot shows the genes that were less expressed after the E2 treatment. One of them is IL1R1 - Interleukin 1 Receptor Type 1</w:t>
+        <w:t xml:space="preserve">Observing the left side of the volcano plot shows the genes that </w:t>
+      </w:r>
+      <w:r>
+        <w:rPr>
+          <w:sz w:val="24"/>
+          <w:szCs w:val="24"/>
+        </w:rPr>
+        <w:t>their expression was reduced</w:t>
+      </w:r>
+      <w:r>
+        <w:rPr>
+          <w:sz w:val="24"/>
+          <w:szCs w:val="24"/>
+        </w:rPr>
+        <w:t xml:space="preserve"> after the E2 treatment. One of them is IL1R1 - Interleukin 1 Receptor Type 1</w:t>
       </w:r>
       <w:r>
         <w:rPr>
@@ -4123,25 +4027,7 @@
               <w:i/>
               <w:iCs/>
             </w:rPr>
-            <w:t xml:space="preserve">IL1R1 Gene - </w:t>
-          </w:r>
-          <w:proofErr w:type="spellStart"/>
-          <w:r>
-            <w:rPr>
-              <w:rFonts w:eastAsia="Times New Roman"/>
-              <w:i/>
-              <w:iCs/>
-            </w:rPr>
-            <w:t>GeneCards</w:t>
-          </w:r>
-          <w:proofErr w:type="spellEnd"/>
-          <w:r>
-            <w:rPr>
-              <w:rFonts w:eastAsia="Times New Roman"/>
-              <w:i/>
-              <w:iCs/>
-            </w:rPr>
-            <w:t xml:space="preserve"> | IL1R1 Protein | IL1R1 Antibody</w:t>
+            <w:t>IL1R1 Gene - GeneCards | IL1R1 Protein | IL1R1 Antibody</w:t>
           </w:r>
           <w:r>
             <w:rPr>
@@ -4207,25 +4093,7 @@
               <w:sz w:val="24"/>
               <w:szCs w:val="24"/>
             </w:rPr>
-            <w:t>(</w:t>
-          </w:r>
-          <w:proofErr w:type="spellStart"/>
-          <w:r>
-            <w:rPr>
-              <w:color w:val="000000"/>
-              <w:sz w:val="24"/>
-              <w:szCs w:val="24"/>
-            </w:rPr>
-            <w:t>Lappano</w:t>
-          </w:r>
-          <w:proofErr w:type="spellEnd"/>
-          <w:r>
-            <w:rPr>
-              <w:color w:val="000000"/>
-              <w:sz w:val="24"/>
-              <w:szCs w:val="24"/>
-            </w:rPr>
-            <w:t xml:space="preserve"> et al., 2020)</w:t>
+            <w:t>(Lappano et al., 2020)</w:t>
           </w:r>
         </w:sdtContent>
       </w:sdt>
@@ -4235,75 +4103,6 @@
         <w:jc w:val="both"/>
         <w:rPr>
           <w:color w:val="FF0000"/>
-          <w:sz w:val="24"/>
-          <w:szCs w:val="24"/>
-        </w:rPr>
-      </w:pPr>
-      <w:r>
-        <w:rPr>
-          <w:noProof/>
-        </w:rPr>
-        <w:drawing>
-          <wp:anchor distT="0" distB="0" distL="114300" distR="114300" simplePos="0" relativeHeight="251659267" behindDoc="0" locked="0" layoutInCell="1" allowOverlap="1" wp14:anchorId="08FE399F" wp14:editId="5B8B2869">
-            <wp:simplePos x="0" y="0"/>
-            <wp:positionH relativeFrom="column">
-              <wp:posOffset>0</wp:posOffset>
-            </wp:positionH>
-            <wp:positionV relativeFrom="paragraph">
-              <wp:posOffset>596900</wp:posOffset>
-            </wp:positionV>
-            <wp:extent cx="5731510" cy="3536950"/>
-            <wp:effectExtent l="0" t="0" r="2540" b="6350"/>
-            <wp:wrapSquare wrapText="bothSides"/>
-            <wp:docPr id="11" name="Picture 11" descr="Chart, scatter chart&#10;&#10;Description automatically generated"/>
-            <wp:cNvGraphicFramePr>
-              <a:graphicFrameLocks xmlns:a="http://schemas.openxmlformats.org/drawingml/2006/main" noChangeAspect="1"/>
-            </wp:cNvGraphicFramePr>
-            <a:graphic xmlns:a="http://schemas.openxmlformats.org/drawingml/2006/main">
-              <a:graphicData uri="http://schemas.openxmlformats.org/drawingml/2006/picture">
-                <pic:pic xmlns:pic="http://schemas.openxmlformats.org/drawingml/2006/picture">
-                  <pic:nvPicPr>
-                    <pic:cNvPr id="11" name="Picture 11" descr="Chart, scatter chart&#10;&#10;Description automatically generated"/>
-                    <pic:cNvPicPr>
-                      <a:picLocks noChangeAspect="1" noChangeArrowheads="1"/>
-                    </pic:cNvPicPr>
-                  </pic:nvPicPr>
-                  <pic:blipFill>
-                    <a:blip r:embed="rId8">
-                      <a:extLst>
-                        <a:ext uri="{28A0092B-C50C-407E-A947-70E740481C1C}">
-                          <a14:useLocalDpi xmlns:a14="http://schemas.microsoft.com/office/drawing/2010/main" val="0"/>
-                        </a:ext>
-                      </a:extLst>
-                    </a:blip>
-                    <a:srcRect/>
-                    <a:stretch>
-                      <a:fillRect/>
-                    </a:stretch>
-                  </pic:blipFill>
-                  <pic:spPr bwMode="auto">
-                    <a:xfrm>
-                      <a:off x="0" y="0"/>
-                      <a:ext cx="5731510" cy="3536950"/>
-                    </a:xfrm>
-                    <a:prstGeom prst="rect">
-                      <a:avLst/>
-                    </a:prstGeom>
-                    <a:noFill/>
-                    <a:ln>
-                      <a:noFill/>
-                    </a:ln>
-                  </pic:spPr>
-                </pic:pic>
-              </a:graphicData>
-            </a:graphic>
-          </wp:anchor>
-        </w:drawing>
-      </w:r>
-    </w:p>
-    <w:p>
-      <w:pPr>
-        <w:rPr>
           <w:sz w:val="24"/>
           <w:szCs w:val="24"/>
         </w:rPr>
@@ -4315,13 +4114,13 @@
         <mc:AlternateContent>
           <mc:Choice Requires="wps">
             <w:drawing>
-              <wp:anchor distT="0" distB="0" distL="114300" distR="114300" simplePos="0" relativeHeight="251658243" behindDoc="0" locked="0" layoutInCell="1" allowOverlap="1" wp14:anchorId="21FDEA95" wp14:editId="74DE6049">
+              <wp:anchor distT="0" distB="0" distL="114300" distR="114300" simplePos="0" relativeHeight="251658243" behindDoc="0" locked="0" layoutInCell="1" allowOverlap="1" wp14:anchorId="21FDEA95" wp14:editId="155B915C">
                 <wp:simplePos x="0" y="0"/>
                 <wp:positionH relativeFrom="margin">
                   <wp:align>right</wp:align>
                 </wp:positionH>
                 <wp:positionV relativeFrom="paragraph">
-                  <wp:posOffset>3884930</wp:posOffset>
+                  <wp:posOffset>3908425</wp:posOffset>
                 </wp:positionV>
                 <wp:extent cx="5731510" cy="635"/>
                 <wp:effectExtent l="0" t="0" r="2540" b="0"/>
@@ -4352,6 +4151,7 @@
                           <w:p>
                             <w:pPr>
                               <w:pStyle w:val="Caption"/>
+                              <w:jc w:val="center"/>
                               <w:rPr>
                                 <w:noProof/>
                                 <w:sz w:val="24"/>
@@ -4407,12 +4207,13 @@
           </mc:Choice>
           <mc:Fallback>
             <w:pict>
-              <v:shape w14:anchorId="21FDEA95" id="Text Box 4" o:spid="_x0000_s1027" type="#_x0000_t202" style="position:absolute;margin-left:400.1pt;margin-top:305.9pt;width:451.3pt;height:.05pt;z-index:251658243;visibility:visible;mso-wrap-style:square;mso-wrap-distance-left:9pt;mso-wrap-distance-top:0;mso-wrap-distance-right:9pt;mso-wrap-distance-bottom:0;mso-position-horizontal:right;mso-position-horizontal-relative:margin;mso-position-vertical:absolute;mso-position-vertical-relative:text;v-text-anchor:top" o:gfxdata="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" stroked="f">
+              <v:shape w14:anchorId="21FDEA95" id="Text Box 4" o:spid="_x0000_s1027" type="#_x0000_t202" style="position:absolute;left:0;text-align:left;margin-left:400.1pt;margin-top:307.75pt;width:451.3pt;height:.05pt;z-index:251658243;visibility:visible;mso-wrap-style:square;mso-wrap-distance-left:9pt;mso-wrap-distance-top:0;mso-wrap-distance-right:9pt;mso-wrap-distance-bottom:0;mso-position-horizontal:right;mso-position-horizontal-relative:margin;mso-position-vertical:absolute;mso-position-vertical-relative:text;v-text-anchor:top" o:gfxdata="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" stroked="f">
                 <v:textbox style="mso-fit-shape-to-text:t" inset="0,0,0,0">
                   <w:txbxContent>
                     <w:p>
                       <w:pPr>
                         <w:pStyle w:val="Caption"/>
+                        <w:jc w:val="center"/>
                         <w:rPr>
                           <w:noProof/>
                           <w:sz w:val="24"/>
@@ -4460,25 +4261,23 @@
           </mc:Fallback>
         </mc:AlternateContent>
       </w:r>
-    </w:p>
-    <w:p>
-      <w:pPr>
-        <w:rPr>
-          <w:sz w:val="24"/>
-          <w:szCs w:val="24"/>
-          <w:rtl/>
-        </w:rPr>
-      </w:pPr>
       <w:r>
         <w:rPr>
           <w:noProof/>
         </w:rPr>
-        <w:lastRenderedPageBreak/>
         <w:drawing>
-          <wp:inline distT="0" distB="0" distL="0" distR="0" wp14:anchorId="6FCEBEFF" wp14:editId="79575551">
-            <wp:extent cx="5731510" cy="3536950"/>
-            <wp:effectExtent l="0" t="0" r="2540" b="6350"/>
-            <wp:docPr id="12" name="Picture 12" descr="Chart, scatter chart&#10;&#10;Description automatically generated"/>
+          <wp:anchor distT="0" distB="0" distL="114300" distR="114300" simplePos="0" relativeHeight="251659267" behindDoc="0" locked="0" layoutInCell="1" allowOverlap="1" wp14:anchorId="08FE399F" wp14:editId="61F158C1">
+            <wp:simplePos x="0" y="0"/>
+            <wp:positionH relativeFrom="margin">
+              <wp:align>center</wp:align>
+            </wp:positionH>
+            <wp:positionV relativeFrom="paragraph">
+              <wp:posOffset>474980</wp:posOffset>
+            </wp:positionV>
+            <wp:extent cx="5467350" cy="3373755"/>
+            <wp:effectExtent l="0" t="0" r="0" b="0"/>
+            <wp:wrapSquare wrapText="bothSides"/>
+            <wp:docPr id="11" name="Picture 11" descr="Chart, scatter chart&#10;&#10;Description automatically generated"/>
             <wp:cNvGraphicFramePr>
               <a:graphicFrameLocks xmlns:a="http://schemas.openxmlformats.org/drawingml/2006/main" noChangeAspect="1"/>
             </wp:cNvGraphicFramePr>
@@ -4486,13 +4285,13 @@
               <a:graphicData uri="http://schemas.openxmlformats.org/drawingml/2006/picture">
                 <pic:pic xmlns:pic="http://schemas.openxmlformats.org/drawingml/2006/picture">
                   <pic:nvPicPr>
-                    <pic:cNvPr id="12" name="Picture 12" descr="Chart, scatter chart&#10;&#10;Description automatically generated"/>
+                    <pic:cNvPr id="11" name="Picture 11" descr="Chart, scatter chart&#10;&#10;Description automatically generated"/>
                     <pic:cNvPicPr>
                       <a:picLocks noChangeAspect="1" noChangeArrowheads="1"/>
                     </pic:cNvPicPr>
                   </pic:nvPicPr>
                   <pic:blipFill>
-                    <a:blip r:embed="rId9">
+                    <a:blip r:embed="rId8">
                       <a:extLst>
                         <a:ext uri="{28A0092B-C50C-407E-A947-70E740481C1C}">
                           <a14:useLocalDpi xmlns:a14="http://schemas.microsoft.com/office/drawing/2010/main" val="0"/>
@@ -4507,7 +4306,7 @@
                   <pic:spPr bwMode="auto">
                     <a:xfrm>
                       <a:off x="0" y="0"/>
-                      <a:ext cx="5731510" cy="3536950"/>
+                      <a:ext cx="5467350" cy="3373755"/>
                     </a:xfrm>
                     <a:prstGeom prst="rect">
                       <a:avLst/>
@@ -4520,7 +4319,13 @@
                 </pic:pic>
               </a:graphicData>
             </a:graphic>
-          </wp:inline>
+            <wp14:sizeRelH relativeFrom="margin">
+              <wp14:pctWidth>0</wp14:pctWidth>
+            </wp14:sizeRelH>
+            <wp14:sizeRelV relativeFrom="margin">
+              <wp14:pctHeight>0</wp14:pctHeight>
+            </wp14:sizeRelV>
+          </wp:anchor>
         </w:drawing>
       </w:r>
     </w:p>
@@ -4531,20 +4336,30 @@
           <w:szCs w:val="24"/>
         </w:rPr>
       </w:pPr>
+    </w:p>
+    <w:p>
+      <w:pPr>
+        <w:rPr>
+          <w:sz w:val="24"/>
+          <w:szCs w:val="24"/>
+          <w:rtl/>
+        </w:rPr>
+      </w:pPr>
       <w:r>
         <w:rPr>
           <w:noProof/>
         </w:rPr>
+        <w:lastRenderedPageBreak/>
         <mc:AlternateContent>
           <mc:Choice Requires="wps">
             <w:drawing>
-              <wp:anchor distT="0" distB="0" distL="114300" distR="114300" simplePos="0" relativeHeight="251661315" behindDoc="0" locked="0" layoutInCell="1" allowOverlap="1" wp14:anchorId="090FEFB0" wp14:editId="436AF446">
+              <wp:anchor distT="0" distB="0" distL="114300" distR="114300" simplePos="0" relativeHeight="251661315" behindDoc="0" locked="0" layoutInCell="1" allowOverlap="1" wp14:anchorId="090FEFB0" wp14:editId="0E32FC5D">
                 <wp:simplePos x="0" y="0"/>
                 <wp:positionH relativeFrom="margin">
-                  <wp:posOffset>0</wp:posOffset>
+                  <wp:align>right</wp:align>
                 </wp:positionH>
                 <wp:positionV relativeFrom="paragraph">
-                  <wp:posOffset>203200</wp:posOffset>
+                  <wp:posOffset>3531235</wp:posOffset>
                 </wp:positionV>
                 <wp:extent cx="5731510" cy="635"/>
                 <wp:effectExtent l="0" t="0" r="2540" b="0"/>
@@ -4575,6 +4390,7 @@
                           <w:p>
                             <w:pPr>
                               <w:pStyle w:val="Caption"/>
+                              <w:jc w:val="center"/>
                               <w:rPr>
                                 <w:noProof/>
                                 <w:sz w:val="24"/>
@@ -4626,12 +4442,13 @@
           </mc:Choice>
           <mc:Fallback>
             <w:pict>
-              <v:shape w14:anchorId="090FEFB0" id="Text Box 13" o:spid="_x0000_s1028" type="#_x0000_t202" style="position:absolute;margin-left:0;margin-top:16pt;width:451.3pt;height:.05pt;z-index:251661315;visibility:visible;mso-wrap-style:square;mso-wrap-distance-left:9pt;mso-wrap-distance-top:0;mso-wrap-distance-right:9pt;mso-wrap-distance-bottom:0;mso-position-horizontal:absolute;mso-position-horizontal-relative:margin;mso-position-vertical:absolute;mso-position-vertical-relative:text;v-text-anchor:top" o:gfxdata="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" stroked="f">
+              <v:shape w14:anchorId="090FEFB0" id="Text Box 13" o:spid="_x0000_s1028" type="#_x0000_t202" style="position:absolute;margin-left:400.1pt;margin-top:278.05pt;width:451.3pt;height:.05pt;z-index:251661315;visibility:visible;mso-wrap-style:square;mso-wrap-distance-left:9pt;mso-wrap-distance-top:0;mso-wrap-distance-right:9pt;mso-wrap-distance-bottom:0;mso-position-horizontal:right;mso-position-horizontal-relative:margin;mso-position-vertical:absolute;mso-position-vertical-relative:text;v-text-anchor:top" o:gfxdata="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" stroked="f">
                 <v:textbox style="mso-fit-shape-to-text:t" inset="0,0,0,0">
                   <w:txbxContent>
                     <w:p>
                       <w:pPr>
                         <w:pStyle w:val="Caption"/>
+                        <w:jc w:val="center"/>
                         <w:rPr>
                           <w:noProof/>
                           <w:sz w:val="24"/>
@@ -4675,6 +4492,75 @@
           </mc:Fallback>
         </mc:AlternateContent>
       </w:r>
+      <w:r>
+        <w:rPr>
+          <w:noProof/>
+        </w:rPr>
+        <w:drawing>
+          <wp:anchor distT="0" distB="0" distL="114300" distR="114300" simplePos="0" relativeHeight="251671555" behindDoc="0" locked="0" layoutInCell="1" allowOverlap="1" wp14:anchorId="6FCEBEFF" wp14:editId="29C06314">
+            <wp:simplePos x="0" y="0"/>
+            <wp:positionH relativeFrom="margin">
+              <wp:align>center</wp:align>
+            </wp:positionH>
+            <wp:positionV relativeFrom="paragraph">
+              <wp:posOffset>0</wp:posOffset>
+            </wp:positionV>
+            <wp:extent cx="5416550" cy="3342586"/>
+            <wp:effectExtent l="0" t="0" r="0" b="0"/>
+            <wp:wrapSquare wrapText="bothSides"/>
+            <wp:docPr id="12" name="Picture 12" descr="Chart, scatter chart&#10;&#10;Description automatically generated"/>
+            <wp:cNvGraphicFramePr>
+              <a:graphicFrameLocks xmlns:a="http://schemas.openxmlformats.org/drawingml/2006/main" noChangeAspect="1"/>
+            </wp:cNvGraphicFramePr>
+            <a:graphic xmlns:a="http://schemas.openxmlformats.org/drawingml/2006/main">
+              <a:graphicData uri="http://schemas.openxmlformats.org/drawingml/2006/picture">
+                <pic:pic xmlns:pic="http://schemas.openxmlformats.org/drawingml/2006/picture">
+                  <pic:nvPicPr>
+                    <pic:cNvPr id="12" name="Picture 12" descr="Chart, scatter chart&#10;&#10;Description automatically generated"/>
+                    <pic:cNvPicPr>
+                      <a:picLocks noChangeAspect="1" noChangeArrowheads="1"/>
+                    </pic:cNvPicPr>
+                  </pic:nvPicPr>
+                  <pic:blipFill>
+                    <a:blip r:embed="rId9">
+                      <a:extLst>
+                        <a:ext uri="{28A0092B-C50C-407E-A947-70E740481C1C}">
+                          <a14:useLocalDpi xmlns:a14="http://schemas.microsoft.com/office/drawing/2010/main" val="0"/>
+                        </a:ext>
+                      </a:extLst>
+                    </a:blip>
+                    <a:srcRect/>
+                    <a:stretch>
+                      <a:fillRect/>
+                    </a:stretch>
+                  </pic:blipFill>
+                  <pic:spPr bwMode="auto">
+                    <a:xfrm>
+                      <a:off x="0" y="0"/>
+                      <a:ext cx="5416550" cy="3342586"/>
+                    </a:xfrm>
+                    <a:prstGeom prst="rect">
+                      <a:avLst/>
+                    </a:prstGeom>
+                    <a:noFill/>
+                    <a:ln>
+                      <a:noFill/>
+                    </a:ln>
+                  </pic:spPr>
+                </pic:pic>
+              </a:graphicData>
+            </a:graphic>
+          </wp:anchor>
+        </w:drawing>
+      </w:r>
+    </w:p>
+    <w:p>
+      <w:pPr>
+        <w:rPr>
+          <w:sz w:val="24"/>
+          <w:szCs w:val="24"/>
+        </w:rPr>
+      </w:pPr>
     </w:p>
     <w:p>
       <w:pPr>
@@ -4815,7 +4701,15 @@
           <w:sz w:val="24"/>
           <w:szCs w:val="24"/>
         </w:rPr>
-        <w:t xml:space="preserve"> ZNA molecule treatment: MT2P1, MT2A, MT1</w:t>
+        <w:t xml:space="preserve"> ZNA molecule treatment: </w:t>
+      </w:r>
+      <w:bookmarkStart w:id="0" w:name="_Hlk99887443"/>
+      <w:r>
+        <w:rPr>
+          <w:sz w:val="24"/>
+          <w:szCs w:val="24"/>
+        </w:rPr>
+        <w:t>MT2P1, MT2A, MT1</w:t>
       </w:r>
       <w:r>
         <w:rPr>
@@ -4853,12 +4747,12 @@
         <w:t>.</w:t>
       </w:r>
     </w:p>
+    <w:bookmarkEnd w:id="0"/>
     <w:p>
       <w:pPr>
         <w:jc w:val="both"/>
         <w:rPr>
           <w:rFonts w:cstheme="minorHAnsi"/>
-          <w:color w:val="333333"/>
           <w:sz w:val="24"/>
           <w:szCs w:val="24"/>
           <w:shd w:val="clear" w:color="auto" w:fill="FFFFFF"/>
@@ -4891,7 +4785,6 @@
       <w:r>
         <w:rPr>
           <w:rFonts w:cstheme="minorHAnsi"/>
-          <w:color w:val="333333"/>
           <w:sz w:val="24"/>
           <w:szCs w:val="24"/>
           <w:shd w:val="clear" w:color="auto" w:fill="FFFFFF"/>
@@ -4901,7 +4794,6 @@
       <w:r>
         <w:rPr>
           <w:rFonts w:cstheme="minorHAnsi"/>
-          <w:color w:val="333333"/>
           <w:sz w:val="24"/>
           <w:szCs w:val="24"/>
           <w:shd w:val="clear" w:color="auto" w:fill="FFFFFF"/>
@@ -4911,7 +4803,6 @@
       <w:r>
         <w:rPr>
           <w:rFonts w:cstheme="minorHAnsi"/>
-          <w:color w:val="333333"/>
           <w:sz w:val="24"/>
           <w:szCs w:val="24"/>
           <w:shd w:val="clear" w:color="auto" w:fill="FFFFFF"/>
@@ -4921,7 +4812,6 @@
       <w:r>
         <w:rPr>
           <w:rFonts w:cstheme="minorHAnsi"/>
-          <w:color w:val="333333"/>
           <w:sz w:val="24"/>
           <w:szCs w:val="24"/>
           <w:shd w:val="clear" w:color="auto" w:fill="FFFFFF"/>
@@ -4931,7 +4821,6 @@
       <w:r>
         <w:rPr>
           <w:rFonts w:cstheme="minorHAnsi"/>
-          <w:color w:val="333333"/>
           <w:sz w:val="24"/>
           <w:szCs w:val="24"/>
           <w:shd w:val="clear" w:color="auto" w:fill="FFFFFF"/>
@@ -4941,7 +4830,6 @@
       <w:r>
         <w:rPr>
           <w:rFonts w:cstheme="minorHAnsi"/>
-          <w:color w:val="333333"/>
           <w:sz w:val="24"/>
           <w:szCs w:val="24"/>
           <w:shd w:val="clear" w:color="auto" w:fill="FFFFFF"/>
@@ -4952,7 +4840,6 @@
         <w:sdtPr>
           <w:rPr>
             <w:rFonts w:cstheme="minorHAnsi"/>
-            <w:color w:val="333333"/>
             <w:sz w:val="24"/>
             <w:szCs w:val="24"/>
             <w:shd w:val="clear" w:color="auto" w:fill="FFFFFF"/>
@@ -4971,23 +4858,13 @@
             </w:rPr>
             <w:t>(</w:t>
           </w:r>
-          <w:proofErr w:type="spellStart"/>
           <w:r>
             <w:rPr>
               <w:rFonts w:eastAsia="Times New Roman"/>
               <w:i/>
               <w:iCs/>
             </w:rPr>
-            <w:t>Metallothioneins</w:t>
-          </w:r>
-          <w:proofErr w:type="spellEnd"/>
-          <w:r>
-            <w:rPr>
-              <w:rFonts w:eastAsia="Times New Roman"/>
-              <w:i/>
-              <w:iCs/>
-            </w:rPr>
-            <w:t xml:space="preserve"> | HUGO Gene Nomenclature Committee</w:t>
+            <w:t>Metallothioneins | HUGO Gene Nomenclature Committee</w:t>
           </w:r>
           <w:r>
             <w:rPr>
@@ -5003,26 +4880,23 @@
         <w:jc w:val="both"/>
         <w:rPr>
           <w:rFonts w:cstheme="minorHAnsi"/>
-          <w:color w:val="333333"/>
-          <w:sz w:val="24"/>
-          <w:szCs w:val="24"/>
-          <w:shd w:val="clear" w:color="auto" w:fill="FFFFFF"/>
-        </w:rPr>
-      </w:pPr>
-      <w:r>
-        <w:rPr>
-          <w:rFonts w:cstheme="minorHAnsi"/>
-          <w:color w:val="333333"/>
-          <w:sz w:val="24"/>
-          <w:szCs w:val="24"/>
-          <w:shd w:val="clear" w:color="auto" w:fill="FFFFFF"/>
-        </w:rPr>
-        <w:t>We can also see that SLC</w:t>
-      </w:r>
-      <w:r>
-        <w:rPr>
-          <w:rFonts w:cstheme="minorHAnsi"/>
-          <w:color w:val="333333"/>
+          <w:sz w:val="24"/>
+          <w:szCs w:val="24"/>
+          <w:shd w:val="clear" w:color="auto" w:fill="FFFFFF"/>
+        </w:rPr>
+      </w:pPr>
+      <w:r>
+        <w:rPr>
+          <w:rFonts w:cstheme="minorHAnsi"/>
+          <w:sz w:val="24"/>
+          <w:szCs w:val="24"/>
+          <w:shd w:val="clear" w:color="auto" w:fill="FFFFFF"/>
+        </w:rPr>
+        <w:t>We can see that SLC</w:t>
+      </w:r>
+      <w:r>
+        <w:rPr>
+          <w:rFonts w:cstheme="minorHAnsi"/>
           <w:sz w:val="24"/>
           <w:szCs w:val="24"/>
           <w:shd w:val="clear" w:color="auto" w:fill="FFFFFF"/>
@@ -5032,7 +4906,6 @@
       <w:r>
         <w:rPr>
           <w:rFonts w:cstheme="minorHAnsi"/>
-          <w:color w:val="333333"/>
           <w:sz w:val="24"/>
           <w:szCs w:val="24"/>
           <w:shd w:val="clear" w:color="auto" w:fill="FFFFFF"/>
@@ -5042,7 +4915,6 @@
       <w:r>
         <w:rPr>
           <w:rFonts w:cstheme="minorHAnsi"/>
-          <w:color w:val="333333"/>
           <w:sz w:val="24"/>
           <w:szCs w:val="24"/>
           <w:shd w:val="clear" w:color="auto" w:fill="FFFFFF"/>
@@ -5052,7 +4924,6 @@
       <w:r>
         <w:rPr>
           <w:rFonts w:cstheme="minorHAnsi"/>
-          <w:color w:val="333333"/>
           <w:sz w:val="24"/>
           <w:szCs w:val="24"/>
           <w:shd w:val="clear" w:color="auto" w:fill="FFFFFF"/>
@@ -5062,7 +4933,6 @@
       <w:r>
         <w:rPr>
           <w:rFonts w:cstheme="minorHAnsi"/>
-          <w:color w:val="333333"/>
           <w:sz w:val="24"/>
           <w:szCs w:val="24"/>
           <w:shd w:val="clear" w:color="auto" w:fill="FFFFFF"/>
@@ -5072,7 +4942,6 @@
       <w:r>
         <w:rPr>
           <w:rFonts w:cstheme="minorHAnsi"/>
-          <w:color w:val="333333"/>
           <w:sz w:val="24"/>
           <w:szCs w:val="24"/>
           <w:shd w:val="clear" w:color="auto" w:fill="FFFFFF"/>
@@ -5082,7 +4951,6 @@
       <w:r>
         <w:rPr>
           <w:rFonts w:cstheme="minorHAnsi" w:hint="cs"/>
-          <w:color w:val="333333"/>
           <w:sz w:val="24"/>
           <w:szCs w:val="24"/>
           <w:shd w:val="clear" w:color="auto" w:fill="FFFFFF"/>
@@ -5093,7 +4961,6 @@
       <w:r>
         <w:rPr>
           <w:rFonts w:cstheme="minorHAnsi"/>
-          <w:color w:val="333333"/>
           <w:sz w:val="24"/>
           <w:szCs w:val="24"/>
           <w:shd w:val="clear" w:color="auto" w:fill="FFFFFF"/>
@@ -5103,7 +4970,6 @@
       <w:r>
         <w:rPr>
           <w:rFonts w:cstheme="minorHAnsi"/>
-          <w:color w:val="333333"/>
           <w:sz w:val="24"/>
           <w:szCs w:val="24"/>
           <w:shd w:val="clear" w:color="auto" w:fill="FFFFFF"/>
@@ -5113,7 +4979,6 @@
       <w:r>
         <w:rPr>
           <w:rFonts w:cstheme="minorHAnsi"/>
-          <w:color w:val="333333"/>
           <w:sz w:val="24"/>
           <w:szCs w:val="24"/>
           <w:shd w:val="clear" w:color="auto" w:fill="FFFFFF"/>
@@ -5123,7 +4988,6 @@
       <w:r>
         <w:rPr>
           <w:rFonts w:cstheme="minorHAnsi"/>
-          <w:color w:val="333333"/>
           <w:sz w:val="24"/>
           <w:szCs w:val="24"/>
           <w:shd w:val="clear" w:color="auto" w:fill="FFFFFF"/>
@@ -5133,7 +4997,6 @@
       <w:r>
         <w:rPr>
           <w:rFonts w:cstheme="minorHAnsi"/>
-          <w:color w:val="333333"/>
           <w:sz w:val="24"/>
           <w:szCs w:val="24"/>
           <w:shd w:val="clear" w:color="auto" w:fill="FFFFFF"/>
@@ -5144,7 +5007,6 @@
         <w:sdtPr>
           <w:rPr>
             <w:rFonts w:cstheme="minorHAnsi"/>
-            <w:color w:val="000000"/>
             <w:sz w:val="24"/>
             <w:szCs w:val="24"/>
             <w:shd w:val="clear" w:color="auto" w:fill="FFFFFF"/>
@@ -5160,53 +5022,17 @@
           <w:r>
             <w:rPr>
               <w:rFonts w:cstheme="minorHAnsi"/>
-              <w:color w:val="000000"/>
               <w:sz w:val="24"/>
               <w:szCs w:val="24"/>
               <w:shd w:val="clear" w:color="auto" w:fill="FFFFFF"/>
             </w:rPr>
-            <w:t>(</w:t>
-          </w:r>
-          <w:proofErr w:type="spellStart"/>
-          <w:proofErr w:type="gramStart"/>
-          <w:r>
-            <w:rPr>
-              <w:rFonts w:cstheme="minorHAnsi"/>
-              <w:color w:val="000000"/>
-              <w:sz w:val="24"/>
-              <w:szCs w:val="24"/>
-              <w:shd w:val="clear" w:color="auto" w:fill="FFFFFF"/>
-            </w:rPr>
-            <w:t>PathCards</w:t>
-          </w:r>
-          <w:proofErr w:type="spellEnd"/>
-          <w:r>
-            <w:rPr>
-              <w:rFonts w:cstheme="minorHAnsi"/>
-              <w:color w:val="000000"/>
-              <w:sz w:val="24"/>
-              <w:szCs w:val="24"/>
-              <w:shd w:val="clear" w:color="auto" w:fill="FFFFFF"/>
-            </w:rPr>
-            <w:t> :</w:t>
-          </w:r>
-          <w:proofErr w:type="gramEnd"/>
-          <w:r>
-            <w:rPr>
-              <w:rFonts w:cstheme="minorHAnsi"/>
-              <w:color w:val="000000"/>
-              <w:sz w:val="24"/>
-              <w:szCs w:val="24"/>
-              <w:shd w:val="clear" w:color="auto" w:fill="FFFFFF"/>
-            </w:rPr>
-            <w:t>: Pathway, 2021)</w:t>
+            <w:t>(PathCards :: Pathway, 2021)</w:t>
           </w:r>
         </w:sdtContent>
       </w:sdt>
       <w:r>
         <w:rPr>
           <w:rFonts w:cstheme="minorHAnsi"/>
-          <w:color w:val="333333"/>
           <w:sz w:val="24"/>
           <w:szCs w:val="24"/>
           <w:shd w:val="clear" w:color="auto" w:fill="FFFFFF"/>
@@ -5216,7 +5042,6 @@
       <w:r>
         <w:rPr>
           <w:rFonts w:cstheme="minorHAnsi"/>
-          <w:color w:val="333333"/>
           <w:sz w:val="24"/>
           <w:szCs w:val="24"/>
           <w:shd w:val="clear" w:color="auto" w:fill="FFFFFF"/>
@@ -5226,7 +5051,6 @@
       <w:r>
         <w:rPr>
           <w:rFonts w:cstheme="minorHAnsi"/>
-          <w:color w:val="333333"/>
           <w:sz w:val="24"/>
           <w:szCs w:val="24"/>
           <w:shd w:val="clear" w:color="auto" w:fill="FFFFFF"/>
@@ -5236,7 +5060,6 @@
       <w:r>
         <w:rPr>
           <w:rFonts w:cstheme="minorHAnsi"/>
-          <w:color w:val="333333"/>
           <w:sz w:val="24"/>
           <w:szCs w:val="24"/>
           <w:shd w:val="clear" w:color="auto" w:fill="FFFFFF"/>
@@ -5246,7 +5069,6 @@
       <w:r>
         <w:rPr>
           <w:rFonts w:cstheme="minorHAnsi"/>
-          <w:color w:val="333333"/>
           <w:sz w:val="24"/>
           <w:szCs w:val="24"/>
           <w:shd w:val="clear" w:color="auto" w:fill="FFFFFF"/>
@@ -5256,7 +5078,6 @@
       <w:r>
         <w:rPr>
           <w:rFonts w:cstheme="minorHAnsi"/>
-          <w:color w:val="333333"/>
           <w:sz w:val="24"/>
           <w:szCs w:val="24"/>
           <w:shd w:val="clear" w:color="auto" w:fill="FFFFFF"/>
@@ -5266,7 +5087,6 @@
       <w:r>
         <w:rPr>
           <w:rFonts w:cstheme="minorHAnsi"/>
-          <w:color w:val="333333"/>
           <w:sz w:val="24"/>
           <w:szCs w:val="24"/>
           <w:shd w:val="clear" w:color="auto" w:fill="FFFFFF"/>
@@ -5276,7 +5096,6 @@
       <w:r>
         <w:rPr>
           <w:rFonts w:cstheme="minorHAnsi"/>
-          <w:color w:val="333333"/>
           <w:sz w:val="24"/>
           <w:szCs w:val="24"/>
           <w:shd w:val="clear" w:color="auto" w:fill="FFFFFF"/>
@@ -5286,7 +5105,6 @@
       <w:r>
         <w:rPr>
           <w:rFonts w:cstheme="minorHAnsi"/>
-          <w:color w:val="333333"/>
           <w:sz w:val="24"/>
           <w:szCs w:val="24"/>
           <w:shd w:val="clear" w:color="auto" w:fill="FFFFFF"/>
@@ -5296,7 +5114,6 @@
       <w:r>
         <w:rPr>
           <w:rFonts w:cstheme="minorHAnsi"/>
-          <w:color w:val="333333"/>
           <w:sz w:val="24"/>
           <w:szCs w:val="24"/>
           <w:shd w:val="clear" w:color="auto" w:fill="FFFFFF"/>
@@ -5306,7 +5123,6 @@
       <w:r>
         <w:rPr>
           <w:rFonts w:cstheme="minorHAnsi"/>
-          <w:color w:val="333333"/>
           <w:sz w:val="24"/>
           <w:szCs w:val="24"/>
           <w:shd w:val="clear" w:color="auto" w:fill="FFFFFF"/>
@@ -5316,7 +5132,6 @@
       <w:r>
         <w:rPr>
           <w:rFonts w:cstheme="minorHAnsi"/>
-          <w:color w:val="333333"/>
           <w:sz w:val="24"/>
           <w:szCs w:val="24"/>
           <w:shd w:val="clear" w:color="auto" w:fill="FFFFFF"/>
@@ -5326,7 +5141,6 @@
       <w:r>
         <w:rPr>
           <w:rFonts w:cstheme="minorHAnsi"/>
-          <w:color w:val="333333"/>
           <w:sz w:val="24"/>
           <w:szCs w:val="24"/>
           <w:shd w:val="clear" w:color="auto" w:fill="FFFFFF"/>
@@ -5336,7 +5150,6 @@
       <w:r>
         <w:rPr>
           <w:rFonts w:cstheme="minorHAnsi"/>
-          <w:color w:val="333333"/>
           <w:sz w:val="24"/>
           <w:szCs w:val="24"/>
           <w:shd w:val="clear" w:color="auto" w:fill="FFFFFF"/>
@@ -5346,7 +5159,6 @@
       <w:r>
         <w:rPr>
           <w:rFonts w:cstheme="minorHAnsi"/>
-          <w:color w:val="333333"/>
           <w:sz w:val="24"/>
           <w:szCs w:val="24"/>
           <w:shd w:val="clear" w:color="auto" w:fill="FFFFFF"/>
@@ -5356,7 +5168,6 @@
       <w:r>
         <w:rPr>
           <w:rFonts w:cstheme="minorHAnsi"/>
-          <w:color w:val="333333"/>
           <w:sz w:val="24"/>
           <w:szCs w:val="24"/>
           <w:shd w:val="clear" w:color="auto" w:fill="FFFFFF"/>
@@ -5366,7 +5177,6 @@
       <w:r>
         <w:rPr>
           <w:rFonts w:cstheme="minorHAnsi"/>
-          <w:color w:val="333333"/>
           <w:sz w:val="24"/>
           <w:szCs w:val="24"/>
           <w:shd w:val="clear" w:color="auto" w:fill="FFFFFF"/>
@@ -5376,7 +5186,6 @@
       <w:r>
         <w:rPr>
           <w:rFonts w:cstheme="minorHAnsi"/>
-          <w:color w:val="333333"/>
           <w:sz w:val="24"/>
           <w:szCs w:val="24"/>
           <w:shd w:val="clear" w:color="auto" w:fill="FFFFFF"/>
@@ -5387,7 +5196,6 @@
         <w:sdtPr>
           <w:rPr>
             <w:rFonts w:cstheme="minorHAnsi"/>
-            <w:color w:val="000000"/>
             <w:sz w:val="24"/>
             <w:szCs w:val="24"/>
             <w:shd w:val="clear" w:color="auto" w:fill="FFFFFF"/>
@@ -5403,7 +5211,6 @@
           <w:r>
             <w:rPr>
               <w:rFonts w:cstheme="minorHAnsi"/>
-              <w:color w:val="000000"/>
               <w:sz w:val="24"/>
               <w:szCs w:val="24"/>
               <w:shd w:val="clear" w:color="auto" w:fill="FFFFFF"/>
@@ -5427,17 +5234,24 @@
       <w:r>
         <w:rPr>
           <w:rFonts w:cstheme="minorHAnsi"/>
-          <w:color w:val="333333"/>
-          <w:sz w:val="24"/>
-          <w:szCs w:val="24"/>
-          <w:shd w:val="clear" w:color="auto" w:fill="FFFFFF"/>
-        </w:rPr>
-        <w:t>On the other hand, we can see</w:t>
-      </w:r>
-      <w:r>
-        <w:rPr>
-          <w:rFonts w:cstheme="minorHAnsi"/>
-          <w:color w:val="333333"/>
+          <w:sz w:val="24"/>
+          <w:szCs w:val="24"/>
+          <w:shd w:val="clear" w:color="auto" w:fill="FFFFFF"/>
+        </w:rPr>
+        <w:t xml:space="preserve">On the other hand, we can </w:t>
+      </w:r>
+      <w:r>
+        <w:rPr>
+          <w:rFonts w:cstheme="minorHAnsi"/>
+          <w:sz w:val="24"/>
+          <w:szCs w:val="24"/>
+          <w:shd w:val="clear" w:color="auto" w:fill="FFFFFF"/>
+        </w:rPr>
+        <w:t>observe</w:t>
+      </w:r>
+      <w:r>
+        <w:rPr>
+          <w:rFonts w:cstheme="minorHAnsi"/>
           <w:sz w:val="24"/>
           <w:szCs w:val="24"/>
           <w:shd w:val="clear" w:color="auto" w:fill="FFFFFF"/>
@@ -5447,7 +5261,6 @@
       <w:r>
         <w:rPr>
           <w:rFonts w:cstheme="minorHAnsi"/>
-          <w:color w:val="333333"/>
           <w:sz w:val="24"/>
           <w:szCs w:val="24"/>
           <w:shd w:val="clear" w:color="auto" w:fill="FFFFFF"/>
@@ -5457,7 +5270,6 @@
       <w:r>
         <w:rPr>
           <w:rFonts w:cstheme="minorHAnsi"/>
-          <w:color w:val="333333"/>
           <w:sz w:val="24"/>
           <w:szCs w:val="24"/>
           <w:shd w:val="clear" w:color="auto" w:fill="FFFFFF"/>
@@ -5467,7 +5279,6 @@
       <w:r>
         <w:rPr>
           <w:rFonts w:cstheme="minorHAnsi"/>
-          <w:color w:val="333333"/>
           <w:sz w:val="24"/>
           <w:szCs w:val="24"/>
           <w:shd w:val="clear" w:color="auto" w:fill="FFFFFF"/>
@@ -5477,7 +5288,6 @@
       <w:r>
         <w:rPr>
           <w:rFonts w:cstheme="minorHAnsi"/>
-          <w:color w:val="333333"/>
           <w:sz w:val="24"/>
           <w:szCs w:val="24"/>
           <w:shd w:val="clear" w:color="auto" w:fill="FFFFFF"/>
@@ -5487,7 +5297,6 @@
       <w:r>
         <w:rPr>
           <w:rFonts w:cstheme="minorHAnsi"/>
-          <w:color w:val="333333"/>
           <w:sz w:val="24"/>
           <w:szCs w:val="24"/>
           <w:shd w:val="clear" w:color="auto" w:fill="FFFFFF"/>
@@ -5497,7 +5306,6 @@
       <w:r>
         <w:rPr>
           <w:rFonts w:cstheme="minorHAnsi"/>
-          <w:color w:val="333333"/>
           <w:sz w:val="24"/>
           <w:szCs w:val="24"/>
           <w:shd w:val="clear" w:color="auto" w:fill="FFFFFF"/>
@@ -5507,7 +5315,6 @@
       <w:r>
         <w:rPr>
           <w:rFonts w:cstheme="minorHAnsi"/>
-          <w:color w:val="333333"/>
           <w:sz w:val="24"/>
           <w:szCs w:val="24"/>
           <w:shd w:val="clear" w:color="auto" w:fill="FFFFFF"/>
@@ -5517,7 +5324,6 @@
       <w:r>
         <w:rPr>
           <w:rFonts w:cstheme="minorHAnsi"/>
-          <w:color w:val="333333"/>
           <w:sz w:val="24"/>
           <w:szCs w:val="24"/>
           <w:shd w:val="clear" w:color="auto" w:fill="FFFFFF"/>
@@ -5527,7 +5333,6 @@
       <w:r>
         <w:rPr>
           <w:rFonts w:cstheme="minorHAnsi"/>
-          <w:color w:val="333333"/>
           <w:sz w:val="24"/>
           <w:szCs w:val="24"/>
           <w:shd w:val="clear" w:color="auto" w:fill="FFFFFF"/>
@@ -5537,7 +5342,6 @@
       <w:r>
         <w:rPr>
           <w:rFonts w:cstheme="minorHAnsi"/>
-          <w:color w:val="333333"/>
           <w:sz w:val="24"/>
           <w:szCs w:val="24"/>
           <w:shd w:val="clear" w:color="auto" w:fill="FFFFFF"/>
@@ -5547,7 +5351,6 @@
       <w:r>
         <w:rPr>
           <w:rFonts w:cstheme="minorHAnsi"/>
-          <w:color w:val="333333"/>
           <w:sz w:val="24"/>
           <w:szCs w:val="24"/>
           <w:shd w:val="clear" w:color="auto" w:fill="FFFFFF"/>
@@ -5557,7 +5360,6 @@
       <w:r>
         <w:rPr>
           <w:rFonts w:cstheme="minorHAnsi"/>
-          <w:color w:val="333333"/>
           <w:sz w:val="24"/>
           <w:szCs w:val="24"/>
           <w:shd w:val="clear" w:color="auto" w:fill="FFFFFF"/>
@@ -5567,7 +5369,6 @@
       <w:r>
         <w:rPr>
           <w:rFonts w:cstheme="minorHAnsi"/>
-          <w:color w:val="333333"/>
           <w:sz w:val="24"/>
           <w:szCs w:val="24"/>
           <w:shd w:val="clear" w:color="auto" w:fill="FFFFFF"/>
@@ -5577,7 +5378,6 @@
       <w:r>
         <w:rPr>
           <w:rFonts w:cstheme="minorHAnsi"/>
-          <w:color w:val="333333"/>
           <w:sz w:val="24"/>
           <w:szCs w:val="24"/>
           <w:shd w:val="clear" w:color="auto" w:fill="FFFFFF"/>
@@ -5587,7 +5387,6 @@
       <w:r>
         <w:rPr>
           <w:rFonts w:cstheme="minorHAnsi"/>
-          <w:color w:val="333333"/>
           <w:sz w:val="24"/>
           <w:szCs w:val="24"/>
           <w:shd w:val="clear" w:color="auto" w:fill="FFFFFF"/>
@@ -5597,7 +5396,6 @@
       <w:r>
         <w:rPr>
           <w:rFonts w:cstheme="minorHAnsi"/>
-          <w:color w:val="333333"/>
           <w:sz w:val="24"/>
           <w:szCs w:val="24"/>
           <w:shd w:val="clear" w:color="auto" w:fill="FFFFFF"/>
@@ -5607,7 +5405,6 @@
       <w:r>
         <w:rPr>
           <w:rFonts w:cstheme="minorHAnsi"/>
-          <w:color w:val="333333"/>
           <w:sz w:val="24"/>
           <w:szCs w:val="24"/>
           <w:shd w:val="clear" w:color="auto" w:fill="FFFFFF"/>
@@ -5617,7 +5414,6 @@
       <w:r>
         <w:rPr>
           <w:rFonts w:cstheme="minorHAnsi"/>
-          <w:color w:val="333333"/>
           <w:sz w:val="24"/>
           <w:szCs w:val="24"/>
           <w:shd w:val="clear" w:color="auto" w:fill="FFFFFF"/>
@@ -5628,7 +5424,6 @@
         <w:sdtPr>
           <w:rPr>
             <w:rFonts w:cstheme="minorHAnsi"/>
-            <w:color w:val="000000"/>
             <w:sz w:val="24"/>
             <w:szCs w:val="24"/>
             <w:shd w:val="clear" w:color="auto" w:fill="FFFFFF"/>
@@ -5644,7 +5439,6 @@
           <w:r>
             <w:rPr>
               <w:rFonts w:cstheme="minorHAnsi"/>
-              <w:color w:val="000000"/>
               <w:sz w:val="24"/>
               <w:szCs w:val="24"/>
               <w:shd w:val="clear" w:color="auto" w:fill="FFFFFF"/>
@@ -5656,7 +5450,6 @@
       <w:r>
         <w:rPr>
           <w:rFonts w:cstheme="minorHAnsi"/>
-          <w:color w:val="333333"/>
           <w:sz w:val="24"/>
           <w:szCs w:val="24"/>
           <w:shd w:val="clear" w:color="auto" w:fill="FFFFFF"/>
@@ -5666,7 +5459,6 @@
       <w:r>
         <w:rPr>
           <w:rFonts w:cstheme="minorHAnsi"/>
-          <w:color w:val="333333"/>
           <w:sz w:val="24"/>
           <w:szCs w:val="24"/>
           <w:shd w:val="clear" w:color="auto" w:fill="FFFFFF"/>
@@ -5676,7 +5468,6 @@
       <w:r>
         <w:rPr>
           <w:rFonts w:cstheme="minorHAnsi"/>
-          <w:color w:val="333333"/>
           <w:sz w:val="24"/>
           <w:szCs w:val="24"/>
           <w:shd w:val="clear" w:color="auto" w:fill="FFFFFF"/>
@@ -5686,7 +5477,6 @@
       <w:r>
         <w:rPr>
           <w:rFonts w:cstheme="minorHAnsi"/>
-          <w:color w:val="333333"/>
           <w:sz w:val="24"/>
           <w:szCs w:val="24"/>
           <w:shd w:val="clear" w:color="auto" w:fill="FFFFFF"/>
@@ -5696,7 +5486,6 @@
       <w:r>
         <w:rPr>
           <w:rFonts w:cstheme="minorHAnsi"/>
-          <w:color w:val="333333"/>
           <w:sz w:val="24"/>
           <w:szCs w:val="24"/>
           <w:shd w:val="clear" w:color="auto" w:fill="FFFFFF"/>
@@ -5706,7 +5495,6 @@
       <w:r>
         <w:rPr>
           <w:rFonts w:cstheme="minorHAnsi"/>
-          <w:color w:val="333333"/>
           <w:sz w:val="24"/>
           <w:szCs w:val="24"/>
           <w:shd w:val="clear" w:color="auto" w:fill="FFFFFF"/>
@@ -5716,7 +5504,6 @@
       <w:r>
         <w:rPr>
           <w:rFonts w:cstheme="minorHAnsi"/>
-          <w:color w:val="333333"/>
           <w:sz w:val="24"/>
           <w:szCs w:val="24"/>
           <w:shd w:val="clear" w:color="auto" w:fill="FFFFFF"/>
@@ -5726,7 +5513,6 @@
       <w:r>
         <w:rPr>
           <w:rFonts w:cstheme="minorHAnsi"/>
-          <w:color w:val="333333"/>
           <w:sz w:val="24"/>
           <w:szCs w:val="24"/>
           <w:shd w:val="clear" w:color="auto" w:fill="FFFFFF"/>
@@ -5736,7 +5522,6 @@
       <w:r>
         <w:rPr>
           <w:rFonts w:cstheme="minorHAnsi"/>
-          <w:color w:val="333333"/>
           <w:sz w:val="24"/>
           <w:szCs w:val="24"/>
           <w:shd w:val="clear" w:color="auto" w:fill="FFFFFF"/>
@@ -5746,7 +5531,6 @@
       <w:r>
         <w:rPr>
           <w:rFonts w:cstheme="minorHAnsi"/>
-          <w:color w:val="333333"/>
           <w:sz w:val="24"/>
           <w:szCs w:val="24"/>
           <w:shd w:val="clear" w:color="auto" w:fill="FFFFFF"/>
@@ -5756,7 +5540,6 @@
       <w:r>
         <w:rPr>
           <w:rFonts w:cstheme="minorHAnsi"/>
-          <w:color w:val="333333"/>
           <w:sz w:val="24"/>
           <w:szCs w:val="24"/>
           <w:shd w:val="clear" w:color="auto" w:fill="FFFFFF"/>
@@ -5767,7 +5550,6 @@
         <w:sdtPr>
           <w:rPr>
             <w:rFonts w:cstheme="minorHAnsi"/>
-            <w:color w:val="000000"/>
             <w:sz w:val="24"/>
             <w:szCs w:val="24"/>
             <w:shd w:val="clear" w:color="auto" w:fill="FFFFFF"/>
@@ -5783,14 +5565,58 @@
           <w:r>
             <w:rPr>
               <w:rFonts w:cstheme="minorHAnsi"/>
-              <w:color w:val="000000"/>
               <w:sz w:val="24"/>
               <w:szCs w:val="24"/>
               <w:shd w:val="clear" w:color="auto" w:fill="FFFFFF"/>
             </w:rPr>
-            <w:t>(</w:t>
-          </w:r>
-          <w:proofErr w:type="spellStart"/>
+            <w:t>(Spänkuch et al., 2008)</w:t>
+          </w:r>
+        </w:sdtContent>
+      </w:sdt>
+      <w:r>
+        <w:rPr>
+          <w:rFonts w:cstheme="minorHAnsi"/>
+          <w:sz w:val="24"/>
+          <w:szCs w:val="24"/>
+          <w:shd w:val="clear" w:color="auto" w:fill="FFFFFF"/>
+        </w:rPr>
+        <w:t>.</w:t>
+      </w:r>
+      <w:r>
+        <w:rPr>
+          <w:rFonts w:cstheme="minorHAnsi"/>
+          <w:sz w:val="24"/>
+          <w:szCs w:val="24"/>
+          <w:shd w:val="clear" w:color="auto" w:fill="FFFFFF"/>
+        </w:rPr>
+        <w:t xml:space="preserve"> A</w:t>
+      </w:r>
+      <w:r>
+        <w:rPr>
+          <w:rFonts w:cstheme="minorHAnsi"/>
+          <w:color w:val="333333"/>
+          <w:sz w:val="24"/>
+          <w:szCs w:val="24"/>
+          <w:shd w:val="clear" w:color="auto" w:fill="FFFFFF"/>
+        </w:rPr>
+        <w:t xml:space="preserve">nother gene that was downregulated was DLGAP5, a gene that is a cell cycle regulator involved in carcinogenesis. High expression of this gene is associated with a less favorable overall survival rate. </w:t>
+      </w:r>
+      <w:sdt>
+        <w:sdtPr>
+          <w:rPr>
+            <w:rFonts w:cstheme="minorHAnsi"/>
+            <w:color w:val="000000"/>
+            <w:sz w:val="24"/>
+            <w:szCs w:val="24"/>
+            <w:shd w:val="clear" w:color="auto" w:fill="FFFFFF"/>
+          </w:rPr>
+          <w:tag w:val="MENDELEY_CITATION_v3_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"/>
+          <w:id w:val="2024195794"/>
+          <w:placeholder>
+            <w:docPart w:val="45AE3409E866496199AD0FB79A9F3AFD"/>
+          </w:placeholder>
+        </w:sdtPr>
+        <w:sdtContent>
           <w:r>
             <w:rPr>
               <w:rFonts w:cstheme="minorHAnsi"/>
@@ -5799,37 +5625,16 @@
               <w:szCs w:val="24"/>
               <w:shd w:val="clear" w:color="auto" w:fill="FFFFFF"/>
             </w:rPr>
-            <w:t>Spänkuch</w:t>
-          </w:r>
-          <w:proofErr w:type="spellEnd"/>
-          <w:r>
-            <w:rPr>
-              <w:rFonts w:cstheme="minorHAnsi"/>
-              <w:color w:val="000000"/>
-              <w:sz w:val="24"/>
-              <w:szCs w:val="24"/>
-              <w:shd w:val="clear" w:color="auto" w:fill="FFFFFF"/>
-            </w:rPr>
-            <w:t xml:space="preserve"> et al., 2008)</w:t>
+            <w:t>(Xu et al., 2020)</w:t>
           </w:r>
         </w:sdtContent>
       </w:sdt>
-      <w:r>
-        <w:rPr>
-          <w:rFonts w:cstheme="minorHAnsi"/>
-          <w:color w:val="000000"/>
-          <w:sz w:val="24"/>
-          <w:szCs w:val="24"/>
-          <w:shd w:val="clear" w:color="auto" w:fill="FFFFFF"/>
-        </w:rPr>
-        <w:t>.</w:t>
-      </w:r>
-    </w:p>
-    <w:p>
-      <w:pPr>
-        <w:rPr>
-          <w:rFonts w:cstheme="minorHAnsi"/>
-          <w:color w:val="000000"/>
+    </w:p>
+    <w:p>
+      <w:pPr>
+        <w:jc w:val="both"/>
+        <w:rPr>
+          <w:rFonts w:cstheme="minorHAnsi"/>
           <w:sz w:val="24"/>
           <w:szCs w:val="24"/>
           <w:shd w:val="clear" w:color="auto" w:fill="FFFFFF"/>
@@ -5843,13 +5648,13 @@
         <mc:AlternateContent>
           <mc:Choice Requires="wps">
             <w:drawing>
-              <wp:anchor distT="0" distB="0" distL="114300" distR="114300" simplePos="0" relativeHeight="251664387" behindDoc="0" locked="0" layoutInCell="1" allowOverlap="1" wp14:anchorId="3E51F0C1" wp14:editId="6A491B18">
+              <wp:anchor distT="0" distB="0" distL="114300" distR="114300" simplePos="0" relativeHeight="251664387" behindDoc="0" locked="0" layoutInCell="1" allowOverlap="1" wp14:anchorId="3E51F0C1" wp14:editId="3E570048">
                 <wp:simplePos x="0" y="0"/>
                 <wp:positionH relativeFrom="margin">
-                  <wp:align>right</wp:align>
+                  <wp:posOffset>-101600</wp:posOffset>
                 </wp:positionH>
                 <wp:positionV relativeFrom="paragraph">
-                  <wp:posOffset>4114800</wp:posOffset>
+                  <wp:posOffset>3304540</wp:posOffset>
                 </wp:positionV>
                 <wp:extent cx="5731510" cy="635"/>
                 <wp:effectExtent l="0" t="0" r="2540" b="0"/>
@@ -5918,7 +5723,7 @@
           </mc:Choice>
           <mc:Fallback>
             <w:pict>
-              <v:shape w14:anchorId="3E51F0C1" id="Text Box 6" o:spid="_x0000_s1029" type="#_x0000_t202" style="position:absolute;margin-left:400.1pt;margin-top:324pt;width:451.3pt;height:.05pt;z-index:251664387;visibility:visible;mso-wrap-style:square;mso-wrap-distance-left:9pt;mso-wrap-distance-top:0;mso-wrap-distance-right:9pt;mso-wrap-distance-bottom:0;mso-position-horizontal:right;mso-position-horizontal-relative:margin;mso-position-vertical:absolute;mso-position-vertical-relative:text;v-text-anchor:top" o:gfxdata="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" stroked="f">
+              <v:shape w14:anchorId="3E51F0C1" id="Text Box 6" o:spid="_x0000_s1029" type="#_x0000_t202" style="position:absolute;left:0;text-align:left;margin-left:-8pt;margin-top:260.2pt;width:451.3pt;height:.05pt;z-index:251664387;visibility:visible;mso-wrap-style:square;mso-wrap-distance-left:9pt;mso-wrap-distance-top:0;mso-wrap-distance-right:9pt;mso-wrap-distance-bottom:0;mso-position-horizontal:absolute;mso-position-horizontal-relative:margin;mso-position-vertical:absolute;mso-position-vertical-relative:text;v-text-anchor:top" o:gfxdata="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" stroked="f">
                 <v:textbox style="mso-fit-shape-to-text:t" inset="0,0,0,0">
                   <w:txbxContent>
                     <w:p>
@@ -5959,13 +5764,13 @@
           <w:noProof/>
         </w:rPr>
         <w:drawing>
-          <wp:anchor distT="0" distB="0" distL="114300" distR="114300" simplePos="0" relativeHeight="251662339" behindDoc="0" locked="0" layoutInCell="1" allowOverlap="1" wp14:anchorId="181B3E14" wp14:editId="054A3DF7">
+          <wp:anchor distT="0" distB="0" distL="114300" distR="114300" simplePos="0" relativeHeight="251662339" behindDoc="0" locked="0" layoutInCell="1" allowOverlap="1" wp14:anchorId="181B3E14" wp14:editId="33538FC9">
             <wp:simplePos x="0" y="0"/>
             <wp:positionH relativeFrom="margin">
-              <wp:posOffset>-2540</wp:posOffset>
+              <wp:align>right</wp:align>
             </wp:positionH>
             <wp:positionV relativeFrom="paragraph">
-              <wp:posOffset>827101</wp:posOffset>
+              <wp:posOffset>0</wp:posOffset>
             </wp:positionV>
             <wp:extent cx="5731510" cy="3538220"/>
             <wp:effectExtent l="0" t="0" r="2540" b="5080"/>
@@ -6015,161 +5820,98 @@
           </wp:anchor>
         </w:drawing>
       </w:r>
-      <w:r>
-        <w:rPr>
-          <w:rFonts w:cstheme="minorHAnsi"/>
-          <w:color w:val="333333"/>
-          <w:sz w:val="24"/>
-          <w:szCs w:val="24"/>
-          <w:shd w:val="clear" w:color="auto" w:fill="FFFFFF"/>
-        </w:rPr>
-        <w:t>Another gene that was downr</w:t>
-      </w:r>
-      <w:r>
-        <w:rPr>
-          <w:rFonts w:cstheme="minorHAnsi"/>
-          <w:color w:val="333333"/>
-          <w:sz w:val="24"/>
-          <w:szCs w:val="24"/>
-          <w:shd w:val="clear" w:color="auto" w:fill="FFFFFF"/>
-        </w:rPr>
-        <w:t>egulated was DLGAP5</w:t>
-      </w:r>
-      <w:r>
-        <w:rPr>
-          <w:rFonts w:cstheme="minorHAnsi"/>
-          <w:color w:val="333333"/>
-          <w:sz w:val="24"/>
-          <w:szCs w:val="24"/>
-          <w:shd w:val="clear" w:color="auto" w:fill="FFFFFF"/>
-        </w:rPr>
-        <w:t xml:space="preserve">, a gene </w:t>
-      </w:r>
-      <w:r>
-        <w:rPr>
-          <w:rFonts w:cstheme="minorHAnsi"/>
-          <w:color w:val="333333"/>
-          <w:sz w:val="24"/>
-          <w:szCs w:val="24"/>
-          <w:shd w:val="clear" w:color="auto" w:fill="FFFFFF"/>
-        </w:rPr>
-        <w:t>that</w:t>
-      </w:r>
-      <w:r>
-        <w:rPr>
-          <w:rFonts w:cstheme="minorHAnsi"/>
-          <w:color w:val="333333"/>
-          <w:sz w:val="24"/>
-          <w:szCs w:val="24"/>
-          <w:shd w:val="clear" w:color="auto" w:fill="FFFFFF"/>
-        </w:rPr>
-        <w:t xml:space="preserve"> is a cell cycle regulator involved in carcinogenesis</w:t>
-      </w:r>
-      <w:r>
-        <w:rPr>
-          <w:rFonts w:cstheme="minorHAnsi"/>
-          <w:color w:val="333333"/>
-          <w:sz w:val="24"/>
-          <w:szCs w:val="24"/>
-          <w:shd w:val="clear" w:color="auto" w:fill="FFFFFF"/>
-        </w:rPr>
-        <w:t xml:space="preserve">. High expression of </w:t>
-      </w:r>
-      <w:r>
-        <w:rPr>
-          <w:rFonts w:cstheme="minorHAnsi"/>
-          <w:color w:val="333333"/>
-          <w:sz w:val="24"/>
-          <w:szCs w:val="24"/>
-          <w:shd w:val="clear" w:color="auto" w:fill="FFFFFF"/>
-        </w:rPr>
-        <w:t>this gene</w:t>
-      </w:r>
-      <w:r>
-        <w:rPr>
-          <w:rFonts w:cstheme="minorHAnsi"/>
-          <w:color w:val="333333"/>
-          <w:sz w:val="24"/>
-          <w:szCs w:val="24"/>
-          <w:shd w:val="clear" w:color="auto" w:fill="FFFFFF"/>
-        </w:rPr>
-        <w:t xml:space="preserve"> is associated with </w:t>
-      </w:r>
-      <w:r>
-        <w:rPr>
-          <w:rFonts w:cstheme="minorHAnsi"/>
-          <w:color w:val="333333"/>
-          <w:sz w:val="24"/>
-          <w:szCs w:val="24"/>
-          <w:shd w:val="clear" w:color="auto" w:fill="FFFFFF"/>
-        </w:rPr>
-        <w:t xml:space="preserve">a </w:t>
-      </w:r>
-      <w:r>
-        <w:rPr>
-          <w:rFonts w:cstheme="minorHAnsi"/>
-          <w:color w:val="333333"/>
-          <w:sz w:val="24"/>
-          <w:szCs w:val="24"/>
-          <w:shd w:val="clear" w:color="auto" w:fill="FFFFFF"/>
-        </w:rPr>
-        <w:t>less favorable overall survival rate.</w:t>
-      </w:r>
-      <w:r>
-        <w:rPr>
-          <w:rFonts w:cstheme="minorHAnsi"/>
-          <w:color w:val="333333"/>
+    </w:p>
+    <w:p>
+      <w:pPr>
+        <w:jc w:val="both"/>
+        <w:rPr>
+          <w:rFonts w:cstheme="minorHAnsi"/>
+          <w:sz w:val="24"/>
+          <w:szCs w:val="24"/>
+          <w:shd w:val="clear" w:color="auto" w:fill="FFFFFF"/>
+        </w:rPr>
+      </w:pPr>
+      <w:r>
+        <w:rPr>
+          <w:rFonts w:cstheme="minorHAnsi"/>
+          <w:color w:val="000000"/>
+          <w:sz w:val="24"/>
+          <w:szCs w:val="24"/>
+          <w:shd w:val="clear" w:color="auto" w:fill="FFFFFF"/>
+        </w:rPr>
+        <w:t>We ran PCA on the</w:t>
+      </w:r>
+      <w:r>
+        <w:rPr>
+          <w:rFonts w:cstheme="minorHAnsi"/>
+          <w:color w:val="000000"/>
+          <w:sz w:val="24"/>
+          <w:szCs w:val="24"/>
+          <w:shd w:val="clear" w:color="auto" w:fill="FFFFFF"/>
+        </w:rPr>
+        <w:t xml:space="preserve"> count’s matrix of ZNA</w:t>
+      </w:r>
+      <w:r>
+        <w:rPr>
+          <w:rFonts w:cstheme="minorHAnsi"/>
+          <w:color w:val="000000"/>
+          <w:sz w:val="24"/>
+          <w:szCs w:val="24"/>
+          <w:shd w:val="clear" w:color="auto" w:fill="FFFFFF"/>
+        </w:rPr>
+        <w:t xml:space="preserve"> a</w:t>
+      </w:r>
+      <w:r>
+        <w:rPr>
+          <w:rFonts w:cstheme="minorHAnsi"/>
+          <w:color w:val="000000"/>
+          <w:sz w:val="24"/>
+          <w:szCs w:val="24"/>
+          <w:shd w:val="clear" w:color="auto" w:fill="FFFFFF"/>
+        </w:rPr>
+        <w:t xml:space="preserve">fter applying variance stabilizing transformation – VST function for negative binomial data with a dispersion-mean, to get a </w:t>
+      </w:r>
+      <w:r>
+        <w:rPr>
+          <w:rFonts w:cstheme="minorHAnsi"/>
+          <w:color w:val="000000"/>
+          <w:sz w:val="24"/>
+          <w:szCs w:val="24"/>
+          <w:shd w:val="clear" w:color="auto" w:fill="FFFFFF"/>
+        </w:rPr>
+        <w:t>different</w:t>
+      </w:r>
+      <w:r>
+        <w:rPr>
+          <w:rFonts w:cstheme="minorHAnsi"/>
+          <w:color w:val="000000"/>
+          <w:sz w:val="24"/>
+          <w:szCs w:val="24"/>
+          <w:shd w:val="clear" w:color="auto" w:fill="FFFFFF"/>
+        </w:rPr>
+        <w:t xml:space="preserve"> view</w:t>
+      </w:r>
+      <w:r>
+        <w:rPr>
+          <w:rFonts w:cstheme="minorHAnsi"/>
+          <w:color w:val="000000"/>
           <w:sz w:val="24"/>
           <w:szCs w:val="24"/>
           <w:shd w:val="clear" w:color="auto" w:fill="FFFFFF"/>
         </w:rPr>
         <w:t xml:space="preserve"> </w:t>
       </w:r>
-      <w:sdt>
-        <w:sdtPr>
-          <w:rPr>
-            <w:rFonts w:cstheme="minorHAnsi"/>
-            <w:color w:val="000000"/>
-            <w:sz w:val="24"/>
-            <w:szCs w:val="24"/>
-            <w:shd w:val="clear" w:color="auto" w:fill="FFFFFF"/>
-          </w:rPr>
-          <w:tag w:val="MENDELEY_CITATION_v3_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"/>
-          <w:id w:val="2024195794"/>
-          <w:placeholder>
-            <w:docPart w:val="DefaultPlaceholder_-1854013440"/>
-          </w:placeholder>
-        </w:sdtPr>
-        <w:sdtEndPr/>
-        <w:sdtContent>
-          <w:r>
-            <w:rPr>
-              <w:rFonts w:cstheme="minorHAnsi"/>
-              <w:color w:val="000000"/>
-              <w:sz w:val="24"/>
-              <w:szCs w:val="24"/>
-              <w:shd w:val="clear" w:color="auto" w:fill="FFFFFF"/>
-            </w:rPr>
-            <w:t>(Xu et al., 2020)</w:t>
-          </w:r>
-        </w:sdtContent>
-      </w:sdt>
-    </w:p>
-    <w:p>
-      <w:pPr>
+      <w:r>
         <w:rPr>
           <w:rFonts w:cstheme="minorHAnsi"/>
           <w:color w:val="000000"/>
           <w:sz w:val="24"/>
           <w:szCs w:val="24"/>
           <w:shd w:val="clear" w:color="auto" w:fill="FFFFFF"/>
-          <w:rtl/>
-        </w:rPr>
-      </w:pPr>
-    </w:p>
-    <w:p>
-      <w:pPr>
-        <w:jc w:val="both"/>
+        </w:rPr>
+        <w:t>of</w:t>
+      </w:r>
+      <w:r>
         <w:rPr>
           <w:rFonts w:cstheme="minorHAnsi"/>
           <w:color w:val="000000"/>
@@ -6177,7 +5919,8 @@
           <w:szCs w:val="24"/>
           <w:shd w:val="clear" w:color="auto" w:fill="FFFFFF"/>
         </w:rPr>
-      </w:pPr>
+        <w:t xml:space="preserve"> the possible clustering</w:t>
+      </w:r>
       <w:r>
         <w:rPr>
           <w:rFonts w:cstheme="minorHAnsi"/>
@@ -6186,87 +5929,7 @@
           <w:szCs w:val="24"/>
           <w:shd w:val="clear" w:color="auto" w:fill="FFFFFF"/>
         </w:rPr>
-        <w:t>We ran PCA on the</w:t>
-      </w:r>
-      <w:r>
-        <w:rPr>
-          <w:rFonts w:cstheme="minorHAnsi"/>
-          <w:color w:val="000000"/>
-          <w:sz w:val="24"/>
-          <w:szCs w:val="24"/>
-          <w:shd w:val="clear" w:color="auto" w:fill="FFFFFF"/>
-        </w:rPr>
-        <w:t xml:space="preserve"> count’s matrix of ZNA</w:t>
-      </w:r>
-      <w:r>
-        <w:rPr>
-          <w:rFonts w:cstheme="minorHAnsi"/>
-          <w:color w:val="000000"/>
-          <w:sz w:val="24"/>
-          <w:szCs w:val="24"/>
-          <w:shd w:val="clear" w:color="auto" w:fill="FFFFFF"/>
-        </w:rPr>
-        <w:t xml:space="preserve"> a</w:t>
-      </w:r>
-      <w:r>
-        <w:rPr>
-          <w:rFonts w:cstheme="minorHAnsi"/>
-          <w:color w:val="000000"/>
-          <w:sz w:val="24"/>
-          <w:szCs w:val="24"/>
-          <w:shd w:val="clear" w:color="auto" w:fill="FFFFFF"/>
-        </w:rPr>
-        <w:t xml:space="preserve">fter applying variance stabilizing transformation – VST function for negative binomial data with a dispersion-mean, to get a </w:t>
-      </w:r>
-      <w:r>
-        <w:rPr>
-          <w:rFonts w:cstheme="minorHAnsi"/>
-          <w:color w:val="000000"/>
-          <w:sz w:val="24"/>
-          <w:szCs w:val="24"/>
-          <w:shd w:val="clear" w:color="auto" w:fill="FFFFFF"/>
-        </w:rPr>
-        <w:t>different</w:t>
-      </w:r>
-      <w:r>
-        <w:rPr>
-          <w:rFonts w:cstheme="minorHAnsi"/>
-          <w:color w:val="000000"/>
-          <w:sz w:val="24"/>
-          <w:szCs w:val="24"/>
-          <w:shd w:val="clear" w:color="auto" w:fill="FFFFFF"/>
-        </w:rPr>
-        <w:t xml:space="preserve"> view</w:t>
-      </w:r>
-      <w:r>
-        <w:rPr>
-          <w:rFonts w:cstheme="minorHAnsi"/>
-          <w:color w:val="000000"/>
-          <w:sz w:val="24"/>
-          <w:szCs w:val="24"/>
-          <w:shd w:val="clear" w:color="auto" w:fill="FFFFFF"/>
-        </w:rPr>
-        <w:t xml:space="preserve"> </w:t>
-      </w:r>
-      <w:r>
-        <w:rPr>
-          <w:rFonts w:cstheme="minorHAnsi"/>
-          <w:color w:val="000000"/>
-          <w:sz w:val="24"/>
-          <w:szCs w:val="24"/>
-          <w:shd w:val="clear" w:color="auto" w:fill="FFFFFF"/>
-        </w:rPr>
-        <w:t>of</w:t>
-      </w:r>
-      <w:r>
-        <w:rPr>
-          <w:rFonts w:cstheme="minorHAnsi"/>
-          <w:color w:val="000000"/>
-          <w:sz w:val="24"/>
-          <w:szCs w:val="24"/>
-          <w:shd w:val="clear" w:color="auto" w:fill="FFFFFF"/>
-        </w:rPr>
-        <w:t xml:space="preserve"> the possible clustering</w:t>
+        <w:t>.</w:t>
       </w:r>
     </w:p>
     <w:p>
@@ -6708,13 +6371,46 @@
           <w:shd w:val="clear" w:color="auto" w:fill="FFFFFF"/>
         </w:rPr>
       </w:pPr>
+    </w:p>
+    <w:p>
+      <w:pPr>
+        <w:rPr>
+          <w:rFonts w:cstheme="minorHAnsi"/>
+          <w:color w:val="000000"/>
+          <w:sz w:val="24"/>
+          <w:szCs w:val="24"/>
+          <w:shd w:val="clear" w:color="auto" w:fill="FFFFFF"/>
+        </w:rPr>
+      </w:pPr>
+    </w:p>
+    <w:p>
+      <w:pPr>
+        <w:rPr>
+          <w:rFonts w:cstheme="minorHAnsi"/>
+          <w:color w:val="000000"/>
+          <w:sz w:val="24"/>
+          <w:szCs w:val="24"/>
+          <w:shd w:val="clear" w:color="auto" w:fill="FFFFFF"/>
+        </w:rPr>
+      </w:pPr>
+    </w:p>
+    <w:p>
+      <w:pPr>
+        <w:rPr>
+          <w:rFonts w:cstheme="minorHAnsi"/>
+          <w:color w:val="000000"/>
+          <w:sz w:val="24"/>
+          <w:szCs w:val="24"/>
+          <w:shd w:val="clear" w:color="auto" w:fill="FFFFFF"/>
+        </w:rPr>
+      </w:pPr>
       <w:r>
         <w:rPr>
           <w:noProof/>
         </w:rPr>
         <w:lastRenderedPageBreak/>
         <w:drawing>
-          <wp:anchor distT="0" distB="0" distL="114300" distR="114300" simplePos="0" relativeHeight="251665411" behindDoc="0" locked="0" layoutInCell="1" allowOverlap="1" wp14:anchorId="1E9F8F42" wp14:editId="7903930C">
+          <wp:anchor distT="0" distB="0" distL="114300" distR="114300" simplePos="0" relativeHeight="251665411" behindDoc="0" locked="0" layoutInCell="1" allowOverlap="1" wp14:anchorId="1E9F8F42" wp14:editId="4868FA2D">
             <wp:simplePos x="0" y="0"/>
             <wp:positionH relativeFrom="margin">
               <wp:align>center</wp:align>
@@ -6722,8 +6418,8 @@
             <wp:positionV relativeFrom="paragraph">
               <wp:posOffset>0</wp:posOffset>
             </wp:positionV>
-            <wp:extent cx="4428490" cy="4572000"/>
-            <wp:effectExtent l="0" t="0" r="0" b="0"/>
+            <wp:extent cx="4162425" cy="4297680"/>
+            <wp:effectExtent l="0" t="0" r="9525" b="7620"/>
             <wp:wrapSquare wrapText="bothSides"/>
             <wp:docPr id="7" name="Picture 7" descr="Chart, scatter chart&#10;&#10;Description automatically generated"/>
             <wp:cNvGraphicFramePr>
@@ -6751,7 +6447,7 @@
                   <pic:spPr>
                     <a:xfrm>
                       <a:off x="0" y="0"/>
-                      <a:ext cx="4428490" cy="4572000"/>
+                      <a:ext cx="4162425" cy="4297680"/>
                     </a:xfrm>
                     <a:prstGeom prst="rect">
                       <a:avLst/>
@@ -6807,39 +6503,6 @@
       <w:pPr>
         <w:rPr>
           <w:rFonts w:cstheme="minorHAnsi"/>
-          <w:color w:val="000000"/>
-          <w:sz w:val="24"/>
-          <w:szCs w:val="24"/>
-          <w:shd w:val="clear" w:color="auto" w:fill="FFFFFF"/>
-        </w:rPr>
-      </w:pPr>
-    </w:p>
-    <w:p>
-      <w:pPr>
-        <w:rPr>
-          <w:rFonts w:cstheme="minorHAnsi"/>
-          <w:color w:val="000000"/>
-          <w:sz w:val="24"/>
-          <w:szCs w:val="24"/>
-          <w:shd w:val="clear" w:color="auto" w:fill="FFFFFF"/>
-        </w:rPr>
-      </w:pPr>
-    </w:p>
-    <w:p>
-      <w:pPr>
-        <w:rPr>
-          <w:rFonts w:cstheme="minorHAnsi"/>
-          <w:color w:val="000000"/>
-          <w:sz w:val="24"/>
-          <w:szCs w:val="24"/>
-          <w:shd w:val="clear" w:color="auto" w:fill="FFFFFF"/>
-        </w:rPr>
-      </w:pPr>
-    </w:p>
-    <w:p>
-      <w:pPr>
-        <w:rPr>
-          <w:rFonts w:cstheme="minorHAnsi"/>
           <w:color w:val="333333"/>
           <w:sz w:val="24"/>
           <w:szCs w:val="24"/>
@@ -6898,6 +6561,22 @@
       <w:pPr>
         <w:rPr>
           <w:rtl/>
+        </w:rPr>
+      </w:pPr>
+    </w:p>
+    <w:p>
+      <w:pPr>
+        <w:rPr>
+          <w:rtl/>
+        </w:rPr>
+      </w:pPr>
+    </w:p>
+    <w:p>
+      <w:pPr>
+        <w:jc w:val="both"/>
+        <w:rPr>
+          <w:sz w:val="24"/>
+          <w:szCs w:val="24"/>
         </w:rPr>
       </w:pPr>
       <w:r>
@@ -6907,13 +6586,13 @@
         <mc:AlternateContent>
           <mc:Choice Requires="wps">
             <w:drawing>
-              <wp:anchor distT="0" distB="0" distL="114300" distR="114300" simplePos="0" relativeHeight="251667459" behindDoc="0" locked="0" layoutInCell="1" allowOverlap="1" wp14:anchorId="42913CBC" wp14:editId="0BC3A4E8">
+              <wp:anchor distT="0" distB="0" distL="114300" distR="114300" simplePos="0" relativeHeight="251667459" behindDoc="0" locked="0" layoutInCell="1" allowOverlap="1" wp14:anchorId="42913CBC" wp14:editId="1130FAD6">
                 <wp:simplePos x="0" y="0"/>
                 <wp:positionH relativeFrom="margin">
-                  <wp:align>right</wp:align>
+                  <wp:align>left</wp:align>
                 </wp:positionH>
                 <wp:positionV relativeFrom="paragraph">
-                  <wp:posOffset>426085</wp:posOffset>
+                  <wp:posOffset>409575</wp:posOffset>
                 </wp:positionV>
                 <wp:extent cx="5731510" cy="635"/>
                 <wp:effectExtent l="0" t="0" r="2540" b="0"/>
@@ -7013,7 +6692,7 @@
           </mc:Choice>
           <mc:Fallback>
             <w:pict>
-              <v:shape w14:anchorId="42913CBC" id="Text Box 3" o:spid="_x0000_s1030" type="#_x0000_t202" style="position:absolute;margin-left:400.1pt;margin-top:33.55pt;width:451.3pt;height:.05pt;z-index:251667459;visibility:visible;mso-wrap-style:square;mso-wrap-distance-left:9pt;mso-wrap-distance-top:0;mso-wrap-distance-right:9pt;mso-wrap-distance-bottom:0;mso-position-horizontal:right;mso-position-horizontal-relative:margin;mso-position-vertical:absolute;mso-position-vertical-relative:text;v-text-anchor:top" o:gfxdata="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" stroked="f">
+              <v:shape w14:anchorId="42913CBC" id="Text Box 3" o:spid="_x0000_s1030" type="#_x0000_t202" style="position:absolute;left:0;text-align:left;margin-left:0;margin-top:32.25pt;width:451.3pt;height:.05pt;z-index:251667459;visibility:visible;mso-wrap-style:square;mso-wrap-distance-left:9pt;mso-wrap-distance-top:0;mso-wrap-distance-right:9pt;mso-wrap-distance-bottom:0;mso-position-horizontal:left;mso-position-horizontal-relative:margin;mso-position-vertical:absolute;mso-position-vertical-relative:text;v-text-anchor:top" o:gfxdata="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" stroked="f">
                 <v:textbox style="mso-fit-shape-to-text:t" inset="0,0,0,0">
                   <w:txbxContent>
                     <w:p>
@@ -7083,8 +6762,10 @@
     </w:p>
     <w:p>
       <w:pPr>
-        <w:rPr>
-          <w:rtl/>
+        <w:jc w:val="both"/>
+        <w:rPr>
+          <w:sz w:val="24"/>
+          <w:szCs w:val="24"/>
         </w:rPr>
       </w:pPr>
     </w:p>
@@ -7198,6 +6879,7 @@
                           <w:p>
                             <w:pPr>
                               <w:pStyle w:val="Caption"/>
+                              <w:jc w:val="center"/>
                               <w:rPr>
                                 <w:noProof/>
                                 <w:sz w:val="24"/>
@@ -7239,6 +6921,7 @@
                     <w:p>
                       <w:pPr>
                         <w:pStyle w:val="Caption"/>
+                        <w:jc w:val="center"/>
                         <w:rPr>
                           <w:noProof/>
                           <w:sz w:val="24"/>
@@ -7484,11 +7167,189 @@
       </w:pPr>
       <w:r>
         <w:rPr>
-          <w:rFonts w:cstheme="minorHAnsi"/>
-          <w:sz w:val="24"/>
-          <w:szCs w:val="24"/>
+          <w:noProof/>
         </w:rPr>
         <w:lastRenderedPageBreak/>
+        <mc:AlternateContent>
+          <mc:Choice Requires="wpg">
+            <w:drawing>
+              <wp:anchor distT="0" distB="0" distL="114300" distR="114300" simplePos="0" relativeHeight="251673603" behindDoc="0" locked="0" layoutInCell="1" allowOverlap="1" wp14:anchorId="158B81D5" wp14:editId="2BD8C2B2">
+                <wp:simplePos x="0" y="0"/>
+                <wp:positionH relativeFrom="margin">
+                  <wp:align>right</wp:align>
+                </wp:positionH>
+                <wp:positionV relativeFrom="paragraph">
+                  <wp:posOffset>1652905</wp:posOffset>
+                </wp:positionV>
+                <wp:extent cx="5731510" cy="3909060"/>
+                <wp:effectExtent l="0" t="0" r="2540" b="0"/>
+                <wp:wrapSquare wrapText="bothSides"/>
+                <wp:docPr id="15" name="Group 15"/>
+                <wp:cNvGraphicFramePr/>
+                <a:graphic xmlns:a="http://schemas.openxmlformats.org/drawingml/2006/main">
+                  <a:graphicData uri="http://schemas.microsoft.com/office/word/2010/wordprocessingGroup">
+                    <wpg:wgp>
+                      <wpg:cNvGrpSpPr/>
+                      <wpg:grpSpPr>
+                        <a:xfrm>
+                          <a:off x="0" y="0"/>
+                          <a:ext cx="5731510" cy="3909060"/>
+                          <a:chOff x="0" y="0"/>
+                          <a:chExt cx="5731510" cy="3909060"/>
+                        </a:xfrm>
+                      </wpg:grpSpPr>
+                      <wps:wsp>
+                        <wps:cNvPr id="16" name="Text Box 16"/>
+                        <wps:cNvSpPr txBox="1"/>
+                        <wps:spPr>
+                          <a:xfrm>
+                            <a:off x="0" y="3642360"/>
+                            <a:ext cx="5731510" cy="266700"/>
+                          </a:xfrm>
+                          <a:prstGeom prst="rect">
+                            <a:avLst/>
+                          </a:prstGeom>
+                          <a:solidFill>
+                            <a:prstClr val="white"/>
+                          </a:solidFill>
+                          <a:ln>
+                            <a:noFill/>
+                          </a:ln>
+                        </wps:spPr>
+                        <wps:txbx>
+                          <w:txbxContent>
+                            <w:p>
+                              <w:pPr>
+                                <w:pStyle w:val="Caption"/>
+                                <w:jc w:val="center"/>
+                                <w:rPr>
+                                  <w:noProof/>
+                                  <w:sz w:val="24"/>
+                                  <w:szCs w:val="24"/>
+                                </w:rPr>
+                              </w:pPr>
+                              <w:r>
+                                <w:t>Figure 7</w:t>
+                              </w:r>
+                              <w:r>
+                                <w:rPr>
+                                  <w:noProof/>
+                                </w:rPr>
+                                <w:t>: Top 10 genes with the lowest p-value in each of the E2 and ZNA treatments.</w:t>
+                              </w:r>
+                            </w:p>
+                          </w:txbxContent>
+                        </wps:txbx>
+                        <wps:bodyPr rot="0" spcFirstLastPara="0" vertOverflow="overflow" horzOverflow="overflow" vert="horz" wrap="square" lIns="0" tIns="0" rIns="0" bIns="0" numCol="1" spcCol="0" rtlCol="1" fromWordArt="0" anchor="t" anchorCtr="0" forceAA="0" compatLnSpc="1">
+                          <a:prstTxWarp prst="textNoShape">
+                            <a:avLst/>
+                          </a:prstTxWarp>
+                          <a:spAutoFit/>
+                        </wps:bodyPr>
+                      </wps:wsp>
+                      <pic:pic xmlns:pic="http://schemas.openxmlformats.org/drawingml/2006/picture">
+                        <pic:nvPicPr>
+                          <pic:cNvPr id="17" name="Picture 17" descr="Chart&#10;&#10;Description automatically generated"/>
+                          <pic:cNvPicPr>
+                            <a:picLocks noChangeAspect="1"/>
+                          </pic:cNvPicPr>
+                        </pic:nvPicPr>
+                        <pic:blipFill>
+                          <a:blip r:embed="rId13">
+                            <a:extLst>
+                              <a:ext uri="{28A0092B-C50C-407E-A947-70E740481C1C}">
+                                <a14:useLocalDpi xmlns:a14="http://schemas.microsoft.com/office/drawing/2010/main" val="0"/>
+                              </a:ext>
+                            </a:extLst>
+                          </a:blip>
+                          <a:srcRect/>
+                          <a:stretch>
+                            <a:fillRect/>
+                          </a:stretch>
+                        </pic:blipFill>
+                        <pic:spPr bwMode="auto">
+                          <a:xfrm>
+                            <a:off x="0" y="0"/>
+                            <a:ext cx="5731510" cy="3537585"/>
+                          </a:xfrm>
+                          <a:prstGeom prst="rect">
+                            <a:avLst/>
+                          </a:prstGeom>
+                          <a:noFill/>
+                          <a:ln>
+                            <a:noFill/>
+                          </a:ln>
+                        </pic:spPr>
+                      </pic:pic>
+                    </wpg:wgp>
+                  </a:graphicData>
+                </a:graphic>
+              </wp:anchor>
+            </w:drawing>
+          </mc:Choice>
+          <mc:Fallback>
+            <w:pict>
+              <v:group w14:anchorId="158B81D5" id="Group 15" o:spid="_x0000_s1032" style="position:absolute;left:0;text-align:left;margin-left:400.1pt;margin-top:130.15pt;width:451.3pt;height:307.8pt;z-index:251673603;mso-position-horizontal:right;mso-position-horizontal-relative:margin" coordsize="57315,39090" o:gfxdata="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">
+                <v:shape id="Text Box 16" o:spid="_x0000_s1033" type="#_x0000_t202" style="position:absolute;top:36423;width:57315;height:2667;visibility:visible;mso-wrap-style:square;v-text-anchor:top" o:gfxdata="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" stroked="f">
+                  <v:textbox style="mso-fit-shape-to-text:t" inset="0,0,0,0">
+                    <w:txbxContent>
+                      <w:p>
+                        <w:pPr>
+                          <w:pStyle w:val="Caption"/>
+                          <w:jc w:val="center"/>
+                          <w:rPr>
+                            <w:noProof/>
+                            <w:sz w:val="24"/>
+                            <w:szCs w:val="24"/>
+                          </w:rPr>
+                        </w:pPr>
+                        <w:r>
+                          <w:t>Figure 7</w:t>
+                        </w:r>
+                        <w:r>
+                          <w:rPr>
+                            <w:noProof/>
+                          </w:rPr>
+                          <w:t>: Top 10 genes with the lowest p-value in each of the E2 and ZNA treatments.</w:t>
+                        </w:r>
+                      </w:p>
+                    </w:txbxContent>
+                  </v:textbox>
+                </v:shape>
+                <v:shapetype id="_x0000_t75" coordsize="21600,21600" o:spt="75" o:preferrelative="t" path="m@4@5l@4@11@9@11@9@5xe" filled="f" stroked="f">
+                  <v:stroke joinstyle="miter"/>
+                  <v:formulas>
+                    <v:f eqn="if lineDrawn pixelLineWidth 0"/>
+                    <v:f eqn="sum @0 1 0"/>
+                    <v:f eqn="sum 0 0 @1"/>
+                    <v:f eqn="prod @2 1 2"/>
+                    <v:f eqn="prod @3 21600 pixelWidth"/>
+                    <v:f eqn="prod @3 21600 pixelHeight"/>
+                    <v:f eqn="sum @0 0 1"/>
+                    <v:f eqn="prod @6 1 2"/>
+                    <v:f eqn="prod @7 21600 pixelWidth"/>
+                    <v:f eqn="sum @8 21600 0"/>
+                    <v:f eqn="prod @7 21600 pixelHeight"/>
+                    <v:f eqn="sum @10 21600 0"/>
+                  </v:formulas>
+                  <v:path o:extrusionok="f" gradientshapeok="t" o:connecttype="rect"/>
+                  <o:lock v:ext="edit" aspectratio="t"/>
+                </v:shapetype>
+                <v:shape id="Picture 17" o:spid="_x0000_s1034" type="#_x0000_t75" alt="Chart&#10;&#10;Description automatically generated" style="position:absolute;width:57315;height:35375;visibility:visible;mso-wrap-style:square" o:gfxdata="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">
+                  <v:imagedata r:id="rId14" o:title="Chart&#10;&#10;Description automatically generated"/>
+                </v:shape>
+                <w10:wrap type="square" anchorx="margin"/>
+              </v:group>
+            </w:pict>
+          </mc:Fallback>
+        </mc:AlternateContent>
+      </w:r>
+      <w:r>
+        <w:rPr>
+          <w:rFonts w:cstheme="minorHAnsi"/>
+          <w:sz w:val="24"/>
+          <w:szCs w:val="24"/>
+        </w:rPr>
         <w:t>We wanted to see the difference between the two treatments</w:t>
       </w:r>
       <w:r>
@@ -7707,6 +7568,86 @@
           <w:rtl/>
         </w:rPr>
       </w:pPr>
+    </w:p>
+    <w:p>
+      <w:pPr>
+        <w:jc w:val="both"/>
+        <w:rPr>
+          <w:sz w:val="24"/>
+          <w:szCs w:val="24"/>
+        </w:rPr>
+      </w:pPr>
+      <w:r>
+        <w:rPr>
+          <w:sz w:val="24"/>
+          <w:szCs w:val="24"/>
+        </w:rPr>
+        <w:t xml:space="preserve">We performed hierarchical clustering for genes, choosing from each treatment the top 10 genes that were with the lowest p-value that express each treatment. This analysis (figure 6) allowed focusing on the data in the garrulity of genes and not the entire sample. Results presented in a heatmap created from a distance matrix of the highest variance genes, after applying the VST function. We can see from the dendrogram that the DMSO group remained as one cluster and not as we saw in the PCA. In our opinion, the reason for that is in terms of those genes we see in the heatmap, there isn’t a big difference between the two clusters that were in the PCA analysis (figure 6). The ZNA samples can be divided into 2 clusters as we suspect (each cluster for a different duration of treatment). The genes MT1F, MT1X, and MT1G are the most expressed genes in those samples, those results are matching the results we found in the volcano plot (figure 2 and figure 3) and in a recent paper </w:t>
+      </w:r>
+      <w:sdt>
+        <w:sdtPr>
+          <w:rPr>
+            <w:color w:val="000000"/>
+            <w:sz w:val="24"/>
+            <w:szCs w:val="24"/>
+          </w:rPr>
+          <w:tag w:val="MENDELEY_CITATION_v3_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"/>
+          <w:id w:val="-569267284"/>
+          <w:placeholder>
+            <w:docPart w:val="ED5CA70E132846B39E3B2F4C82BF99AC"/>
+          </w:placeholder>
+        </w:sdtPr>
+        <w:sdtContent>
+          <w:r>
+            <w:rPr>
+              <w:color w:val="000000"/>
+              <w:sz w:val="24"/>
+              <w:szCs w:val="24"/>
+            </w:rPr>
+            <w:t>(Vaden et al., 2019)</w:t>
+          </w:r>
+        </w:sdtContent>
+      </w:sdt>
+      <w:r>
+        <w:rPr>
+          <w:sz w:val="24"/>
+          <w:szCs w:val="24"/>
+        </w:rPr>
+        <w:t>.  In terms of E2 samples, we can see that they are grouped together in one cluster and the high expression genes are the same as we saw in the volcano plot (figure 1).</w:t>
+      </w:r>
+    </w:p>
+    <w:p>
+      <w:pPr>
+        <w:jc w:val="both"/>
+        <w:rPr>
+          <w:sz w:val="24"/>
+          <w:szCs w:val="24"/>
+        </w:rPr>
+      </w:pPr>
+      <w:r>
+        <w:rPr>
+          <w:sz w:val="24"/>
+          <w:szCs w:val="24"/>
+        </w:rPr>
+        <w:lastRenderedPageBreak/>
+        <w:t>Another interesting finding is that there is a negative correlation between the two treatments. For example, TFAP2C which has a high positive value in the heatmap in the E2 samples has a negative value in the ZNA samples.  We can say the same things also on genes that have a high value in ZNA and a negative value in E2.</w:t>
+      </w:r>
+    </w:p>
+    <w:p>
+      <w:pPr>
+        <w:jc w:val="both"/>
+        <w:rPr>
+          <w:sz w:val="24"/>
+          <w:szCs w:val="24"/>
+        </w:rPr>
+      </w:pPr>
+      <w:r>
+        <w:rPr>
+          <w:sz w:val="24"/>
+          <w:szCs w:val="24"/>
+        </w:rPr>
+        <w:t xml:space="preserve">Another result we can see in the heatmap is that E2 samples and DMSO samples are closer together and have more in common than ZNA has with DMSO, this result assesses the results we found in the PCA analysis (figure 6) </w:t>
+      </w:r>
     </w:p>
     <w:p/>
     <w:p>
@@ -7733,27 +7674,105 @@
     </w:p>
     <w:p>
       <w:pPr>
-        <w:rPr>
-          <w:sz w:val="24"/>
-          <w:szCs w:val="24"/>
-        </w:rPr>
-      </w:pPr>
-      <w:r>
-        <w:rPr>
-          <w:sz w:val="24"/>
-          <w:szCs w:val="24"/>
-        </w:rPr>
-        <w:t xml:space="preserve">The </w:t>
-      </w:r>
-      <w:proofErr w:type="gramStart"/>
-      <w:r>
-        <w:rPr>
-          <w:sz w:val="24"/>
-          <w:szCs w:val="24"/>
-        </w:rPr>
-        <w:t>question :</w:t>
-      </w:r>
-      <w:proofErr w:type="gramEnd"/>
+        <w:jc w:val="both"/>
+        <w:rPr>
+          <w:rFonts w:cstheme="minorHAnsi"/>
+          <w:sz w:val="24"/>
+          <w:szCs w:val="24"/>
+          <w:shd w:val="clear" w:color="auto" w:fill="FFFFFF"/>
+        </w:rPr>
+      </w:pPr>
+      <w:r>
+        <w:rPr>
+          <w:sz w:val="24"/>
+          <w:szCs w:val="24"/>
+        </w:rPr>
+        <w:t xml:space="preserve">We hypothesized that there will be a difference between the </w:t>
+      </w:r>
+      <w:r>
+        <w:rPr>
+          <w:sz w:val="24"/>
+          <w:szCs w:val="24"/>
+        </w:rPr>
+        <w:t xml:space="preserve">E2 </w:t>
+      </w:r>
+      <w:r>
+        <w:rPr>
+          <w:sz w:val="24"/>
+          <w:szCs w:val="24"/>
+        </w:rPr>
+        <w:t>and ZNA treatment</w:t>
+      </w:r>
+      <w:r>
+        <w:rPr>
+          <w:sz w:val="24"/>
+          <w:szCs w:val="24"/>
+        </w:rPr>
+        <w:t xml:space="preserve"> in the way they affect the MCF-7 cell</w:t>
+      </w:r>
+      <w:r>
+        <w:rPr>
+          <w:sz w:val="24"/>
+          <w:szCs w:val="24"/>
+        </w:rPr>
+        <w:t xml:space="preserve"> line</w:t>
+      </w:r>
+      <w:r>
+        <w:rPr>
+          <w:sz w:val="24"/>
+          <w:szCs w:val="24"/>
+        </w:rPr>
+        <w:t>, and found out they both</w:t>
+      </w:r>
+      <w:r>
+        <w:rPr>
+          <w:sz w:val="24"/>
+          <w:szCs w:val="24"/>
+        </w:rPr>
+        <w:t xml:space="preserve"> are</w:t>
+      </w:r>
+      <w:r>
+        <w:rPr>
+          <w:sz w:val="24"/>
+          <w:szCs w:val="24"/>
+        </w:rPr>
+        <w:t xml:space="preserve"> effective</w:t>
+      </w:r>
+      <w:r>
+        <w:rPr>
+          <w:sz w:val="24"/>
+          <w:szCs w:val="24"/>
+        </w:rPr>
+        <w:t xml:space="preserve"> but </w:t>
+      </w:r>
+      <w:r>
+        <w:rPr>
+          <w:sz w:val="24"/>
+          <w:szCs w:val="24"/>
+        </w:rPr>
+        <w:t xml:space="preserve">in </w:t>
+      </w:r>
+      <w:r>
+        <w:rPr>
+          <w:sz w:val="24"/>
+          <w:szCs w:val="24"/>
+        </w:rPr>
+        <w:t>different</w:t>
+      </w:r>
+      <w:r>
+        <w:rPr>
+          <w:sz w:val="24"/>
+          <w:szCs w:val="24"/>
+        </w:rPr>
+        <w:t xml:space="preserve"> ways</w:t>
+      </w:r>
+      <w:r>
+        <w:rPr>
+          <w:sz w:val="24"/>
+          <w:szCs w:val="24"/>
+        </w:rPr>
+        <w:t>.</w:t>
+      </w:r>
       <w:r>
         <w:rPr>
           <w:sz w:val="24"/>
@@ -7766,30 +7785,1279 @@
           <w:sz w:val="24"/>
           <w:szCs w:val="24"/>
         </w:rPr>
-        <w:t>We are looking to see how each treatment affects breast cancer cells and to analyze the difference. We will do that by analyzing bulk RNA-seq expression data to run differential expression analysis to compare samples of MCF-7 cells after different treatments</w:t>
-      </w:r>
-    </w:p>
-    <w:p>
-      <w:r>
-        <w:br w:type="page"/>
-      </w:r>
-    </w:p>
-    <w:p/>
-    <w:p/>
-    <w:p/>
-    <w:p/>
-    <w:p>
-      <w:pPr>
-        <w:rPr>
+        <w:t xml:space="preserve">By performing </w:t>
+      </w:r>
+      <w:r>
+        <w:rPr>
+          <w:sz w:val="24"/>
+          <w:szCs w:val="24"/>
+        </w:rPr>
+        <w:t xml:space="preserve">differential expression </w:t>
+      </w:r>
+      <w:r>
+        <w:rPr>
+          <w:sz w:val="24"/>
+          <w:szCs w:val="24"/>
+        </w:rPr>
+        <w:t>analysis,</w:t>
+      </w:r>
+      <w:r>
+        <w:rPr>
+          <w:sz w:val="24"/>
+          <w:szCs w:val="24"/>
+        </w:rPr>
+        <w:t xml:space="preserve"> </w:t>
+      </w:r>
+      <w:r>
+        <w:rPr>
+          <w:sz w:val="24"/>
+          <w:szCs w:val="24"/>
+        </w:rPr>
+        <w:t>w</w:t>
+      </w:r>
+      <w:r>
+        <w:rPr>
+          <w:sz w:val="24"/>
+          <w:szCs w:val="24"/>
+        </w:rPr>
+        <w:t>e found out in the results section that e</w:t>
+      </w:r>
+      <w:r>
+        <w:rPr>
+          <w:sz w:val="24"/>
+          <w:szCs w:val="24"/>
+        </w:rPr>
+        <w:t>ach of them encourages and suppresses different genes</w:t>
+      </w:r>
+      <w:r>
+        <w:rPr>
+          <w:sz w:val="24"/>
+          <w:szCs w:val="24"/>
+        </w:rPr>
+        <w:t>, that relate to cancer</w:t>
+      </w:r>
+      <w:r>
+        <w:rPr>
+          <w:sz w:val="24"/>
+          <w:szCs w:val="24"/>
+        </w:rPr>
+        <w:t xml:space="preserve"> in different ways</w:t>
+      </w:r>
+      <w:r>
+        <w:rPr>
+          <w:sz w:val="24"/>
+          <w:szCs w:val="24"/>
+        </w:rPr>
+        <w:t>.</w:t>
+      </w:r>
+      <w:r>
+        <w:rPr>
+          <w:sz w:val="24"/>
+          <w:szCs w:val="24"/>
+        </w:rPr>
+        <w:t xml:space="preserve"> </w:t>
+      </w:r>
+      <w:r>
+        <w:rPr>
+          <w:sz w:val="24"/>
+          <w:szCs w:val="24"/>
+        </w:rPr>
+        <w:t>E2 has increased the expression of two genes</w:t>
+      </w:r>
+      <w:r>
+        <w:rPr>
+          <w:sz w:val="24"/>
+          <w:szCs w:val="24"/>
+        </w:rPr>
+        <w:t xml:space="preserve"> – PGR and </w:t>
+      </w:r>
+      <w:r>
+        <w:rPr>
+          <w:sz w:val="24"/>
+          <w:szCs w:val="24"/>
+        </w:rPr>
+        <w:t>ARHGAP36</w:t>
+      </w:r>
+      <w:r>
+        <w:rPr>
+          <w:sz w:val="24"/>
+          <w:szCs w:val="24"/>
+        </w:rPr>
+        <w:t>.</w:t>
+      </w:r>
+      <w:r>
+        <w:rPr>
+          <w:sz w:val="24"/>
+          <w:szCs w:val="24"/>
+        </w:rPr>
+        <w:t xml:space="preserve"> </w:t>
+      </w:r>
+      <w:r>
+        <w:rPr>
+          <w:sz w:val="24"/>
+          <w:szCs w:val="24"/>
+        </w:rPr>
+        <w:t xml:space="preserve">Overexpression of </w:t>
+      </w:r>
+      <w:r>
+        <w:rPr>
+          <w:sz w:val="24"/>
+          <w:szCs w:val="24"/>
+        </w:rPr>
+        <w:t>ARHGAP36 significantly weakens the invasion and migration abilities of breast cancer cells</w:t>
+      </w:r>
+      <w:r>
+        <w:rPr>
+          <w:sz w:val="24"/>
+          <w:szCs w:val="24"/>
+        </w:rPr>
+        <w:t xml:space="preserve"> </w:t>
+      </w:r>
+      <w:sdt>
+        <w:sdtPr>
+          <w:rPr>
+            <w:sz w:val="24"/>
+            <w:szCs w:val="24"/>
+          </w:rPr>
+          <w:tag w:val="MENDELEY_CITATION_v3_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"/>
+          <w:id w:val="-349339913"/>
+          <w:placeholder>
+            <w:docPart w:val="8EA4AC77E89F48F2ADFFC2D219470E09"/>
+          </w:placeholder>
+        </w:sdtPr>
+        <w:sdtContent>
+          <w:r>
+            <w:rPr>
+              <w:sz w:val="24"/>
+              <w:szCs w:val="24"/>
+            </w:rPr>
+            <w:t>(Li et al., 2021)</w:t>
+          </w:r>
+        </w:sdtContent>
+      </w:sdt>
+      <w:r>
+        <w:rPr>
+          <w:sz w:val="24"/>
+          <w:szCs w:val="24"/>
+        </w:rPr>
+        <w:t xml:space="preserve">. PGR is a </w:t>
+      </w:r>
+      <w:r>
+        <w:rPr>
+          <w:sz w:val="24"/>
+          <w:szCs w:val="24"/>
+        </w:rPr>
+        <w:t>prognostic marker</w:t>
+      </w:r>
+      <w:r>
+        <w:rPr>
+          <w:sz w:val="24"/>
+          <w:szCs w:val="24"/>
+        </w:rPr>
+        <w:t xml:space="preserve"> of breast cancer, and overexpression of this gene is responsible for better </w:t>
+      </w:r>
+      <w:r>
+        <w:rPr>
+          <w:sz w:val="24"/>
+          <w:szCs w:val="24"/>
+        </w:rPr>
+        <w:t>survival</w:t>
+      </w:r>
+      <w:r>
+        <w:rPr>
+          <w:sz w:val="24"/>
+          <w:szCs w:val="24"/>
+        </w:rPr>
+        <w:t xml:space="preserve"> rate </w:t>
+      </w:r>
+      <w:sdt>
+        <w:sdtPr>
+          <w:rPr>
+            <w:sz w:val="24"/>
+            <w:szCs w:val="24"/>
+          </w:rPr>
+          <w:tag w:val="MENDELEY_CITATION_v3_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"/>
+          <w:id w:val="117342894"/>
+          <w:placeholder>
+            <w:docPart w:val="FAA75FB22CAE4E20A1A7F45BECE8E62D"/>
+          </w:placeholder>
+        </w:sdtPr>
+        <w:sdtContent>
+          <w:r>
+            <w:rPr>
+              <w:sz w:val="24"/>
+              <w:szCs w:val="24"/>
+            </w:rPr>
+            <w:t>(Kurozumi et al., 2017)</w:t>
+          </w:r>
+        </w:sdtContent>
+      </w:sdt>
+      <w:r>
+        <w:rPr>
+          <w:sz w:val="24"/>
+          <w:szCs w:val="24"/>
+        </w:rPr>
+        <w:t>.</w:t>
+      </w:r>
+      <w:r>
+        <w:rPr>
+          <w:sz w:val="24"/>
+          <w:szCs w:val="24"/>
+        </w:rPr>
+        <w:t xml:space="preserve"> </w:t>
+      </w:r>
+      <w:r>
+        <w:rPr>
+          <w:sz w:val="24"/>
+          <w:szCs w:val="24"/>
+        </w:rPr>
+        <w:t xml:space="preserve">E2 also decreased the expression of </w:t>
+      </w:r>
+      <w:r>
+        <w:rPr>
+          <w:sz w:val="24"/>
+          <w:szCs w:val="24"/>
+        </w:rPr>
+        <w:t>IL1R1</w:t>
+      </w:r>
+      <w:r>
+        <w:rPr>
+          <w:sz w:val="24"/>
+          <w:szCs w:val="24"/>
+        </w:rPr>
+        <w:t>, which contribute to the progression of breast cancer</w:t>
+      </w:r>
+      <w:r>
+        <w:rPr>
+          <w:sz w:val="24"/>
+          <w:szCs w:val="24"/>
+        </w:rPr>
+        <w:t xml:space="preserve"> </w:t>
+      </w:r>
+      <w:sdt>
+        <w:sdtPr>
+          <w:rPr>
+            <w:sz w:val="24"/>
+            <w:szCs w:val="24"/>
+          </w:rPr>
+          <w:tag w:val="MENDELEY_CITATION_v3_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"/>
+          <w:id w:val="658961136"/>
+          <w:placeholder>
+            <w:docPart w:val="590FEF7274374C25A88E86A717401B29"/>
+          </w:placeholder>
+        </w:sdtPr>
+        <w:sdtContent>
+          <w:r>
+            <w:rPr>
+              <w:sz w:val="24"/>
+              <w:szCs w:val="24"/>
+            </w:rPr>
+            <w:t>(Lappano et al., 2020)</w:t>
+          </w:r>
+        </w:sdtContent>
+      </w:sdt>
+      <w:r>
+        <w:rPr>
+          <w:sz w:val="24"/>
+          <w:szCs w:val="24"/>
+        </w:rPr>
+        <w:t>.</w:t>
+      </w:r>
+      <w:r>
+        <w:rPr>
+          <w:sz w:val="24"/>
+          <w:szCs w:val="24"/>
+        </w:rPr>
+        <w:t xml:space="preserve"> The ZNA treatment is </w:t>
+      </w:r>
+      <w:r>
+        <w:rPr>
+          <w:sz w:val="24"/>
+          <w:szCs w:val="24"/>
+        </w:rPr>
+        <w:t>quite</w:t>
+      </w:r>
+      <w:r>
+        <w:rPr>
+          <w:sz w:val="24"/>
+          <w:szCs w:val="24"/>
+        </w:rPr>
+        <w:t xml:space="preserve"> different</w:t>
+      </w:r>
+      <w:r>
+        <w:rPr>
+          <w:sz w:val="24"/>
+          <w:szCs w:val="24"/>
+        </w:rPr>
+        <w:t xml:space="preserve"> and affects different genes</w:t>
+      </w:r>
+      <w:r>
+        <w:rPr>
+          <w:sz w:val="24"/>
+          <w:szCs w:val="24"/>
+        </w:rPr>
+        <w:t xml:space="preserve"> – it </w:t>
+      </w:r>
+      <w:r>
+        <w:rPr>
+          <w:sz w:val="24"/>
+          <w:szCs w:val="24"/>
+        </w:rPr>
+        <w:t xml:space="preserve">increases the expression of </w:t>
+      </w:r>
+      <w:r>
+        <w:rPr>
+          <w:rFonts w:cstheme="minorHAnsi"/>
+          <w:sz w:val="24"/>
+          <w:szCs w:val="24"/>
+          <w:shd w:val="clear" w:color="auto" w:fill="FFFFFF"/>
+        </w:rPr>
+        <w:t>SLC30A2</w:t>
+      </w:r>
+      <w:r>
+        <w:rPr>
+          <w:rFonts w:cstheme="minorHAnsi"/>
+          <w:sz w:val="24"/>
+          <w:szCs w:val="24"/>
+          <w:shd w:val="clear" w:color="auto" w:fill="FFFFFF"/>
+        </w:rPr>
+        <w:t xml:space="preserve">, </w:t>
+      </w:r>
+      <w:r>
+        <w:rPr>
+          <w:rFonts w:cstheme="minorHAnsi"/>
+          <w:sz w:val="24"/>
+          <w:szCs w:val="24"/>
+          <w:shd w:val="clear" w:color="auto" w:fill="FFFFFF"/>
+        </w:rPr>
+        <w:t>MT2P1, MT2A, MT1F, and MT1G.</w:t>
+      </w:r>
+      <w:r>
+        <w:rPr>
+          <w:rFonts w:cstheme="minorHAnsi"/>
+          <w:sz w:val="24"/>
+          <w:szCs w:val="24"/>
+          <w:shd w:val="clear" w:color="auto" w:fill="FFFFFF"/>
+        </w:rPr>
+        <w:t xml:space="preserve"> These genes </w:t>
+      </w:r>
+      <w:r>
+        <w:rPr>
+          <w:rFonts w:cstheme="minorHAnsi"/>
+          <w:sz w:val="24"/>
+          <w:szCs w:val="24"/>
+          <w:shd w:val="clear" w:color="auto" w:fill="FFFFFF"/>
+        </w:rPr>
+        <w:t xml:space="preserve">are all connected to the Zinc homeostasis Pathway </w:t>
+      </w:r>
+      <w:sdt>
+        <w:sdtPr>
+          <w:rPr>
+            <w:rFonts w:cstheme="minorHAnsi"/>
+            <w:sz w:val="24"/>
+            <w:szCs w:val="24"/>
+            <w:shd w:val="clear" w:color="auto" w:fill="FFFFFF"/>
+          </w:rPr>
+          <w:tag w:val="MENDELEY_CITATION_v3_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"/>
+          <w:id w:val="131073361"/>
+          <w:placeholder>
+            <w:docPart w:val="C22D37E4F03F45F09DF25946878BDF00"/>
+          </w:placeholder>
+        </w:sdtPr>
+        <w:sdtContent>
+          <w:r>
+            <w:rPr>
+              <w:rFonts w:cstheme="minorHAnsi"/>
+              <w:sz w:val="24"/>
+              <w:szCs w:val="24"/>
+              <w:shd w:val="clear" w:color="auto" w:fill="FFFFFF"/>
+            </w:rPr>
+            <w:t>(PathCards :: Pathway, 2021)</w:t>
+          </w:r>
+        </w:sdtContent>
+      </w:sdt>
+      <w:r>
+        <w:rPr>
+          <w:rFonts w:cstheme="minorHAnsi"/>
+          <w:sz w:val="24"/>
+          <w:szCs w:val="24"/>
+          <w:shd w:val="clear" w:color="auto" w:fill="FFFFFF"/>
+        </w:rPr>
+        <w:t xml:space="preserve">, </w:t>
+      </w:r>
+      <w:r>
+        <w:rPr>
+          <w:rFonts w:cstheme="minorHAnsi"/>
+          <w:sz w:val="24"/>
+          <w:szCs w:val="24"/>
+          <w:shd w:val="clear" w:color="auto" w:fill="FFFFFF"/>
+        </w:rPr>
+        <w:t xml:space="preserve">and </w:t>
+      </w:r>
+      <w:r>
+        <w:rPr>
+          <w:rFonts w:cstheme="minorHAnsi"/>
+          <w:sz w:val="24"/>
+          <w:szCs w:val="24"/>
+          <w:shd w:val="clear" w:color="auto" w:fill="FFFFFF"/>
+        </w:rPr>
+        <w:t xml:space="preserve">high expression of </w:t>
+      </w:r>
+      <w:r>
+        <w:rPr>
+          <w:rFonts w:cstheme="minorHAnsi"/>
+          <w:sz w:val="24"/>
+          <w:szCs w:val="24"/>
+          <w:shd w:val="clear" w:color="auto" w:fill="FFFFFF"/>
+        </w:rPr>
+        <w:t>them</w:t>
+      </w:r>
+      <w:r>
+        <w:rPr>
+          <w:rFonts w:cstheme="minorHAnsi"/>
+          <w:sz w:val="24"/>
+          <w:szCs w:val="24"/>
+          <w:shd w:val="clear" w:color="auto" w:fill="FFFFFF"/>
+        </w:rPr>
+        <w:t xml:space="preserve"> </w:t>
+      </w:r>
+      <w:r>
+        <w:rPr>
+          <w:rFonts w:cstheme="minorHAnsi"/>
+          <w:sz w:val="24"/>
+          <w:szCs w:val="24"/>
+          <w:shd w:val="clear" w:color="auto" w:fill="FFFFFF"/>
+        </w:rPr>
+        <w:t>helpful</w:t>
+      </w:r>
+      <w:r>
+        <w:rPr>
+          <w:rFonts w:cstheme="minorHAnsi"/>
+          <w:sz w:val="24"/>
+          <w:szCs w:val="24"/>
+          <w:shd w:val="clear" w:color="auto" w:fill="FFFFFF"/>
+        </w:rPr>
+        <w:t xml:space="preserve"> because low level of zinc is clinically associated with aggressive disease stats. </w:t>
+      </w:r>
+      <w:sdt>
+        <w:sdtPr>
+          <w:rPr>
+            <w:rFonts w:cstheme="minorHAnsi"/>
+            <w:sz w:val="24"/>
+            <w:szCs w:val="24"/>
+            <w:shd w:val="clear" w:color="auto" w:fill="FFFFFF"/>
+          </w:rPr>
+          <w:tag w:val="MENDELEY_CITATION_v3_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"/>
+          <w:id w:val="739599449"/>
+          <w:placeholder>
+            <w:docPart w:val="C22D37E4F03F45F09DF25946878BDF00"/>
+          </w:placeholder>
+        </w:sdtPr>
+        <w:sdtContent>
+          <w:r>
+            <w:rPr>
+              <w:rFonts w:cstheme="minorHAnsi"/>
+              <w:sz w:val="24"/>
+              <w:szCs w:val="24"/>
+              <w:shd w:val="clear" w:color="auto" w:fill="FFFFFF"/>
+            </w:rPr>
+            <w:t>(Vaden et al., 2019)</w:t>
+          </w:r>
+        </w:sdtContent>
+      </w:sdt>
+      <w:r>
+        <w:rPr>
+          <w:rFonts w:cstheme="minorHAnsi"/>
+          <w:sz w:val="24"/>
+          <w:szCs w:val="24"/>
+          <w:shd w:val="clear" w:color="auto" w:fill="FFFFFF"/>
+        </w:rPr>
+        <w:t xml:space="preserve">. ZNA also reduced the expression of </w:t>
+      </w:r>
+      <w:r>
+        <w:rPr>
+          <w:rFonts w:cstheme="minorHAnsi"/>
+          <w:sz w:val="24"/>
+          <w:szCs w:val="24"/>
+          <w:shd w:val="clear" w:color="auto" w:fill="FFFFFF"/>
+        </w:rPr>
+        <w:t>PLK1, PIF1, and DLGAP5</w:t>
+      </w:r>
+      <w:r>
+        <w:rPr>
+          <w:rFonts w:cstheme="minorHAnsi"/>
+          <w:sz w:val="24"/>
+          <w:szCs w:val="24"/>
+          <w:shd w:val="clear" w:color="auto" w:fill="FFFFFF"/>
+        </w:rPr>
+        <w:t>, which contribute to the cell progression and survival</w:t>
+      </w:r>
+      <w:r>
+        <w:rPr>
+          <w:rFonts w:cstheme="minorHAnsi"/>
+          <w:sz w:val="24"/>
+          <w:szCs w:val="24"/>
+          <w:shd w:val="clear" w:color="auto" w:fill="FFFFFF"/>
+        </w:rPr>
+        <w:t xml:space="preserve"> </w:t>
+      </w:r>
+      <w:sdt>
+        <w:sdtPr>
+          <w:rPr>
+            <w:rFonts w:cstheme="minorHAnsi"/>
+            <w:sz w:val="24"/>
+            <w:szCs w:val="24"/>
+            <w:shd w:val="clear" w:color="auto" w:fill="FFFFFF"/>
+          </w:rPr>
+          <w:tag w:val="MENDELEY_CITATION_v3_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"/>
+          <w:id w:val="121815082"/>
+          <w:placeholder>
+            <w:docPart w:val="1AEBB7FB64034EF79BF8043F343C18F0"/>
+          </w:placeholder>
+        </w:sdtPr>
+        <w:sdtContent>
+          <w:r>
+            <w:rPr>
+              <w:rFonts w:cstheme="minorHAnsi"/>
+              <w:sz w:val="24"/>
+              <w:szCs w:val="24"/>
+              <w:shd w:val="clear" w:color="auto" w:fill="FFFFFF"/>
+            </w:rPr>
+            <w:t>(Spänkuch et al., 2008)</w:t>
+          </w:r>
+        </w:sdtContent>
+      </w:sdt>
+      <w:r>
+        <w:rPr>
+          <w:rFonts w:cstheme="minorHAnsi"/>
+          <w:sz w:val="24"/>
+          <w:szCs w:val="24"/>
+          <w:shd w:val="clear" w:color="auto" w:fill="FFFFFF"/>
+        </w:rPr>
+        <w:t>.</w:t>
+      </w:r>
+      <w:r>
+        <w:rPr>
+          <w:rFonts w:cstheme="minorHAnsi"/>
+          <w:sz w:val="24"/>
+          <w:szCs w:val="24"/>
+          <w:shd w:val="clear" w:color="auto" w:fill="FFFFFF"/>
+        </w:rPr>
+        <w:t xml:space="preserve"> </w:t>
+      </w:r>
+    </w:p>
+    <w:p>
+      <w:pPr>
+        <w:jc w:val="both"/>
+        <w:rPr>
+          <w:sz w:val="24"/>
+          <w:szCs w:val="24"/>
+        </w:rPr>
+      </w:pPr>
+      <w:r>
+        <w:rPr>
+          <w:sz w:val="24"/>
+          <w:szCs w:val="24"/>
+        </w:rPr>
+        <w:t>In conclusion, each of these treatments affect the patients differently</w:t>
+      </w:r>
+      <w:r>
+        <w:rPr>
+          <w:sz w:val="24"/>
+          <w:szCs w:val="24"/>
+        </w:rPr>
+        <w:t>.</w:t>
+      </w:r>
+      <w:r>
+        <w:rPr>
+          <w:sz w:val="24"/>
+          <w:szCs w:val="24"/>
+        </w:rPr>
+        <w:t xml:space="preserve"> </w:t>
+      </w:r>
+      <w:r>
+        <w:rPr>
+          <w:sz w:val="24"/>
+          <w:szCs w:val="24"/>
+        </w:rPr>
+        <w:t>E2 focuses on encouraging the genes that are responsible for</w:t>
+      </w:r>
+      <w:r>
+        <w:rPr>
+          <w:sz w:val="24"/>
+          <w:szCs w:val="24"/>
+        </w:rPr>
+        <w:t xml:space="preserve"> weakening</w:t>
+      </w:r>
+      <w:r>
+        <w:rPr>
+          <w:sz w:val="24"/>
+          <w:szCs w:val="24"/>
+        </w:rPr>
+        <w:t xml:space="preserve"> cancer</w:t>
+      </w:r>
+      <w:r>
+        <w:rPr>
+          <w:sz w:val="24"/>
+          <w:szCs w:val="24"/>
+        </w:rPr>
+        <w:t>’s</w:t>
+      </w:r>
+      <w:r>
+        <w:rPr>
+          <w:sz w:val="24"/>
+          <w:szCs w:val="24"/>
+        </w:rPr>
+        <w:t xml:space="preserve"> development and </w:t>
+      </w:r>
+      <w:r>
+        <w:rPr>
+          <w:sz w:val="24"/>
+          <w:szCs w:val="24"/>
+        </w:rPr>
+        <w:t>migration</w:t>
+      </w:r>
+      <w:r>
+        <w:rPr>
+          <w:sz w:val="24"/>
+          <w:szCs w:val="24"/>
+        </w:rPr>
+        <w:t xml:space="preserve">, while ZNA focuses on </w:t>
+      </w:r>
+      <w:r>
+        <w:rPr>
+          <w:sz w:val="24"/>
+          <w:szCs w:val="24"/>
+        </w:rPr>
+        <w:t>suppressing the genes that contribute to the cancer’s</w:t>
+      </w:r>
+      <w:r>
+        <w:rPr>
+          <w:sz w:val="24"/>
+          <w:szCs w:val="24"/>
+        </w:rPr>
+        <w:t xml:space="preserve"> </w:t>
+      </w:r>
+      <w:r>
+        <w:rPr>
+          <w:sz w:val="24"/>
+          <w:szCs w:val="24"/>
+        </w:rPr>
+        <w:t>progression</w:t>
+      </w:r>
+      <w:r>
+        <w:rPr>
+          <w:sz w:val="24"/>
+          <w:szCs w:val="24"/>
+        </w:rPr>
+        <w:t xml:space="preserve"> and survival</w:t>
+      </w:r>
+      <w:r>
+        <w:rPr>
+          <w:sz w:val="24"/>
+          <w:szCs w:val="24"/>
+        </w:rPr>
+        <w:t>.</w:t>
+      </w:r>
+      <w:r>
+        <w:rPr>
+          <w:sz w:val="24"/>
+          <w:szCs w:val="24"/>
+        </w:rPr>
+        <w:t xml:space="preserve"> </w:t>
+      </w:r>
+      <w:r>
+        <w:rPr>
+          <w:sz w:val="24"/>
+          <w:szCs w:val="24"/>
+        </w:rPr>
+        <w:t>There was also a significant distance between them on the axis of a gene that hold for 80% of the variance</w:t>
+      </w:r>
+      <w:r>
+        <w:rPr>
+          <w:sz w:val="24"/>
+          <w:szCs w:val="24"/>
+        </w:rPr>
+        <w:t xml:space="preserve">, and we saw they can be </w:t>
+      </w:r>
+      <w:r>
+        <w:rPr>
+          <w:sz w:val="24"/>
+          <w:szCs w:val="24"/>
+        </w:rPr>
+        <w:t>divided</w:t>
+      </w:r>
+      <w:r>
+        <w:rPr>
+          <w:sz w:val="24"/>
+          <w:szCs w:val="24"/>
+        </w:rPr>
+        <w:t xml:space="preserve"> into different clusters</w:t>
+      </w:r>
+      <w:r>
+        <w:rPr>
+          <w:sz w:val="24"/>
+          <w:szCs w:val="24"/>
+        </w:rPr>
+        <w:t xml:space="preserve"> (as seen in figure 6)</w:t>
+      </w:r>
+      <w:r>
+        <w:rPr>
+          <w:sz w:val="24"/>
+          <w:szCs w:val="24"/>
+        </w:rPr>
+        <w:t>.</w:t>
+      </w:r>
+    </w:p>
+    <w:p>
+      <w:pPr>
+        <w:jc w:val="both"/>
+        <w:rPr>
+          <w:sz w:val="24"/>
+          <w:szCs w:val="24"/>
+        </w:rPr>
+      </w:pPr>
+      <w:r>
+        <w:rPr>
+          <w:sz w:val="24"/>
+          <w:szCs w:val="24"/>
+        </w:rPr>
+        <w:t xml:space="preserve">It </w:t>
+      </w:r>
+      <w:r>
+        <w:rPr>
+          <w:sz w:val="24"/>
+          <w:szCs w:val="24"/>
+        </w:rPr>
+        <w:t>is</w:t>
+      </w:r>
+      <w:r>
+        <w:rPr>
+          <w:sz w:val="24"/>
+          <w:szCs w:val="24"/>
+        </w:rPr>
+        <w:t xml:space="preserve"> also</w:t>
+      </w:r>
+      <w:r>
+        <w:rPr>
+          <w:sz w:val="24"/>
+          <w:szCs w:val="24"/>
+        </w:rPr>
+        <w:t xml:space="preserve"> noticeable that the positive effect of the ZNA treatment has</w:t>
+      </w:r>
+      <w:r>
+        <w:rPr>
+          <w:sz w:val="24"/>
+          <w:szCs w:val="24"/>
+        </w:rPr>
+        <w:t xml:space="preserve"> increased </w:t>
+      </w:r>
+      <w:r>
+        <w:rPr>
+          <w:sz w:val="24"/>
+          <w:szCs w:val="24"/>
+        </w:rPr>
+        <w:t>overtime</w:t>
+      </w:r>
+      <w:r>
+        <w:rPr>
+          <w:rFonts w:cstheme="minorHAnsi"/>
+          <w:color w:val="000000"/>
+          <w:sz w:val="24"/>
+          <w:szCs w:val="24"/>
+          <w:shd w:val="clear" w:color="auto" w:fill="FFFFFF"/>
+        </w:rPr>
+        <w:t xml:space="preserve">. </w:t>
+      </w:r>
+      <w:r>
+        <w:rPr>
+          <w:rFonts w:cstheme="minorHAnsi"/>
+          <w:color w:val="000000"/>
+          <w:sz w:val="24"/>
+          <w:szCs w:val="24"/>
+          <w:shd w:val="clear" w:color="auto" w:fill="FFFFFF"/>
+        </w:rPr>
+        <w:t xml:space="preserve">The samples of </w:t>
+      </w:r>
+      <w:r>
+        <w:rPr>
+          <w:rFonts w:cstheme="minorHAnsi"/>
+          <w:color w:val="000000"/>
+          <w:sz w:val="24"/>
+          <w:szCs w:val="24"/>
+          <w:shd w:val="clear" w:color="auto" w:fill="FFFFFF"/>
+        </w:rPr>
+        <w:t xml:space="preserve">the </w:t>
+      </w:r>
+      <w:r>
+        <w:rPr>
+          <w:rFonts w:cstheme="minorHAnsi"/>
+          <w:color w:val="000000"/>
+          <w:sz w:val="24"/>
+          <w:szCs w:val="24"/>
+          <w:shd w:val="clear" w:color="auto" w:fill="FFFFFF"/>
+        </w:rPr>
+        <w:t>3 hours after the treatment</w:t>
+      </w:r>
+      <w:r>
+        <w:rPr>
+          <w:rFonts w:cstheme="minorHAnsi"/>
+          <w:color w:val="000000"/>
+          <w:sz w:val="24"/>
+          <w:szCs w:val="24"/>
+          <w:shd w:val="clear" w:color="auto" w:fill="FFFFFF"/>
+        </w:rPr>
+        <w:t xml:space="preserve"> group</w:t>
+      </w:r>
+      <w:r>
+        <w:rPr>
+          <w:rFonts w:cstheme="minorHAnsi"/>
+          <w:color w:val="000000"/>
+          <w:sz w:val="24"/>
+          <w:szCs w:val="24"/>
+          <w:shd w:val="clear" w:color="auto" w:fill="FFFFFF"/>
+        </w:rPr>
+        <w:t xml:space="preserve"> were closer to the samples of the DMSO group</w:t>
+      </w:r>
+      <w:r>
+        <w:rPr>
+          <w:rFonts w:cstheme="minorHAnsi"/>
+          <w:color w:val="000000"/>
+          <w:sz w:val="24"/>
+          <w:szCs w:val="24"/>
+          <w:shd w:val="clear" w:color="auto" w:fill="FFFFFF"/>
+        </w:rPr>
+        <w:t xml:space="preserve"> </w:t>
+      </w:r>
+      <w:r>
+        <w:rPr>
+          <w:rFonts w:cstheme="minorHAnsi"/>
+          <w:color w:val="000000"/>
+          <w:sz w:val="24"/>
+          <w:szCs w:val="24"/>
+          <w:shd w:val="clear" w:color="auto" w:fill="FFFFFF"/>
+        </w:rPr>
+        <w:t xml:space="preserve">than the </w:t>
+      </w:r>
+      <w:r>
+        <w:rPr>
+          <w:sz w:val="24"/>
+          <w:szCs w:val="24"/>
+        </w:rPr>
+        <w:t>12 hours grou</w:t>
+      </w:r>
+      <w:r>
+        <w:rPr>
+          <w:sz w:val="24"/>
+          <w:szCs w:val="24"/>
+        </w:rPr>
+        <w:t xml:space="preserve">p. There was a significant difference between them on the axis of </w:t>
+      </w:r>
+      <w:r>
+        <w:rPr>
+          <w:sz w:val="24"/>
+          <w:szCs w:val="24"/>
+        </w:rPr>
+        <w:t>the gene that holds for 72% of the variation</w:t>
+      </w:r>
+      <w:r>
+        <w:rPr>
+          <w:sz w:val="24"/>
+          <w:szCs w:val="24"/>
+        </w:rPr>
+        <w:t xml:space="preserve"> –</w:t>
+      </w:r>
+      <w:r>
+        <w:rPr>
+          <w:sz w:val="24"/>
+          <w:szCs w:val="24"/>
+        </w:rPr>
+        <w:t xml:space="preserve"> </w:t>
+      </w:r>
+      <w:r>
+        <w:rPr>
+          <w:sz w:val="24"/>
+          <w:szCs w:val="24"/>
+        </w:rPr>
+        <w:t>which</w:t>
+      </w:r>
+      <w:r>
+        <w:rPr>
+          <w:sz w:val="24"/>
+          <w:szCs w:val="24"/>
+        </w:rPr>
+        <w:t xml:space="preserve"> is most accountable for variation between the different samples</w:t>
+      </w:r>
+      <w:r>
+        <w:rPr>
+          <w:sz w:val="24"/>
+          <w:szCs w:val="24"/>
+        </w:rPr>
+        <w:t xml:space="preserve"> </w:t>
+      </w:r>
+      <w:r>
+        <w:rPr>
+          <w:sz w:val="24"/>
+          <w:szCs w:val="24"/>
+        </w:rPr>
+        <w:t xml:space="preserve">(as seen in figure </w:t>
+      </w:r>
+      <w:r>
+        <w:rPr>
+          <w:sz w:val="24"/>
+          <w:szCs w:val="24"/>
+        </w:rPr>
+        <w:t>4</w:t>
+      </w:r>
+      <w:r>
+        <w:rPr>
+          <w:sz w:val="24"/>
+          <w:szCs w:val="24"/>
+        </w:rPr>
+        <w:t>)</w:t>
+      </w:r>
+      <w:r>
+        <w:rPr>
+          <w:sz w:val="24"/>
+          <w:szCs w:val="24"/>
+        </w:rPr>
+        <w:t>.</w:t>
+      </w:r>
+      <w:r>
+        <w:rPr>
+          <w:sz w:val="24"/>
+          <w:szCs w:val="24"/>
+        </w:rPr>
+        <w:t xml:space="preserve"> </w:t>
+      </w:r>
+    </w:p>
+    <w:p>
+      <w:pPr>
+        <w:jc w:val="both"/>
+        <w:rPr>
+          <w:color w:val="FF0000"/>
+          <w:sz w:val="24"/>
+          <w:szCs w:val="24"/>
+        </w:rPr>
+      </w:pPr>
+      <w:r>
+        <w:rPr>
+          <w:sz w:val="24"/>
+          <w:szCs w:val="24"/>
+        </w:rPr>
+        <w:t xml:space="preserve">There are some limitations to our research – </w:t>
+      </w:r>
+      <w:r>
+        <w:rPr>
+          <w:sz w:val="24"/>
+          <w:szCs w:val="24"/>
+        </w:rPr>
+        <w:t>the datasets</w:t>
+      </w:r>
+      <w:r>
+        <w:rPr>
+          <w:sz w:val="24"/>
+          <w:szCs w:val="24"/>
+        </w:rPr>
+        <w:t xml:space="preserve"> we used</w:t>
+      </w:r>
+      <w:r>
+        <w:rPr>
+          <w:sz w:val="24"/>
+          <w:szCs w:val="24"/>
+        </w:rPr>
+        <w:t xml:space="preserve"> are not large</w:t>
+      </w:r>
+      <w:r>
+        <w:rPr>
+          <w:sz w:val="24"/>
+          <w:szCs w:val="24"/>
+        </w:rPr>
+        <w:t>,</w:t>
+      </w:r>
+      <w:r>
+        <w:rPr>
+          <w:sz w:val="24"/>
+          <w:szCs w:val="24"/>
+        </w:rPr>
+        <w:t xml:space="preserve"> so researching on larger datasets</w:t>
+      </w:r>
+      <w:r>
+        <w:rPr>
+          <w:sz w:val="24"/>
+          <w:szCs w:val="24"/>
+        </w:rPr>
+        <w:t xml:space="preserve"> would give us more information </w:t>
+      </w:r>
+      <w:r>
+        <w:rPr>
+          <w:sz w:val="24"/>
+          <w:szCs w:val="24"/>
+        </w:rPr>
+        <w:t xml:space="preserve">for </w:t>
+      </w:r>
+      <w:r>
+        <w:rPr>
+          <w:sz w:val="24"/>
+          <w:szCs w:val="24"/>
+        </w:rPr>
+        <w:t>the gene expression analysis</w:t>
+      </w:r>
+      <w:r>
+        <w:rPr>
+          <w:sz w:val="24"/>
+          <w:szCs w:val="24"/>
+        </w:rPr>
+        <w:t xml:space="preserve"> we performed</w:t>
+      </w:r>
+      <w:r>
+        <w:rPr>
+          <w:sz w:val="24"/>
+          <w:szCs w:val="24"/>
+        </w:rPr>
+        <w:t>.</w:t>
+      </w:r>
+      <w:r>
+        <w:rPr>
+          <w:sz w:val="24"/>
+          <w:szCs w:val="24"/>
+        </w:rPr>
+        <w:t xml:space="preserve"> For example, filter outliers.</w:t>
+      </w:r>
+      <w:r>
+        <w:rPr>
+          <w:sz w:val="24"/>
+          <w:szCs w:val="24"/>
+        </w:rPr>
+        <w:t xml:space="preserve"> Another limitation we encountered was the DMSO group while combining the two datasets. It can be seen in the results section that both DMSO groups from the two datasets are differen</w:t>
+      </w:r>
+      <w:r>
+        <w:rPr>
+          <w:sz w:val="24"/>
+          <w:szCs w:val="24"/>
+        </w:rPr>
+        <w:t>t</w:t>
+      </w:r>
+      <w:r>
+        <w:rPr>
+          <w:sz w:val="24"/>
+          <w:szCs w:val="24"/>
+        </w:rPr>
+        <w:t xml:space="preserve"> and seem like they can be d</w:t>
+      </w:r>
+      <w:r>
+        <w:rPr>
+          <w:sz w:val="24"/>
+          <w:szCs w:val="24"/>
+        </w:rPr>
+        <w:t>i</w:t>
+      </w:r>
+      <w:r>
+        <w:rPr>
+          <w:sz w:val="24"/>
+          <w:szCs w:val="24"/>
+        </w:rPr>
+        <w:t>vided into two different sections</w:t>
+      </w:r>
+      <w:r>
+        <w:rPr>
+          <w:sz w:val="24"/>
+          <w:szCs w:val="24"/>
+        </w:rPr>
+        <w:t>.</w:t>
+      </w:r>
+      <w:r>
+        <w:rPr>
+          <w:sz w:val="24"/>
+          <w:szCs w:val="24"/>
+        </w:rPr>
+        <w:t xml:space="preserve"> </w:t>
+      </w:r>
+    </w:p>
+    <w:p>
+      <w:pPr>
+        <w:jc w:val="both"/>
+        <w:rPr>
+          <w:sz w:val="24"/>
+          <w:szCs w:val="24"/>
           <w:rtl/>
         </w:rPr>
       </w:pPr>
+      <w:r>
+        <w:rPr>
+          <w:sz w:val="24"/>
+          <w:szCs w:val="24"/>
+        </w:rPr>
+        <w:t xml:space="preserve">We </w:t>
+      </w:r>
+      <w:r>
+        <w:rPr>
+          <w:sz w:val="24"/>
+          <w:szCs w:val="24"/>
+        </w:rPr>
+        <w:t xml:space="preserve">suggest for further research </w:t>
+      </w:r>
+      <w:r>
+        <w:rPr>
+          <w:sz w:val="24"/>
+          <w:szCs w:val="24"/>
+        </w:rPr>
+        <w:t>to use the same DMSO group so the difference</w:t>
+      </w:r>
+      <w:r>
+        <w:rPr>
+          <w:sz w:val="24"/>
+          <w:szCs w:val="24"/>
+        </w:rPr>
+        <w:t xml:space="preserve"> between the treatments</w:t>
+      </w:r>
+      <w:r>
+        <w:rPr>
+          <w:sz w:val="24"/>
+          <w:szCs w:val="24"/>
+        </w:rPr>
+        <w:t xml:space="preserve"> can be examined.</w:t>
+      </w:r>
+      <w:r>
+        <w:rPr>
+          <w:sz w:val="24"/>
+          <w:szCs w:val="24"/>
+        </w:rPr>
+        <w:t xml:space="preserve"> </w:t>
+      </w:r>
+      <w:r>
+        <w:rPr>
+          <w:sz w:val="24"/>
+          <w:szCs w:val="24"/>
+        </w:rPr>
+        <w:t>Another interesting approach would be to investigate each of these treatments over longer periods of time – 3 hours, 12 hours, 24 hours etc</w:t>
+      </w:r>
+      <w:r>
+        <w:rPr>
+          <w:sz w:val="24"/>
+          <w:szCs w:val="24"/>
+        </w:rPr>
+        <w:t>, and check which genes are affected</w:t>
+      </w:r>
+      <w:r>
+        <w:rPr>
+          <w:sz w:val="24"/>
+          <w:szCs w:val="24"/>
+        </w:rPr>
+        <w:t xml:space="preserve"> and to make the treatment more effective</w:t>
+      </w:r>
+      <w:r>
+        <w:rPr>
+          <w:sz w:val="24"/>
+          <w:szCs w:val="24"/>
+        </w:rPr>
+        <w:t>.</w:t>
+      </w:r>
+      <w:r>
+        <w:rPr>
+          <w:sz w:val="24"/>
+          <w:szCs w:val="24"/>
+        </w:rPr>
+        <w:t xml:space="preserve"> </w:t>
+      </w:r>
+      <w:r>
+        <w:rPr>
+          <w:sz w:val="24"/>
+          <w:szCs w:val="24"/>
+        </w:rPr>
+        <w:t xml:space="preserve">We would also </w:t>
+      </w:r>
+      <w:r>
+        <w:rPr>
+          <w:sz w:val="24"/>
+          <w:szCs w:val="24"/>
+        </w:rPr>
+        <w:t>suggest</w:t>
+      </w:r>
+      <w:r>
+        <w:rPr>
+          <w:sz w:val="24"/>
+          <w:szCs w:val="24"/>
+        </w:rPr>
+        <w:t xml:space="preserve"> </w:t>
+      </w:r>
+      <w:r>
+        <w:rPr>
+          <w:sz w:val="24"/>
+          <w:szCs w:val="24"/>
+        </w:rPr>
+        <w:t>comparing</w:t>
+      </w:r>
+      <w:r>
+        <w:rPr>
+          <w:sz w:val="24"/>
+          <w:szCs w:val="24"/>
+        </w:rPr>
+        <w:t xml:space="preserve"> the survival rate </w:t>
+      </w:r>
+      <w:r>
+        <w:rPr>
+          <w:sz w:val="24"/>
+          <w:szCs w:val="24"/>
+        </w:rPr>
+        <w:t xml:space="preserve">of both treatments compared to the </w:t>
+      </w:r>
+      <w:r>
+        <w:rPr>
+          <w:sz w:val="24"/>
+          <w:szCs w:val="24"/>
+        </w:rPr>
+        <w:t xml:space="preserve">survival rate </w:t>
+      </w:r>
+      <w:r>
+        <w:rPr>
+          <w:sz w:val="24"/>
+          <w:szCs w:val="24"/>
+        </w:rPr>
+        <w:t xml:space="preserve">of </w:t>
+      </w:r>
+      <w:r>
+        <w:rPr>
+          <w:sz w:val="24"/>
+          <w:szCs w:val="24"/>
+        </w:rPr>
+        <w:t xml:space="preserve">treatments that are used </w:t>
+      </w:r>
+      <w:r>
+        <w:rPr>
+          <w:sz w:val="24"/>
+          <w:szCs w:val="24"/>
+        </w:rPr>
+        <w:t xml:space="preserve">on </w:t>
+      </w:r>
+      <w:r>
+        <w:rPr>
+          <w:sz w:val="24"/>
+          <w:szCs w:val="24"/>
+        </w:rPr>
+        <w:t xml:space="preserve">breast cancer </w:t>
+      </w:r>
+      <w:r>
+        <w:rPr>
+          <w:sz w:val="24"/>
+          <w:szCs w:val="24"/>
+        </w:rPr>
+        <w:t xml:space="preserve">patients </w:t>
+      </w:r>
+      <w:r>
+        <w:rPr>
+          <w:sz w:val="24"/>
+          <w:szCs w:val="24"/>
+        </w:rPr>
+        <w:t>today.</w:t>
+      </w:r>
     </w:p>
     <w:p>
       <w:pPr>
         <w:pStyle w:val="Heading1"/>
       </w:pPr>
       <w:r>
+        <w:lastRenderedPageBreak/>
         <w:t>Bibliography</w:t>
       </w:r>
     </w:p>
@@ -7847,47 +9115,11 @@
               <w:rFonts w:eastAsia="Times New Roman"/>
             </w:rPr>
           </w:pPr>
-          <w:proofErr w:type="spellStart"/>
-          <w:r>
-            <w:rPr>
-              <w:rFonts w:eastAsia="Times New Roman"/>
-            </w:rPr>
-            <w:t>Comşa</w:t>
-          </w:r>
-          <w:proofErr w:type="spellEnd"/>
-          <w:r>
-            <w:rPr>
-              <w:rFonts w:eastAsia="Times New Roman"/>
-            </w:rPr>
-            <w:t xml:space="preserve">, Ş., </w:t>
-          </w:r>
-          <w:proofErr w:type="spellStart"/>
-          <w:r>
-            <w:rPr>
-              <w:rFonts w:eastAsia="Times New Roman"/>
-            </w:rPr>
-            <w:t>Cîmpean</w:t>
-          </w:r>
-          <w:proofErr w:type="spellEnd"/>
-          <w:r>
-            <w:rPr>
-              <w:rFonts w:eastAsia="Times New Roman"/>
-            </w:rPr>
-            <w:t xml:space="preserve">, A. M., &amp; </w:t>
-          </w:r>
-          <w:proofErr w:type="spellStart"/>
-          <w:r>
-            <w:rPr>
-              <w:rFonts w:eastAsia="Times New Roman"/>
-            </w:rPr>
-            <w:t>Raica</w:t>
-          </w:r>
-          <w:proofErr w:type="spellEnd"/>
-          <w:r>
-            <w:rPr>
-              <w:rFonts w:eastAsia="Times New Roman"/>
-            </w:rPr>
-            <w:t xml:space="preserve">, M. (2015). The Story of MCF-7 Breast Cancer Cell Line: 40 years of Experience in Research. </w:t>
+          <w:r>
+            <w:rPr>
+              <w:rFonts w:eastAsia="Times New Roman"/>
+            </w:rPr>
+            <w:t xml:space="preserve">Comşa, Ş., Cîmpean, A. M., &amp; Raica, M. (2015). The Story of MCF-7 Breast Cancer Cell Line: 40 years of Experience in Research. </w:t>
           </w:r>
           <w:r>
             <w:rPr>
@@ -7966,7 +9198,6 @@
             </w:rPr>
             <w:t xml:space="preserve">Identification of differentially expressed genes in human breast cancer cells induced by 4-hydroxyltamoxifen and elucidation of their pathophysiological relevance and mechanisms. </w:t>
           </w:r>
-          <w:proofErr w:type="spellStart"/>
           <w:r>
             <w:rPr>
               <w:rFonts w:eastAsia="Times New Roman"/>
@@ -7975,7 +9206,6 @@
             </w:rPr>
             <w:t>Oncotarget</w:t>
           </w:r>
-          <w:proofErr w:type="spellEnd"/>
           <w:r>
             <w:rPr>
               <w:rFonts w:eastAsia="Times New Roman"/>
@@ -8013,25 +9243,7 @@
               <w:i/>
               <w:iCs/>
             </w:rPr>
-            <w:t xml:space="preserve">IL1R1 Gene - </w:t>
-          </w:r>
-          <w:proofErr w:type="spellStart"/>
-          <w:r>
-            <w:rPr>
-              <w:rFonts w:eastAsia="Times New Roman"/>
-              <w:i/>
-              <w:iCs/>
-            </w:rPr>
-            <w:t>GeneCards</w:t>
-          </w:r>
-          <w:proofErr w:type="spellEnd"/>
-          <w:r>
-            <w:rPr>
-              <w:rFonts w:eastAsia="Times New Roman"/>
-              <w:i/>
-              <w:iCs/>
-            </w:rPr>
-            <w:t xml:space="preserve"> | IL1R1 Protein | IL1R1 Antibody</w:t>
+            <w:t>IL1R1 Gene - GeneCards | IL1R1 Protein | IL1R1 Antibody</w:t>
           </w:r>
           <w:r>
             <w:rPr>
@@ -8095,103 +9307,11 @@
               <w:rFonts w:eastAsia="Times New Roman"/>
             </w:rPr>
           </w:pPr>
-          <w:proofErr w:type="spellStart"/>
-          <w:r>
-            <w:rPr>
-              <w:rFonts w:eastAsia="Times New Roman"/>
-            </w:rPr>
-            <w:t>Kurozumi</w:t>
-          </w:r>
-          <w:proofErr w:type="spellEnd"/>
-          <w:r>
-            <w:rPr>
-              <w:rFonts w:eastAsia="Times New Roman"/>
-            </w:rPr>
-            <w:t xml:space="preserve">, S., Matsumoto, H., Hayashi, Y., </w:t>
-          </w:r>
-          <w:proofErr w:type="spellStart"/>
-          <w:r>
-            <w:rPr>
-              <w:rFonts w:eastAsia="Times New Roman"/>
-            </w:rPr>
-            <w:t>Tozuka</w:t>
-          </w:r>
-          <w:proofErr w:type="spellEnd"/>
-          <w:r>
-            <w:rPr>
-              <w:rFonts w:eastAsia="Times New Roman"/>
-            </w:rPr>
-            <w:t xml:space="preserve">, K., Inoue, K., </w:t>
-          </w:r>
-          <w:proofErr w:type="spellStart"/>
-          <w:r>
-            <w:rPr>
-              <w:rFonts w:eastAsia="Times New Roman"/>
-            </w:rPr>
-            <w:t>Horiguchi</w:t>
-          </w:r>
-          <w:proofErr w:type="spellEnd"/>
-          <w:r>
-            <w:rPr>
-              <w:rFonts w:eastAsia="Times New Roman"/>
-            </w:rPr>
-            <w:t xml:space="preserve">, J., </w:t>
-          </w:r>
-          <w:proofErr w:type="spellStart"/>
-          <w:r>
-            <w:rPr>
-              <w:rFonts w:eastAsia="Times New Roman"/>
-            </w:rPr>
-            <w:t>Takeyoshi</w:t>
-          </w:r>
-          <w:proofErr w:type="spellEnd"/>
-          <w:r>
-            <w:rPr>
-              <w:rFonts w:eastAsia="Times New Roman"/>
-            </w:rPr>
-            <w:t xml:space="preserve">, I., </w:t>
-          </w:r>
-          <w:proofErr w:type="spellStart"/>
-          <w:r>
-            <w:rPr>
-              <w:rFonts w:eastAsia="Times New Roman"/>
-            </w:rPr>
-            <w:t>Oyama</w:t>
-          </w:r>
-          <w:proofErr w:type="spellEnd"/>
-          <w:r>
-            <w:rPr>
-              <w:rFonts w:eastAsia="Times New Roman"/>
-            </w:rPr>
-            <w:t xml:space="preserve">, T., &amp; </w:t>
-          </w:r>
-          <w:proofErr w:type="spellStart"/>
-          <w:r>
-            <w:rPr>
-              <w:rFonts w:eastAsia="Times New Roman"/>
-            </w:rPr>
-            <w:t>Kurosumi</w:t>
-          </w:r>
-          <w:proofErr w:type="spellEnd"/>
-          <w:r>
-            <w:rPr>
-              <w:rFonts w:eastAsia="Times New Roman"/>
-            </w:rPr>
-            <w:t xml:space="preserve">, M. (2017). Power of </w:t>
-          </w:r>
-          <w:proofErr w:type="spellStart"/>
-          <w:r>
-            <w:rPr>
-              <w:rFonts w:eastAsia="Times New Roman"/>
-            </w:rPr>
-            <w:t>PgR</w:t>
-          </w:r>
-          <w:proofErr w:type="spellEnd"/>
-          <w:r>
-            <w:rPr>
-              <w:rFonts w:eastAsia="Times New Roman"/>
-            </w:rPr>
-            <w:t xml:space="preserve"> expression as a prognostic factor for ER-positive/HER2-negative breast cancer patients at intermediate risk classified by the Ki67 labeling index. </w:t>
+          <w:r>
+            <w:rPr>
+              <w:rFonts w:eastAsia="Times New Roman"/>
+            </w:rPr>
+            <w:t xml:space="preserve">Kurozumi, S., Matsumoto, H., Hayashi, Y., Tozuka, K., Inoue, K., Horiguchi, J., Takeyoshi, I., Oyama, T., &amp; Kurosumi, M. (2017). Power of PgR expression as a prognostic factor for ER-positive/HER2-negative breast cancer patients at intermediate risk classified by the Ki67 labeling index. </w:t>
           </w:r>
           <w:r>
             <w:rPr>
@@ -8232,89 +9352,11 @@
               <w:rFonts w:eastAsia="Times New Roman"/>
             </w:rPr>
           </w:pPr>
-          <w:proofErr w:type="spellStart"/>
-          <w:r>
-            <w:rPr>
-              <w:rFonts w:eastAsia="Times New Roman"/>
-            </w:rPr>
-            <w:t>Lappano</w:t>
-          </w:r>
-          <w:proofErr w:type="spellEnd"/>
-          <w:r>
-            <w:rPr>
-              <w:rFonts w:eastAsia="Times New Roman"/>
-            </w:rPr>
-            <w:t xml:space="preserve">, R., Talia, M., Cirillo, F., </w:t>
-          </w:r>
-          <w:proofErr w:type="spellStart"/>
-          <w:r>
-            <w:rPr>
-              <w:rFonts w:eastAsia="Times New Roman"/>
-            </w:rPr>
-            <w:t>Rigiracciolo</w:t>
-          </w:r>
-          <w:proofErr w:type="spellEnd"/>
-          <w:r>
-            <w:rPr>
-              <w:rFonts w:eastAsia="Times New Roman"/>
-            </w:rPr>
-            <w:t xml:space="preserve">, D. C., </w:t>
-          </w:r>
-          <w:proofErr w:type="spellStart"/>
-          <w:r>
-            <w:rPr>
-              <w:rFonts w:eastAsia="Times New Roman"/>
-            </w:rPr>
-            <w:t>Scordamaglia</w:t>
-          </w:r>
-          <w:proofErr w:type="spellEnd"/>
-          <w:r>
-            <w:rPr>
-              <w:rFonts w:eastAsia="Times New Roman"/>
-            </w:rPr>
-            <w:t xml:space="preserve">, D., </w:t>
-          </w:r>
-          <w:proofErr w:type="spellStart"/>
-          <w:r>
-            <w:rPr>
-              <w:rFonts w:eastAsia="Times New Roman"/>
-            </w:rPr>
-            <w:t>Guzzi</w:t>
-          </w:r>
-          <w:proofErr w:type="spellEnd"/>
-          <w:r>
-            <w:rPr>
-              <w:rFonts w:eastAsia="Times New Roman"/>
-            </w:rPr>
-            <w:t xml:space="preserve">, R., </w:t>
-          </w:r>
-          <w:proofErr w:type="spellStart"/>
-          <w:r>
-            <w:rPr>
-              <w:rFonts w:eastAsia="Times New Roman"/>
-            </w:rPr>
-            <w:t>Miglietta</w:t>
-          </w:r>
-          <w:proofErr w:type="spellEnd"/>
-          <w:r>
-            <w:rPr>
-              <w:rFonts w:eastAsia="Times New Roman"/>
-            </w:rPr>
-            <w:t xml:space="preserve">, A. M., de Francesco, E. M., Belfiore, A., Sims, A. H., &amp; </w:t>
-          </w:r>
-          <w:proofErr w:type="spellStart"/>
-          <w:r>
-            <w:rPr>
-              <w:rFonts w:eastAsia="Times New Roman"/>
-            </w:rPr>
-            <w:t>Maggiolini</w:t>
-          </w:r>
-          <w:proofErr w:type="spellEnd"/>
-          <w:r>
-            <w:rPr>
-              <w:rFonts w:eastAsia="Times New Roman"/>
-            </w:rPr>
-            <w:t xml:space="preserve">, M. (2020). The IL1β-IL1R signaling is involved in the stimulatory effects triggered by hypoxia in breast cancer cells and cancer-associated fibroblasts (CAFs). </w:t>
+          <w:r>
+            <w:rPr>
+              <w:rFonts w:eastAsia="Times New Roman"/>
+            </w:rPr>
+            <w:t xml:space="preserve">Lappano, R., Talia, M., Cirillo, F., Rigiracciolo, D. C., Scordamaglia, D., Guzzi, R., Miglietta, A. M., de Francesco, E. M., Belfiore, A., Sims, A. H., &amp; Maggiolini, M. (2020). The IL1β-IL1R signaling is involved in the stimulatory effects triggered by hypoxia in breast cancer cells and cancer-associated fibroblasts (CAFs). </w:t>
           </w:r>
           <w:r>
             <w:rPr>
@@ -8359,49 +9401,7 @@
             <w:rPr>
               <w:rFonts w:eastAsia="Times New Roman"/>
             </w:rPr>
-            <w:t xml:space="preserve">Li, Q., </w:t>
-          </w:r>
-          <w:proofErr w:type="spellStart"/>
-          <w:r>
-            <w:rPr>
-              <w:rFonts w:eastAsia="Times New Roman"/>
-            </w:rPr>
-            <w:t>Qiu</w:t>
-          </w:r>
-          <w:proofErr w:type="spellEnd"/>
-          <w:r>
-            <w:rPr>
-              <w:rFonts w:eastAsia="Times New Roman"/>
-            </w:rPr>
-            <w:t xml:space="preserve">, Y., </w:t>
-          </w:r>
-          <w:proofErr w:type="spellStart"/>
-          <w:r>
-            <w:rPr>
-              <w:rFonts w:eastAsia="Times New Roman"/>
-            </w:rPr>
-            <w:t>Jin</w:t>
-          </w:r>
-          <w:proofErr w:type="spellEnd"/>
-          <w:r>
-            <w:rPr>
-              <w:rFonts w:eastAsia="Times New Roman"/>
-            </w:rPr>
-            <w:t>, T., Liu, M., &amp; Hou, Y. (2021). [</w:t>
-          </w:r>
-          <w:proofErr w:type="spellStart"/>
-          <w:r>
-            <w:rPr>
-              <w:rFonts w:eastAsia="Times New Roman"/>
-            </w:rPr>
-            <w:t>MiR</w:t>
-          </w:r>
-          <w:proofErr w:type="spellEnd"/>
-          <w:r>
-            <w:rPr>
-              <w:rFonts w:eastAsia="Times New Roman"/>
-            </w:rPr>
-            <w:t xml:space="preserve">- 4719 inhibits migration and invasion of human breast cancer cells via targeting ARHGAP36]. </w:t>
+            <w:t xml:space="preserve">Li, Q., Qiu, Y., Jin, T., Liu, M., &amp; Hou, Y. (2021). [MiR- 4719 inhibits migration and invasion of human breast cancer cells via targeting ARHGAP36]. </w:t>
           </w:r>
           <w:r>
             <w:rPr>
@@ -8409,61 +9409,7 @@
               <w:i/>
               <w:iCs/>
             </w:rPr>
-            <w:t xml:space="preserve">Nan Fang Yi </w:t>
-          </w:r>
-          <w:proofErr w:type="spellStart"/>
-          <w:r>
-            <w:rPr>
-              <w:rFonts w:eastAsia="Times New Roman"/>
-              <w:i/>
-              <w:iCs/>
-            </w:rPr>
-            <w:t>Ke</w:t>
-          </w:r>
-          <w:proofErr w:type="spellEnd"/>
-          <w:r>
-            <w:rPr>
-              <w:rFonts w:eastAsia="Times New Roman"/>
-              <w:i/>
-              <w:iCs/>
-            </w:rPr>
-            <w:t xml:space="preserve"> Da </w:t>
-          </w:r>
-          <w:proofErr w:type="spellStart"/>
-          <w:r>
-            <w:rPr>
-              <w:rFonts w:eastAsia="Times New Roman"/>
-              <w:i/>
-              <w:iCs/>
-            </w:rPr>
-            <w:t>Xue</w:t>
-          </w:r>
-          <w:proofErr w:type="spellEnd"/>
-          <w:r>
-            <w:rPr>
-              <w:rFonts w:eastAsia="Times New Roman"/>
-              <w:i/>
-              <w:iCs/>
-            </w:rPr>
-            <w:t xml:space="preserve"> </w:t>
-          </w:r>
-          <w:proofErr w:type="spellStart"/>
-          <w:r>
-            <w:rPr>
-              <w:rFonts w:eastAsia="Times New Roman"/>
-              <w:i/>
-              <w:iCs/>
-            </w:rPr>
-            <w:t>Xue</w:t>
-          </w:r>
-          <w:proofErr w:type="spellEnd"/>
-          <w:r>
-            <w:rPr>
-              <w:rFonts w:eastAsia="Times New Roman"/>
-              <w:i/>
-              <w:iCs/>
-            </w:rPr>
-            <w:t xml:space="preserve"> Bao = Journal of Southern Medical University</w:t>
+            <w:t>Nan Fang Yi Ke Da Xue Xue Bao = Journal of Southern Medical University</w:t>
           </w:r>
           <w:r>
             <w:rPr>
@@ -8500,7 +9446,6 @@
             <w:rPr>
               <w:rFonts w:eastAsia="Times New Roman"/>
             </w:rPr>
-            <w:lastRenderedPageBreak/>
             <w:t xml:space="preserve">Liu, Y., Zhou, J., &amp; White, K. P. (2014). RNA-seq differential expression studies: more sequence or more replication? </w:t>
           </w:r>
           <w:r>
@@ -8591,35 +9536,7 @@
             <w:rPr>
               <w:rFonts w:eastAsia="Times New Roman"/>
             </w:rPr>
-            <w:t xml:space="preserve">Ma, L., Liu, Y., </w:t>
-          </w:r>
-          <w:proofErr w:type="spellStart"/>
-          <w:r>
-            <w:rPr>
-              <w:rFonts w:eastAsia="Times New Roman"/>
-            </w:rPr>
-            <w:t>Geng</w:t>
-          </w:r>
-          <w:proofErr w:type="spellEnd"/>
-          <w:r>
-            <w:rPr>
-              <w:rFonts w:eastAsia="Times New Roman"/>
-            </w:rPr>
-            <w:t xml:space="preserve">, C., Qi, X., &amp; Jiang, J. (2013). Estrogen receptor β inhibits estradiol-induced proliferation and migration of MCF-7 cells through regulation of </w:t>
-          </w:r>
-          <w:proofErr w:type="spellStart"/>
-          <w:r>
-            <w:rPr>
-              <w:rFonts w:eastAsia="Times New Roman"/>
-            </w:rPr>
-            <w:t>mitofusin</w:t>
-          </w:r>
-          <w:proofErr w:type="spellEnd"/>
-          <w:r>
-            <w:rPr>
-              <w:rFonts w:eastAsia="Times New Roman"/>
-            </w:rPr>
-            <w:t xml:space="preserve"> 2. </w:t>
+            <w:t xml:space="preserve">Ma, L., Liu, Y., Geng, C., Qi, X., &amp; Jiang, J. (2013). Estrogen receptor β inhibits estradiol-induced proliferation and migration of MCF-7 cells through regulation of mitofusin 2. </w:t>
           </w:r>
           <w:r>
             <w:rPr>
@@ -8664,6 +9581,7 @@
             <w:rPr>
               <w:rFonts w:eastAsia="Times New Roman"/>
             </w:rPr>
+            <w:lastRenderedPageBreak/>
             <w:t xml:space="preserve">Mallick, A., &amp; Taylor, S. (2019). Therapeutic potential of estradiol in treating breast cancer. </w:t>
           </w:r>
           <w:r>
@@ -8705,23 +9623,13 @@
               <w:rFonts w:eastAsia="Times New Roman"/>
             </w:rPr>
           </w:pPr>
-          <w:proofErr w:type="spellStart"/>
           <w:r>
             <w:rPr>
               <w:rFonts w:eastAsia="Times New Roman"/>
               <w:i/>
               <w:iCs/>
             </w:rPr>
-            <w:t>Metallothioneins</w:t>
-          </w:r>
-          <w:proofErr w:type="spellEnd"/>
-          <w:r>
-            <w:rPr>
-              <w:rFonts w:eastAsia="Times New Roman"/>
-              <w:i/>
-              <w:iCs/>
-            </w:rPr>
-            <w:t xml:space="preserve"> | HUGO Gene Nomenclature Committee</w:t>
+            <w:t>Metallothioneins | HUGO Gene Nomenclature Committee</w:t>
           </w:r>
           <w:r>
             <w:rPr>
@@ -8740,33 +9648,13 @@
               <w:rFonts w:eastAsia="Times New Roman"/>
             </w:rPr>
           </w:pPr>
-          <w:proofErr w:type="spellStart"/>
-          <w:proofErr w:type="gramStart"/>
           <w:r>
             <w:rPr>
               <w:rFonts w:eastAsia="Times New Roman"/>
               <w:i/>
               <w:iCs/>
             </w:rPr>
-            <w:t>PathCards</w:t>
-          </w:r>
-          <w:proofErr w:type="spellEnd"/>
-          <w:r>
-            <w:rPr>
-              <w:rFonts w:eastAsia="Times New Roman"/>
-              <w:i/>
-              <w:iCs/>
-            </w:rPr>
-            <w:t> :</w:t>
-          </w:r>
-          <w:proofErr w:type="gramEnd"/>
-          <w:r>
-            <w:rPr>
-              <w:rFonts w:eastAsia="Times New Roman"/>
-              <w:i/>
-              <w:iCs/>
-            </w:rPr>
-            <w:t>: Pathway</w:t>
+            <w:t>PathCards :: Pathway</w:t>
           </w:r>
           <w:r>
             <w:rPr>
@@ -8846,21 +9734,7 @@
             <w:rPr>
               <w:rFonts w:eastAsia="Times New Roman"/>
             </w:rPr>
-            <w:t xml:space="preserve">Downregulation of Plk1 Expression </w:t>
-          </w:r>
-          <w:proofErr w:type="gramStart"/>
-          <w:r>
-            <w:rPr>
-              <w:rFonts w:eastAsia="Times New Roman"/>
-            </w:rPr>
-            <w:t>By</w:t>
-          </w:r>
-          <w:proofErr w:type="gramEnd"/>
-          <w:r>
-            <w:rPr>
-              <w:rFonts w:eastAsia="Times New Roman"/>
-            </w:rPr>
-            <w:t xml:space="preserve"> Receptor-Mediated Uptake of Antisense Oligonucleotide-Loaded Nanoparticles. </w:t>
+            <w:t xml:space="preserve">Downregulation of Plk1 Expression By Receptor-Mediated Uptake of Antisense Oligonucleotide-Loaded Nanoparticles. </w:t>
           </w:r>
           <w:r>
             <w:rPr>
@@ -8905,63 +9779,7 @@
             <w:rPr>
               <w:rFonts w:eastAsia="Times New Roman"/>
             </w:rPr>
-            <w:t xml:space="preserve">Vaden, R. M., Guillen, K. P., Salvant, J. M., Santiago, C. B., Gibbons, J. B., </w:t>
-          </w:r>
-          <w:proofErr w:type="spellStart"/>
-          <w:r>
-            <w:rPr>
-              <w:rFonts w:eastAsia="Times New Roman"/>
-            </w:rPr>
-            <w:t>Pathi</w:t>
-          </w:r>
-          <w:proofErr w:type="spellEnd"/>
-          <w:r>
-            <w:rPr>
-              <w:rFonts w:eastAsia="Times New Roman"/>
-            </w:rPr>
-            <w:t xml:space="preserve">, S. S., Arunachalam, S., </w:t>
-          </w:r>
-          <w:proofErr w:type="spellStart"/>
-          <w:r>
-            <w:rPr>
-              <w:rFonts w:eastAsia="Times New Roman"/>
-            </w:rPr>
-            <w:t>Sigman</w:t>
-          </w:r>
-          <w:proofErr w:type="spellEnd"/>
-          <w:r>
-            <w:rPr>
-              <w:rFonts w:eastAsia="Times New Roman"/>
-            </w:rPr>
-            <w:t xml:space="preserve">, M. S., Looper, R. E., &amp; </w:t>
-          </w:r>
-          <w:proofErr w:type="spellStart"/>
-          <w:r>
-            <w:rPr>
-              <w:rFonts w:eastAsia="Times New Roman"/>
-            </w:rPr>
-            <w:t>Welm</w:t>
-          </w:r>
-          <w:proofErr w:type="spellEnd"/>
-          <w:r>
-            <w:rPr>
-              <w:rFonts w:eastAsia="Times New Roman"/>
-            </w:rPr>
-            <w:t xml:space="preserve">, B. E. (2019). A Cancer-Selective Zinc Ionophore Inspired by the Natural Product </w:t>
-          </w:r>
-          <w:proofErr w:type="spellStart"/>
-          <w:r>
-            <w:rPr>
-              <w:rFonts w:eastAsia="Times New Roman"/>
-            </w:rPr>
-            <w:t>Naamidine</w:t>
-          </w:r>
-          <w:proofErr w:type="spellEnd"/>
-          <w:r>
-            <w:rPr>
-              <w:rFonts w:eastAsia="Times New Roman"/>
-            </w:rPr>
-            <w:t xml:space="preserve"> A. </w:t>
+            <w:t xml:space="preserve">Vaden, R. M., Guillen, K. P., Salvant, J. M., Santiago, C. B., Gibbons, J. B., Pathi, S. S., Arunachalam, S., Sigman, M. S., Looper, R. E., &amp; Welm, B. E. (2019). A Cancer-Selective Zinc Ionophore Inspired by the Natural Product Naamidine A. </w:t>
           </w:r>
           <w:r>
             <w:rPr>
@@ -9938,6 +10756,209 @@
         </w:p>
       </w:docPartBody>
     </w:docPart>
+    <w:docPart>
+      <w:docPartPr>
+        <w:name w:val="FAA75FB22CAE4E20A1A7F45BECE8E62D"/>
+        <w:category>
+          <w:name w:val="General"/>
+          <w:gallery w:val="placeholder"/>
+        </w:category>
+        <w:types>
+          <w:type w:val="bbPlcHdr"/>
+        </w:types>
+        <w:behaviors>
+          <w:behavior w:val="content"/>
+        </w:behaviors>
+        <w:guid w:val="{6452AD15-4B5A-4886-A318-DDF6C932AFD7}"/>
+      </w:docPartPr>
+      <w:docPartBody>
+        <w:p>
+          <w:pPr>
+            <w:pStyle w:val="FAA75FB22CAE4E20A1A7F45BECE8E62D"/>
+          </w:pPr>
+          <w:r>
+            <w:rPr>
+              <w:rStyle w:val="PlaceholderText"/>
+            </w:rPr>
+            <w:t>Click or tap here to enter text.</w:t>
+          </w:r>
+        </w:p>
+      </w:docPartBody>
+    </w:docPart>
+    <w:docPart>
+      <w:docPartPr>
+        <w:name w:val="8EA4AC77E89F48F2ADFFC2D219470E09"/>
+        <w:category>
+          <w:name w:val="General"/>
+          <w:gallery w:val="placeholder"/>
+        </w:category>
+        <w:types>
+          <w:type w:val="bbPlcHdr"/>
+        </w:types>
+        <w:behaviors>
+          <w:behavior w:val="content"/>
+        </w:behaviors>
+        <w:guid w:val="{3FA3F4CC-F903-418A-BED0-DE403D329490}"/>
+      </w:docPartPr>
+      <w:docPartBody>
+        <w:p>
+          <w:pPr>
+            <w:pStyle w:val="8EA4AC77E89F48F2ADFFC2D219470E09"/>
+          </w:pPr>
+          <w:r>
+            <w:rPr>
+              <w:rStyle w:val="PlaceholderText"/>
+            </w:rPr>
+            <w:t>Click or tap here to enter text.</w:t>
+          </w:r>
+        </w:p>
+      </w:docPartBody>
+    </w:docPart>
+    <w:docPart>
+      <w:docPartPr>
+        <w:name w:val="590FEF7274374C25A88E86A717401B29"/>
+        <w:category>
+          <w:name w:val="General"/>
+          <w:gallery w:val="placeholder"/>
+        </w:category>
+        <w:types>
+          <w:type w:val="bbPlcHdr"/>
+        </w:types>
+        <w:behaviors>
+          <w:behavior w:val="content"/>
+        </w:behaviors>
+        <w:guid w:val="{233BF406-9E3A-4B30-98DA-43318440B5EA}"/>
+      </w:docPartPr>
+      <w:docPartBody>
+        <w:p>
+          <w:pPr>
+            <w:pStyle w:val="590FEF7274374C25A88E86A717401B29"/>
+          </w:pPr>
+          <w:r>
+            <w:rPr>
+              <w:rStyle w:val="PlaceholderText"/>
+            </w:rPr>
+            <w:t>Click or tap here to enter text.</w:t>
+          </w:r>
+        </w:p>
+      </w:docPartBody>
+    </w:docPart>
+    <w:docPart>
+      <w:docPartPr>
+        <w:name w:val="C22D37E4F03F45F09DF25946878BDF00"/>
+        <w:category>
+          <w:name w:val="General"/>
+          <w:gallery w:val="placeholder"/>
+        </w:category>
+        <w:types>
+          <w:type w:val="bbPlcHdr"/>
+        </w:types>
+        <w:behaviors>
+          <w:behavior w:val="content"/>
+        </w:behaviors>
+        <w:guid w:val="{5E49AEDB-4C81-4434-85CD-20FE6741B128}"/>
+      </w:docPartPr>
+      <w:docPartBody>
+        <w:p>
+          <w:pPr>
+            <w:pStyle w:val="C22D37E4F03F45F09DF25946878BDF00"/>
+          </w:pPr>
+          <w:r>
+            <w:rPr>
+              <w:rStyle w:val="PlaceholderText"/>
+            </w:rPr>
+            <w:t>Click or tap here to enter text.</w:t>
+          </w:r>
+        </w:p>
+      </w:docPartBody>
+    </w:docPart>
+    <w:docPart>
+      <w:docPartPr>
+        <w:name w:val="1AEBB7FB64034EF79BF8043F343C18F0"/>
+        <w:category>
+          <w:name w:val="General"/>
+          <w:gallery w:val="placeholder"/>
+        </w:category>
+        <w:types>
+          <w:type w:val="bbPlcHdr"/>
+        </w:types>
+        <w:behaviors>
+          <w:behavior w:val="content"/>
+        </w:behaviors>
+        <w:guid w:val="{6EE5E076-D502-45AC-A112-93DA0F484DEC}"/>
+      </w:docPartPr>
+      <w:docPartBody>
+        <w:p>
+          <w:pPr>
+            <w:pStyle w:val="1AEBB7FB64034EF79BF8043F343C18F0"/>
+          </w:pPr>
+          <w:r>
+            <w:rPr>
+              <w:rStyle w:val="PlaceholderText"/>
+            </w:rPr>
+            <w:t>Click or tap here to enter text.</w:t>
+          </w:r>
+        </w:p>
+      </w:docPartBody>
+    </w:docPart>
+    <w:docPart>
+      <w:docPartPr>
+        <w:name w:val="ED5CA70E132846B39E3B2F4C82BF99AC"/>
+        <w:category>
+          <w:name w:val="General"/>
+          <w:gallery w:val="placeholder"/>
+        </w:category>
+        <w:types>
+          <w:type w:val="bbPlcHdr"/>
+        </w:types>
+        <w:behaviors>
+          <w:behavior w:val="content"/>
+        </w:behaviors>
+        <w:guid w:val="{E5DD0ACC-7ED6-4146-AABF-D56CF36FC267}"/>
+      </w:docPartPr>
+      <w:docPartBody>
+        <w:p>
+          <w:pPr>
+            <w:pStyle w:val="ED5CA70E132846B39E3B2F4C82BF99AC"/>
+          </w:pPr>
+          <w:r>
+            <w:rPr>
+              <w:rStyle w:val="PlaceholderText"/>
+            </w:rPr>
+            <w:t>Click or tap here to enter text.</w:t>
+          </w:r>
+        </w:p>
+      </w:docPartBody>
+    </w:docPart>
+    <w:docPart>
+      <w:docPartPr>
+        <w:name w:val="45AE3409E866496199AD0FB79A9F3AFD"/>
+        <w:category>
+          <w:name w:val="General"/>
+          <w:gallery w:val="placeholder"/>
+        </w:category>
+        <w:types>
+          <w:type w:val="bbPlcHdr"/>
+        </w:types>
+        <w:behaviors>
+          <w:behavior w:val="content"/>
+        </w:behaviors>
+        <w:guid w:val="{DA868C92-D12E-40E1-AF23-56D1A8151B5F}"/>
+      </w:docPartPr>
+      <w:docPartBody>
+        <w:p>
+          <w:pPr>
+            <w:pStyle w:val="45AE3409E866496199AD0FB79A9F3AFD"/>
+          </w:pPr>
+          <w:r>
+            <w:rPr>
+              <w:rStyle w:val="PlaceholderText"/>
+            </w:rPr>
+            <w:t>Click or tap here to enter text.</w:t>
+          </w:r>
+        </w:p>
+      </w:docPartBody>
+    </w:docPart>
   </w:docParts>
 </w:glossaryDocument>
 </file>
@@ -9991,10 +11012,11 @@
   </w:compat>
   <w:rsids>
     <w:rsidRoot w:val="006660D3"/>
-    <w:rsid w:val="00125248"/>
+    <w:rsid w:val="005E6BCE"/>
     <w:rsid w:val="006660D3"/>
     <w:rsid w:val="007357A6"/>
     <w:rsid w:val="00A30C60"/>
+    <w:rsid w:val="00A32DD7"/>
   </w:rsids>
   <m:mathPr>
     <m:mathFont m:val="Cambria Math"/>
@@ -10448,9 +11470,65 @@
     <w:basedOn w:val="DefaultParagraphFont"/>
     <w:uiPriority w:val="99"/>
     <w:semiHidden/>
-    <w:rsid w:val="006660D3"/>
+    <w:rsid w:val="00A32DD7"/>
     <w:rPr>
       <w:color w:val="808080"/>
+    </w:rPr>
+  </w:style>
+  <w:style w:type="paragraph" w:customStyle="1" w:styleId="FAA75FB22CAE4E20A1A7F45BECE8E62D">
+    <w:name w:val="FAA75FB22CAE4E20A1A7F45BECE8E62D"/>
+    <w:rsid w:val="00A32DD7"/>
+    <w:rPr>
+      <w:lang w:val="en-IL" w:eastAsia="en-IL"/>
+    </w:rPr>
+  </w:style>
+  <w:style w:type="paragraph" w:customStyle="1" w:styleId="49794BDE95E349EE999FEADD77258348">
+    <w:name w:val="49794BDE95E349EE999FEADD77258348"/>
+    <w:rsid w:val="00A32DD7"/>
+    <w:rPr>
+      <w:lang w:val="en-IL" w:eastAsia="en-IL"/>
+    </w:rPr>
+  </w:style>
+  <w:style w:type="paragraph" w:customStyle="1" w:styleId="8EA4AC77E89F48F2ADFFC2D219470E09">
+    <w:name w:val="8EA4AC77E89F48F2ADFFC2D219470E09"/>
+    <w:rsid w:val="00A32DD7"/>
+    <w:rPr>
+      <w:lang w:val="en-IL" w:eastAsia="en-IL"/>
+    </w:rPr>
+  </w:style>
+  <w:style w:type="paragraph" w:customStyle="1" w:styleId="590FEF7274374C25A88E86A717401B29">
+    <w:name w:val="590FEF7274374C25A88E86A717401B29"/>
+    <w:rsid w:val="00A32DD7"/>
+    <w:rPr>
+      <w:lang w:val="en-IL" w:eastAsia="en-IL"/>
+    </w:rPr>
+  </w:style>
+  <w:style w:type="paragraph" w:customStyle="1" w:styleId="C22D37E4F03F45F09DF25946878BDF00">
+    <w:name w:val="C22D37E4F03F45F09DF25946878BDF00"/>
+    <w:rsid w:val="00A32DD7"/>
+    <w:rPr>
+      <w:lang w:val="en-IL" w:eastAsia="en-IL"/>
+    </w:rPr>
+  </w:style>
+  <w:style w:type="paragraph" w:customStyle="1" w:styleId="1AEBB7FB64034EF79BF8043F343C18F0">
+    <w:name w:val="1AEBB7FB64034EF79BF8043F343C18F0"/>
+    <w:rsid w:val="00A32DD7"/>
+    <w:rPr>
+      <w:lang w:val="en-IL" w:eastAsia="en-IL"/>
+    </w:rPr>
+  </w:style>
+  <w:style w:type="paragraph" w:customStyle="1" w:styleId="ED5CA70E132846B39E3B2F4C82BF99AC">
+    <w:name w:val="ED5CA70E132846B39E3B2F4C82BF99AC"/>
+    <w:rsid w:val="00A32DD7"/>
+    <w:rPr>
+      <w:lang w:val="en-IL" w:eastAsia="en-IL"/>
+    </w:rPr>
+  </w:style>
+  <w:style w:type="paragraph" w:customStyle="1" w:styleId="45AE3409E866496199AD0FB79A9F3AFD">
+    <w:name w:val="45AE3409E866496199AD0FB79A9F3AFD"/>
+    <w:rsid w:val="00A32DD7"/>
+    <w:rPr>
+      <w:lang w:val="en-IL" w:eastAsia="en-IL"/>
     </w:rPr>
   </w:style>
 </w:styles>

</xml_diff>

<commit_message>
finished abstract  - need to extend it
</commit_message>
<xml_diff>
--- a/Final.docx
+++ b/Final.docx
@@ -31,8 +31,21 @@
       <w:r>
         <w:t xml:space="preserve">. Instructed by </w:t>
       </w:r>
-      <w:r>
-        <w:t>Almog Angel &amp; Dr. Dvir Aran, department of computer science, Technion institute of technology</w:t>
+      <w:proofErr w:type="spellStart"/>
+      <w:r>
+        <w:t>Almog</w:t>
+      </w:r>
+      <w:proofErr w:type="spellEnd"/>
+      <w:r>
+        <w:t xml:space="preserve"> Angel &amp; Dr. </w:t>
+      </w:r>
+      <w:proofErr w:type="spellStart"/>
+      <w:r>
+        <w:t>Dvir</w:t>
+      </w:r>
+      <w:proofErr w:type="spellEnd"/>
+      <w:r>
+        <w:t xml:space="preserve"> Aran, department of computer science, Technion institute of technology</w:t>
       </w:r>
     </w:p>
     <w:p>
@@ -67,7 +80,6 @@
         <w:rPr>
           <w:sz w:val="24"/>
           <w:szCs w:val="24"/>
-          <w:rtl/>
         </w:rPr>
       </w:pPr>
       <w:r>
@@ -75,7 +87,35 @@
           <w:sz w:val="24"/>
           <w:szCs w:val="24"/>
         </w:rPr>
-        <w:t>Breast cancer is the most common type of cancer both in Israel and the United States women</w:t>
+        <w:t xml:space="preserve">Breast cancer is the most common type of cancer </w:t>
+      </w:r>
+      <w:r>
+        <w:rPr>
+          <w:sz w:val="24"/>
+          <w:szCs w:val="24"/>
+        </w:rPr>
+        <w:t xml:space="preserve">in women </w:t>
+      </w:r>
+      <w:r>
+        <w:rPr>
+          <w:sz w:val="24"/>
+          <w:szCs w:val="24"/>
+        </w:rPr>
+        <w:t xml:space="preserve">in </w:t>
+      </w:r>
+      <w:r>
+        <w:rPr>
+          <w:sz w:val="24"/>
+          <w:szCs w:val="24"/>
+        </w:rPr>
+        <w:t>both Israel and the United State</w:t>
+      </w:r>
+      <w:r>
+        <w:rPr>
+          <w:sz w:val="24"/>
+          <w:szCs w:val="24"/>
+        </w:rPr>
+        <w:t>s</w:t>
       </w:r>
       <w:r>
         <w:rPr>
@@ -89,71 +129,343 @@
           <w:sz w:val="24"/>
           <w:szCs w:val="24"/>
         </w:rPr>
+        <w:t xml:space="preserve"> Nowadays there are still many kind</w:t>
+      </w:r>
+      <w:r>
+        <w:rPr>
+          <w:sz w:val="24"/>
+          <w:szCs w:val="24"/>
+        </w:rPr>
+        <w:t>s</w:t>
+      </w:r>
+      <w:r>
+        <w:rPr>
+          <w:sz w:val="24"/>
+          <w:szCs w:val="24"/>
+        </w:rPr>
+        <w:t xml:space="preserve"> of treatments that are being constantly investigated</w:t>
+      </w:r>
+      <w:r>
+        <w:rPr>
+          <w:sz w:val="24"/>
+          <w:szCs w:val="24"/>
+        </w:rPr>
         <w:t xml:space="preserve"> </w:t>
       </w:r>
-    </w:p>
-    <w:p>
-      <w:pPr>
-        <w:jc w:val="both"/>
-        <w:rPr>
-          <w:sz w:val="24"/>
-          <w:szCs w:val="24"/>
-        </w:rPr>
-      </w:pPr>
-    </w:p>
-    <w:p>
-      <w:pPr>
-        <w:jc w:val="both"/>
-        <w:rPr>
-          <w:sz w:val="24"/>
-          <w:szCs w:val="24"/>
-        </w:rPr>
-      </w:pPr>
-    </w:p>
-    <w:p>
-      <w:pPr>
-        <w:jc w:val="both"/>
-        <w:rPr>
-          <w:sz w:val="24"/>
-          <w:szCs w:val="24"/>
-        </w:rPr>
-      </w:pPr>
-    </w:p>
-    <w:p>
-      <w:pPr>
-        <w:jc w:val="both"/>
-        <w:rPr>
-          <w:sz w:val="24"/>
-          <w:szCs w:val="24"/>
-        </w:rPr>
-      </w:pPr>
-    </w:p>
-    <w:p>
-      <w:pPr>
-        <w:jc w:val="both"/>
-        <w:rPr>
-          <w:sz w:val="24"/>
-          <w:szCs w:val="24"/>
-        </w:rPr>
-      </w:pPr>
-    </w:p>
-    <w:p>
-      <w:pPr>
-        <w:jc w:val="both"/>
-        <w:rPr>
-          <w:sz w:val="24"/>
-          <w:szCs w:val="24"/>
-        </w:rPr>
-      </w:pPr>
-    </w:p>
-    <w:p>
-      <w:pPr>
-        <w:jc w:val="both"/>
-        <w:rPr>
-          <w:sz w:val="24"/>
-          <w:szCs w:val="24"/>
-        </w:rPr>
-      </w:pPr>
+      <w:r>
+        <w:rPr>
+          <w:color w:val="FF0000"/>
+          <w:sz w:val="24"/>
+          <w:szCs w:val="24"/>
+        </w:rPr>
+        <w:t>to make them more effective</w:t>
+      </w:r>
+      <w:r>
+        <w:rPr>
+          <w:sz w:val="24"/>
+          <w:szCs w:val="24"/>
+        </w:rPr>
+        <w:t xml:space="preserve">, such as </w:t>
+      </w:r>
+      <w:r>
+        <w:rPr>
+          <w:sz w:val="24"/>
+          <w:szCs w:val="24"/>
+        </w:rPr>
+        <w:t>chemotherapy, targeted therapy, and hormonal therapy</w:t>
+      </w:r>
+      <w:r>
+        <w:rPr>
+          <w:sz w:val="24"/>
+          <w:szCs w:val="24"/>
+        </w:rPr>
+        <w:t>.</w:t>
+      </w:r>
+      <w:r>
+        <w:rPr>
+          <w:sz w:val="24"/>
+          <w:szCs w:val="24"/>
+        </w:rPr>
+        <w:t xml:space="preserve"> We focus</w:t>
+      </w:r>
+      <w:r>
+        <w:rPr>
+          <w:sz w:val="24"/>
+          <w:szCs w:val="24"/>
+        </w:rPr>
+        <w:t>ed</w:t>
+      </w:r>
+      <w:r>
+        <w:rPr>
+          <w:sz w:val="24"/>
+          <w:szCs w:val="24"/>
+        </w:rPr>
+        <w:t xml:space="preserve"> on two treatments – ZNA and </w:t>
+      </w:r>
+      <w:proofErr w:type="gramStart"/>
+      <w:r>
+        <w:rPr>
+          <w:sz w:val="24"/>
+          <w:szCs w:val="24"/>
+        </w:rPr>
+        <w:t>E2</w:t>
+      </w:r>
+      <w:r>
+        <w:rPr>
+          <w:sz w:val="24"/>
+          <w:szCs w:val="24"/>
+        </w:rPr>
+        <w:t>, and</w:t>
+      </w:r>
+      <w:proofErr w:type="gramEnd"/>
+      <w:r>
+        <w:rPr>
+          <w:sz w:val="24"/>
+          <w:szCs w:val="24"/>
+        </w:rPr>
+        <w:t xml:space="preserve"> perform</w:t>
+      </w:r>
+      <w:r>
+        <w:rPr>
+          <w:sz w:val="24"/>
+          <w:szCs w:val="24"/>
+        </w:rPr>
+        <w:t>ed</w:t>
+      </w:r>
+      <w:r>
+        <w:rPr>
+          <w:sz w:val="24"/>
+          <w:szCs w:val="24"/>
+        </w:rPr>
+        <w:t xml:space="preserve"> gene expression analysis of MCF-7 cell lin</w:t>
+      </w:r>
+      <w:r>
+        <w:rPr>
+          <w:sz w:val="24"/>
+          <w:szCs w:val="24"/>
+        </w:rPr>
+        <w:t>e</w:t>
+      </w:r>
+      <w:r>
+        <w:rPr>
+          <w:sz w:val="24"/>
+          <w:szCs w:val="24"/>
+        </w:rPr>
+        <w:t>.</w:t>
+      </w:r>
+      <w:r>
+        <w:rPr>
+          <w:sz w:val="24"/>
+          <w:szCs w:val="24"/>
+        </w:rPr>
+        <w:t xml:space="preserve"> Observing the results of this analysis </w:t>
+      </w:r>
+      <w:proofErr w:type="gramStart"/>
+      <w:r>
+        <w:rPr>
+          <w:sz w:val="24"/>
+          <w:szCs w:val="24"/>
+        </w:rPr>
+        <w:t>helps</w:t>
+      </w:r>
+      <w:r>
+        <w:rPr>
+          <w:sz w:val="24"/>
+          <w:szCs w:val="24"/>
+        </w:rPr>
+        <w:t xml:space="preserve"> </w:t>
+      </w:r>
+      <w:r>
+        <w:rPr>
+          <w:sz w:val="24"/>
+          <w:szCs w:val="24"/>
+        </w:rPr>
+        <w:t xml:space="preserve"> </w:t>
+      </w:r>
+      <w:r>
+        <w:rPr>
+          <w:sz w:val="24"/>
+          <w:szCs w:val="24"/>
+        </w:rPr>
+        <w:t>Overall</w:t>
+      </w:r>
+      <w:proofErr w:type="gramEnd"/>
+      <w:r>
+        <w:rPr>
+          <w:sz w:val="24"/>
+          <w:szCs w:val="24"/>
+        </w:rPr>
+        <w:t xml:space="preserve">, </w:t>
+      </w:r>
+      <w:r>
+        <w:rPr>
+          <w:sz w:val="24"/>
+          <w:szCs w:val="24"/>
+        </w:rPr>
+        <w:t>E2 has increased the expression of two genes – PGR and ARHGAP36</w:t>
+      </w:r>
+      <w:r>
+        <w:rPr>
+          <w:sz w:val="24"/>
+          <w:szCs w:val="24"/>
+        </w:rPr>
+        <w:t xml:space="preserve">, while </w:t>
+      </w:r>
+      <w:r>
+        <w:rPr>
+          <w:sz w:val="24"/>
+          <w:szCs w:val="24"/>
+        </w:rPr>
+        <w:t>decreased the expression of IL1R1</w:t>
+      </w:r>
+      <w:r>
+        <w:rPr>
+          <w:sz w:val="24"/>
+          <w:szCs w:val="24"/>
+        </w:rPr>
+        <w:t>.</w:t>
+      </w:r>
+      <w:r>
+        <w:rPr>
+          <w:sz w:val="24"/>
+          <w:szCs w:val="24"/>
+        </w:rPr>
+        <w:t xml:space="preserve"> On the other hand, ZNA </w:t>
+      </w:r>
+      <w:r>
+        <w:rPr>
+          <w:sz w:val="24"/>
+          <w:szCs w:val="24"/>
+        </w:rPr>
+        <w:t>increase</w:t>
+      </w:r>
+      <w:r>
+        <w:rPr>
+          <w:sz w:val="24"/>
+          <w:szCs w:val="24"/>
+        </w:rPr>
+        <w:t>d</w:t>
+      </w:r>
+      <w:r>
+        <w:rPr>
+          <w:sz w:val="24"/>
+          <w:szCs w:val="24"/>
+        </w:rPr>
+        <w:t xml:space="preserve"> the expression of </w:t>
+      </w:r>
+      <w:r>
+        <w:rPr>
+          <w:rFonts w:cstheme="minorHAnsi"/>
+          <w:sz w:val="24"/>
+          <w:szCs w:val="24"/>
+          <w:shd w:val="clear" w:color="auto" w:fill="FFFFFF"/>
+        </w:rPr>
+        <w:t>SLC30A2, MT2P1, MT2A, MT1F, and MT1G</w:t>
+      </w:r>
+      <w:r>
+        <w:rPr>
+          <w:rFonts w:cstheme="minorHAnsi"/>
+          <w:sz w:val="24"/>
+          <w:szCs w:val="24"/>
+          <w:shd w:val="clear" w:color="auto" w:fill="FFFFFF"/>
+        </w:rPr>
+        <w:t xml:space="preserve">, while decreasing </w:t>
+      </w:r>
+      <w:r>
+        <w:rPr>
+          <w:rFonts w:cstheme="minorHAnsi"/>
+          <w:sz w:val="24"/>
+          <w:szCs w:val="24"/>
+          <w:shd w:val="clear" w:color="auto" w:fill="FFFFFF"/>
+        </w:rPr>
+        <w:t>the expression of PLK1, PIF1, and DLGAP5</w:t>
+      </w:r>
+      <w:r>
+        <w:rPr>
+          <w:rFonts w:cstheme="minorHAnsi"/>
+          <w:sz w:val="24"/>
+          <w:szCs w:val="24"/>
+          <w:shd w:val="clear" w:color="auto" w:fill="FFFFFF"/>
+        </w:rPr>
+        <w:t>.</w:t>
+      </w:r>
+      <w:r>
+        <w:rPr>
+          <w:sz w:val="24"/>
+          <w:szCs w:val="24"/>
+        </w:rPr>
+        <w:t xml:space="preserve"> </w:t>
+      </w:r>
+      <w:r>
+        <w:rPr>
+          <w:sz w:val="24"/>
+          <w:szCs w:val="24"/>
+        </w:rPr>
+        <w:t>The anal</w:t>
+      </w:r>
+      <w:r>
+        <w:rPr>
+          <w:sz w:val="24"/>
+          <w:szCs w:val="24"/>
+        </w:rPr>
+        <w:t xml:space="preserve">ysis </w:t>
+      </w:r>
+      <w:r>
+        <w:rPr>
+          <w:sz w:val="24"/>
+          <w:szCs w:val="24"/>
+        </w:rPr>
+        <w:t>revealed</w:t>
+      </w:r>
+      <w:r>
+        <w:rPr>
+          <w:sz w:val="24"/>
+          <w:szCs w:val="24"/>
+        </w:rPr>
+        <w:t xml:space="preserve"> </w:t>
+      </w:r>
+      <w:r>
+        <w:rPr>
+          <w:sz w:val="24"/>
+          <w:szCs w:val="24"/>
+        </w:rPr>
+        <w:t>that these treatments affect different genes in this cell line</w:t>
+      </w:r>
+      <w:r>
+        <w:rPr>
+          <w:sz w:val="24"/>
+          <w:szCs w:val="24"/>
+        </w:rPr>
+        <w:t>, and</w:t>
+      </w:r>
+      <w:r>
+        <w:rPr>
+          <w:sz w:val="24"/>
+          <w:szCs w:val="24"/>
+        </w:rPr>
+        <w:t xml:space="preserve"> </w:t>
+      </w:r>
+      <w:r>
+        <w:rPr>
+          <w:sz w:val="24"/>
+          <w:szCs w:val="24"/>
+        </w:rPr>
+        <w:t xml:space="preserve">that </w:t>
+      </w:r>
+      <w:r>
+        <w:rPr>
+          <w:sz w:val="24"/>
+          <w:szCs w:val="24"/>
+        </w:rPr>
+        <w:t>E2</w:t>
+      </w:r>
+      <w:r>
+        <w:rPr>
+          <w:sz w:val="24"/>
+          <w:szCs w:val="24"/>
+        </w:rPr>
+        <w:t xml:space="preserve"> focuses on encouraging the genes that are responsible for weakening cancer’s development and migration, while ZNA focuses on suppressing the genes that contribute to the cancer’s progression and survival.</w:t>
+      </w:r>
     </w:p>
     <w:p>
       <w:pPr>
@@ -187,11 +499,6 @@
     </w:p>
     <w:p>
       <w:pPr>
-        <w:pStyle w:val="Heading1"/>
-      </w:pPr>
-    </w:p>
-    <w:p>
-      <w:pPr>
         <w:rPr>
           <w:rFonts w:asciiTheme="majorHAnsi" w:eastAsiaTheme="majorEastAsia" w:hAnsiTheme="majorHAnsi" w:cstheme="majorBidi"/>
           <w:color w:val="2F5496" w:themeColor="accent1" w:themeShade="BF"/>
@@ -1562,7 +1869,23 @@
               <w:rFonts w:eastAsia="Times New Roman"/>
               <w:color w:val="000000"/>
             </w:rPr>
-            <w:t>(What’s New in Breast Cancer Research?, 2022.)</w:t>
+            <w:t xml:space="preserve">(What’s New in Breast Cancer </w:t>
+          </w:r>
+          <w:proofErr w:type="gramStart"/>
+          <w:r>
+            <w:rPr>
+              <w:rFonts w:eastAsia="Times New Roman"/>
+              <w:color w:val="000000"/>
+            </w:rPr>
+            <w:t>Research?,</w:t>
+          </w:r>
+          <w:proofErr w:type="gramEnd"/>
+          <w:r>
+            <w:rPr>
+              <w:rFonts w:eastAsia="Times New Roman"/>
+              <w:color w:val="000000"/>
+            </w:rPr>
+            <w:t xml:space="preserve"> 2022.)</w:t>
           </w:r>
         </w:sdtContent>
       </w:sdt>
@@ -1693,7 +2016,23 @@
               <w:rFonts w:eastAsia="Times New Roman"/>
               <w:color w:val="000000"/>
             </w:rPr>
-            <w:t>(What’s New in Breast Cancer Research?, 2022.)</w:t>
+            <w:t xml:space="preserve">(What’s New in Breast Cancer </w:t>
+          </w:r>
+          <w:proofErr w:type="gramStart"/>
+          <w:r>
+            <w:rPr>
+              <w:rFonts w:eastAsia="Times New Roman"/>
+              <w:color w:val="000000"/>
+            </w:rPr>
+            <w:t>Research?,</w:t>
+          </w:r>
+          <w:proofErr w:type="gramEnd"/>
+          <w:r>
+            <w:rPr>
+              <w:rFonts w:eastAsia="Times New Roman"/>
+              <w:color w:val="000000"/>
+            </w:rPr>
+            <w:t xml:space="preserve"> 2022.)</w:t>
           </w:r>
         </w:sdtContent>
       </w:sdt>
@@ -1811,7 +2150,23 @@
               <w:rFonts w:eastAsia="Times New Roman"/>
               <w:color w:val="000000"/>
             </w:rPr>
-            <w:t>(What’s New in Breast Cancer Research?, 2022.)</w:t>
+            <w:t xml:space="preserve">(What’s New in Breast Cancer </w:t>
+          </w:r>
+          <w:proofErr w:type="gramStart"/>
+          <w:r>
+            <w:rPr>
+              <w:rFonts w:eastAsia="Times New Roman"/>
+              <w:color w:val="000000"/>
+            </w:rPr>
+            <w:t>Research?,</w:t>
+          </w:r>
+          <w:proofErr w:type="gramEnd"/>
+          <w:r>
+            <w:rPr>
+              <w:rFonts w:eastAsia="Times New Roman"/>
+              <w:color w:val="000000"/>
+            </w:rPr>
+            <w:t xml:space="preserve"> 2022.)</w:t>
           </w:r>
         </w:sdtContent>
       </w:sdt>
@@ -2341,7 +2696,25 @@
               <w:sz w:val="24"/>
               <w:szCs w:val="24"/>
             </w:rPr>
-            <w:t>(Comşa et al., 2015)</w:t>
+            <w:t>(</w:t>
+          </w:r>
+          <w:proofErr w:type="spellStart"/>
+          <w:r>
+            <w:rPr>
+              <w:color w:val="000000"/>
+              <w:sz w:val="24"/>
+              <w:szCs w:val="24"/>
+            </w:rPr>
+            <w:t>Comşa</w:t>
+          </w:r>
+          <w:proofErr w:type="spellEnd"/>
+          <w:r>
+            <w:rPr>
+              <w:color w:val="000000"/>
+              <w:sz w:val="24"/>
+              <w:szCs w:val="24"/>
+            </w:rPr>
+            <w:t xml:space="preserve"> et al., 2015)</w:t>
           </w:r>
         </w:sdtContent>
       </w:sdt>
@@ -3853,7 +4226,25 @@
               <w:sz w:val="24"/>
               <w:szCs w:val="24"/>
             </w:rPr>
-            <w:t>(Kurozumi et al., 2017)</w:t>
+            <w:t>(</w:t>
+          </w:r>
+          <w:proofErr w:type="spellStart"/>
+          <w:r>
+            <w:rPr>
+              <w:color w:val="000000"/>
+              <w:sz w:val="24"/>
+              <w:szCs w:val="24"/>
+            </w:rPr>
+            <w:t>Kurozumi</w:t>
+          </w:r>
+          <w:proofErr w:type="spellEnd"/>
+          <w:r>
+            <w:rPr>
+              <w:color w:val="000000"/>
+              <w:sz w:val="24"/>
+              <w:szCs w:val="24"/>
+            </w:rPr>
+            <w:t xml:space="preserve"> et al., 2017)</w:t>
           </w:r>
         </w:sdtContent>
       </w:sdt>
@@ -4027,7 +4418,25 @@
               <w:i/>
               <w:iCs/>
             </w:rPr>
-            <w:t>IL1R1 Gene - GeneCards | IL1R1 Protein | IL1R1 Antibody</w:t>
+            <w:t xml:space="preserve">IL1R1 Gene - </w:t>
+          </w:r>
+          <w:proofErr w:type="spellStart"/>
+          <w:r>
+            <w:rPr>
+              <w:rFonts w:eastAsia="Times New Roman"/>
+              <w:i/>
+              <w:iCs/>
+            </w:rPr>
+            <w:t>GeneCards</w:t>
+          </w:r>
+          <w:proofErr w:type="spellEnd"/>
+          <w:r>
+            <w:rPr>
+              <w:rFonts w:eastAsia="Times New Roman"/>
+              <w:i/>
+              <w:iCs/>
+            </w:rPr>
+            <w:t xml:space="preserve"> | IL1R1 Protein | IL1R1 Antibody</w:t>
           </w:r>
           <w:r>
             <w:rPr>
@@ -4093,7 +4502,25 @@
               <w:sz w:val="24"/>
               <w:szCs w:val="24"/>
             </w:rPr>
-            <w:t>(Lappano et al., 2020)</w:t>
+            <w:t>(</w:t>
+          </w:r>
+          <w:proofErr w:type="spellStart"/>
+          <w:r>
+            <w:rPr>
+              <w:color w:val="000000"/>
+              <w:sz w:val="24"/>
+              <w:szCs w:val="24"/>
+            </w:rPr>
+            <w:t>Lappano</w:t>
+          </w:r>
+          <w:proofErr w:type="spellEnd"/>
+          <w:r>
+            <w:rPr>
+              <w:color w:val="000000"/>
+              <w:sz w:val="24"/>
+              <w:szCs w:val="24"/>
+            </w:rPr>
+            <w:t xml:space="preserve"> et al., 2020)</w:t>
           </w:r>
         </w:sdtContent>
       </w:sdt>
@@ -4858,13 +5285,23 @@
             </w:rPr>
             <w:t>(</w:t>
           </w:r>
+          <w:proofErr w:type="spellStart"/>
           <w:r>
             <w:rPr>
               <w:rFonts w:eastAsia="Times New Roman"/>
               <w:i/>
               <w:iCs/>
             </w:rPr>
-            <w:t>Metallothioneins | HUGO Gene Nomenclature Committee</w:t>
+            <w:t>Metallothioneins</w:t>
+          </w:r>
+          <w:proofErr w:type="spellEnd"/>
+          <w:r>
+            <w:rPr>
+              <w:rFonts w:eastAsia="Times New Roman"/>
+              <w:i/>
+              <w:iCs/>
+            </w:rPr>
+            <w:t xml:space="preserve"> | HUGO Gene Nomenclature Committee</w:t>
           </w:r>
           <w:r>
             <w:rPr>
@@ -5026,7 +5463,38 @@
               <w:szCs w:val="24"/>
               <w:shd w:val="clear" w:color="auto" w:fill="FFFFFF"/>
             </w:rPr>
-            <w:t>(PathCards :: Pathway, 2021)</w:t>
+            <w:t>(</w:t>
+          </w:r>
+          <w:proofErr w:type="spellStart"/>
+          <w:proofErr w:type="gramStart"/>
+          <w:r>
+            <w:rPr>
+              <w:rFonts w:cstheme="minorHAnsi"/>
+              <w:sz w:val="24"/>
+              <w:szCs w:val="24"/>
+              <w:shd w:val="clear" w:color="auto" w:fill="FFFFFF"/>
+            </w:rPr>
+            <w:t>PathCards</w:t>
+          </w:r>
+          <w:proofErr w:type="spellEnd"/>
+          <w:r>
+            <w:rPr>
+              <w:rFonts w:cstheme="minorHAnsi"/>
+              <w:sz w:val="24"/>
+              <w:szCs w:val="24"/>
+              <w:shd w:val="clear" w:color="auto" w:fill="FFFFFF"/>
+            </w:rPr>
+            <w:t> :</w:t>
+          </w:r>
+          <w:proofErr w:type="gramEnd"/>
+          <w:r>
+            <w:rPr>
+              <w:rFonts w:cstheme="minorHAnsi"/>
+              <w:sz w:val="24"/>
+              <w:szCs w:val="24"/>
+              <w:shd w:val="clear" w:color="auto" w:fill="FFFFFF"/>
+            </w:rPr>
+            <w:t>: Pathway, 2021)</w:t>
           </w:r>
         </w:sdtContent>
       </w:sdt>
@@ -5569,7 +6037,27 @@
               <w:szCs w:val="24"/>
               <w:shd w:val="clear" w:color="auto" w:fill="FFFFFF"/>
             </w:rPr>
-            <w:t>(Spänkuch et al., 2008)</w:t>
+            <w:t>(</w:t>
+          </w:r>
+          <w:proofErr w:type="spellStart"/>
+          <w:r>
+            <w:rPr>
+              <w:rFonts w:cstheme="minorHAnsi"/>
+              <w:sz w:val="24"/>
+              <w:szCs w:val="24"/>
+              <w:shd w:val="clear" w:color="auto" w:fill="FFFFFF"/>
+            </w:rPr>
+            <w:t>Spänkuch</w:t>
+          </w:r>
+          <w:proofErr w:type="spellEnd"/>
+          <w:r>
+            <w:rPr>
+              <w:rFonts w:cstheme="minorHAnsi"/>
+              <w:sz w:val="24"/>
+              <w:szCs w:val="24"/>
+              <w:shd w:val="clear" w:color="auto" w:fill="FFFFFF"/>
+            </w:rPr>
+            <w:t xml:space="preserve"> et al., 2008)</w:t>
           </w:r>
         </w:sdtContent>
       </w:sdt>
@@ -7988,7 +8476,23 @@
               <w:sz w:val="24"/>
               <w:szCs w:val="24"/>
             </w:rPr>
-            <w:t>(Kurozumi et al., 2017)</w:t>
+            <w:t>(</w:t>
+          </w:r>
+          <w:proofErr w:type="spellStart"/>
+          <w:r>
+            <w:rPr>
+              <w:sz w:val="24"/>
+              <w:szCs w:val="24"/>
+            </w:rPr>
+            <w:t>Kurozumi</w:t>
+          </w:r>
+          <w:proofErr w:type="spellEnd"/>
+          <w:r>
+            <w:rPr>
+              <w:sz w:val="24"/>
+              <w:szCs w:val="24"/>
+            </w:rPr>
+            <w:t xml:space="preserve"> et al., 2017)</w:t>
           </w:r>
         </w:sdtContent>
       </w:sdt>
@@ -8052,7 +8556,23 @@
               <w:sz w:val="24"/>
               <w:szCs w:val="24"/>
             </w:rPr>
-            <w:t>(Lappano et al., 2020)</w:t>
+            <w:t>(</w:t>
+          </w:r>
+          <w:proofErr w:type="spellStart"/>
+          <w:r>
+            <w:rPr>
+              <w:sz w:val="24"/>
+              <w:szCs w:val="24"/>
+            </w:rPr>
+            <w:t>Lappano</w:t>
+          </w:r>
+          <w:proofErr w:type="spellEnd"/>
+          <w:r>
+            <w:rPr>
+              <w:sz w:val="24"/>
+              <w:szCs w:val="24"/>
+            </w:rPr>
+            <w:t xml:space="preserve"> et al., 2020)</w:t>
           </w:r>
         </w:sdtContent>
       </w:sdt>
@@ -8172,7 +8692,38 @@
               <w:szCs w:val="24"/>
               <w:shd w:val="clear" w:color="auto" w:fill="FFFFFF"/>
             </w:rPr>
-            <w:t>(PathCards :: Pathway, 2021)</w:t>
+            <w:t>(</w:t>
+          </w:r>
+          <w:proofErr w:type="spellStart"/>
+          <w:proofErr w:type="gramStart"/>
+          <w:r>
+            <w:rPr>
+              <w:rFonts w:cstheme="minorHAnsi"/>
+              <w:sz w:val="24"/>
+              <w:szCs w:val="24"/>
+              <w:shd w:val="clear" w:color="auto" w:fill="FFFFFF"/>
+            </w:rPr>
+            <w:t>PathCards</w:t>
+          </w:r>
+          <w:proofErr w:type="spellEnd"/>
+          <w:r>
+            <w:rPr>
+              <w:rFonts w:cstheme="minorHAnsi"/>
+              <w:sz w:val="24"/>
+              <w:szCs w:val="24"/>
+              <w:shd w:val="clear" w:color="auto" w:fill="FFFFFF"/>
+            </w:rPr>
+            <w:t> :</w:t>
+          </w:r>
+          <w:proofErr w:type="gramEnd"/>
+          <w:r>
+            <w:rPr>
+              <w:rFonts w:cstheme="minorHAnsi"/>
+              <w:sz w:val="24"/>
+              <w:szCs w:val="24"/>
+              <w:shd w:val="clear" w:color="auto" w:fill="FFFFFF"/>
+            </w:rPr>
+            <w:t>: Pathway, 2021)</w:t>
           </w:r>
         </w:sdtContent>
       </w:sdt>
@@ -8323,7 +8874,27 @@
               <w:szCs w:val="24"/>
               <w:shd w:val="clear" w:color="auto" w:fill="FFFFFF"/>
             </w:rPr>
-            <w:t>(Spänkuch et al., 2008)</w:t>
+            <w:t>(</w:t>
+          </w:r>
+          <w:proofErr w:type="spellStart"/>
+          <w:r>
+            <w:rPr>
+              <w:rFonts w:cstheme="minorHAnsi"/>
+              <w:sz w:val="24"/>
+              <w:szCs w:val="24"/>
+              <w:shd w:val="clear" w:color="auto" w:fill="FFFFFF"/>
+            </w:rPr>
+            <w:t>Spänkuch</w:t>
+          </w:r>
+          <w:proofErr w:type="spellEnd"/>
+          <w:r>
+            <w:rPr>
+              <w:rFonts w:cstheme="minorHAnsi"/>
+              <w:sz w:val="24"/>
+              <w:szCs w:val="24"/>
+              <w:shd w:val="clear" w:color="auto" w:fill="FFFFFF"/>
+            </w:rPr>
+            <w:t xml:space="preserve"> et al., 2008)</w:t>
           </w:r>
         </w:sdtContent>
       </w:sdt>
@@ -8930,8 +9501,17 @@
           <w:sz w:val="24"/>
           <w:szCs w:val="24"/>
         </w:rPr>
-        <w:t>Another interesting approach would be to investigate each of these treatments over longer periods of time – 3 hours, 12 hours, 24 hours etc</w:t>
-      </w:r>
+        <w:t xml:space="preserve">Another interesting approach would be to investigate each of these treatments over longer periods of time – 3 hours, 12 hours, 24 hours </w:t>
+      </w:r>
+      <w:proofErr w:type="spellStart"/>
+      <w:r>
+        <w:rPr>
+          <w:sz w:val="24"/>
+          <w:szCs w:val="24"/>
+        </w:rPr>
+        <w:t>etc</w:t>
+      </w:r>
+      <w:proofErr w:type="spellEnd"/>
       <w:r>
         <w:rPr>
           <w:sz w:val="24"/>
@@ -9115,11 +9695,47 @@
               <w:rFonts w:eastAsia="Times New Roman"/>
             </w:rPr>
           </w:pPr>
-          <w:r>
-            <w:rPr>
-              <w:rFonts w:eastAsia="Times New Roman"/>
-            </w:rPr>
-            <w:t xml:space="preserve">Comşa, Ş., Cîmpean, A. M., &amp; Raica, M. (2015). The Story of MCF-7 Breast Cancer Cell Line: 40 years of Experience in Research. </w:t>
+          <w:proofErr w:type="spellStart"/>
+          <w:r>
+            <w:rPr>
+              <w:rFonts w:eastAsia="Times New Roman"/>
+            </w:rPr>
+            <w:t>Comşa</w:t>
+          </w:r>
+          <w:proofErr w:type="spellEnd"/>
+          <w:r>
+            <w:rPr>
+              <w:rFonts w:eastAsia="Times New Roman"/>
+            </w:rPr>
+            <w:t xml:space="preserve">, Ş., </w:t>
+          </w:r>
+          <w:proofErr w:type="spellStart"/>
+          <w:r>
+            <w:rPr>
+              <w:rFonts w:eastAsia="Times New Roman"/>
+            </w:rPr>
+            <w:t>Cîmpean</w:t>
+          </w:r>
+          <w:proofErr w:type="spellEnd"/>
+          <w:r>
+            <w:rPr>
+              <w:rFonts w:eastAsia="Times New Roman"/>
+            </w:rPr>
+            <w:t xml:space="preserve">, A. M., &amp; </w:t>
+          </w:r>
+          <w:proofErr w:type="spellStart"/>
+          <w:r>
+            <w:rPr>
+              <w:rFonts w:eastAsia="Times New Roman"/>
+            </w:rPr>
+            <w:t>Raica</w:t>
+          </w:r>
+          <w:proofErr w:type="spellEnd"/>
+          <w:r>
+            <w:rPr>
+              <w:rFonts w:eastAsia="Times New Roman"/>
+            </w:rPr>
+            <w:t xml:space="preserve">, M. (2015). The Story of MCF-7 Breast Cancer Cell Line: 40 years of Experience in Research. </w:t>
           </w:r>
           <w:r>
             <w:rPr>
@@ -9198,6 +9814,7 @@
             </w:rPr>
             <w:t xml:space="preserve">Identification of differentially expressed genes in human breast cancer cells induced by 4-hydroxyltamoxifen and elucidation of their pathophysiological relevance and mechanisms. </w:t>
           </w:r>
+          <w:proofErr w:type="spellStart"/>
           <w:r>
             <w:rPr>
               <w:rFonts w:eastAsia="Times New Roman"/>
@@ -9206,6 +9823,7 @@
             </w:rPr>
             <w:t>Oncotarget</w:t>
           </w:r>
+          <w:proofErr w:type="spellEnd"/>
           <w:r>
             <w:rPr>
               <w:rFonts w:eastAsia="Times New Roman"/>
@@ -9243,7 +9861,25 @@
               <w:i/>
               <w:iCs/>
             </w:rPr>
-            <w:t>IL1R1 Gene - GeneCards | IL1R1 Protein | IL1R1 Antibody</w:t>
+            <w:t xml:space="preserve">IL1R1 Gene - </w:t>
+          </w:r>
+          <w:proofErr w:type="spellStart"/>
+          <w:r>
+            <w:rPr>
+              <w:rFonts w:eastAsia="Times New Roman"/>
+              <w:i/>
+              <w:iCs/>
+            </w:rPr>
+            <w:t>GeneCards</w:t>
+          </w:r>
+          <w:proofErr w:type="spellEnd"/>
+          <w:r>
+            <w:rPr>
+              <w:rFonts w:eastAsia="Times New Roman"/>
+              <w:i/>
+              <w:iCs/>
+            </w:rPr>
+            <w:t xml:space="preserve"> | IL1R1 Protein | IL1R1 Antibody</w:t>
           </w:r>
           <w:r>
             <w:rPr>
@@ -9307,11 +9943,103 @@
               <w:rFonts w:eastAsia="Times New Roman"/>
             </w:rPr>
           </w:pPr>
-          <w:r>
-            <w:rPr>
-              <w:rFonts w:eastAsia="Times New Roman"/>
-            </w:rPr>
-            <w:t xml:space="preserve">Kurozumi, S., Matsumoto, H., Hayashi, Y., Tozuka, K., Inoue, K., Horiguchi, J., Takeyoshi, I., Oyama, T., &amp; Kurosumi, M. (2017). Power of PgR expression as a prognostic factor for ER-positive/HER2-negative breast cancer patients at intermediate risk classified by the Ki67 labeling index. </w:t>
+          <w:proofErr w:type="spellStart"/>
+          <w:r>
+            <w:rPr>
+              <w:rFonts w:eastAsia="Times New Roman"/>
+            </w:rPr>
+            <w:t>Kurozumi</w:t>
+          </w:r>
+          <w:proofErr w:type="spellEnd"/>
+          <w:r>
+            <w:rPr>
+              <w:rFonts w:eastAsia="Times New Roman"/>
+            </w:rPr>
+            <w:t xml:space="preserve">, S., Matsumoto, H., Hayashi, Y., </w:t>
+          </w:r>
+          <w:proofErr w:type="spellStart"/>
+          <w:r>
+            <w:rPr>
+              <w:rFonts w:eastAsia="Times New Roman"/>
+            </w:rPr>
+            <w:t>Tozuka</w:t>
+          </w:r>
+          <w:proofErr w:type="spellEnd"/>
+          <w:r>
+            <w:rPr>
+              <w:rFonts w:eastAsia="Times New Roman"/>
+            </w:rPr>
+            <w:t xml:space="preserve">, K., Inoue, K., </w:t>
+          </w:r>
+          <w:proofErr w:type="spellStart"/>
+          <w:r>
+            <w:rPr>
+              <w:rFonts w:eastAsia="Times New Roman"/>
+            </w:rPr>
+            <w:t>Horiguchi</w:t>
+          </w:r>
+          <w:proofErr w:type="spellEnd"/>
+          <w:r>
+            <w:rPr>
+              <w:rFonts w:eastAsia="Times New Roman"/>
+            </w:rPr>
+            <w:t xml:space="preserve">, J., </w:t>
+          </w:r>
+          <w:proofErr w:type="spellStart"/>
+          <w:r>
+            <w:rPr>
+              <w:rFonts w:eastAsia="Times New Roman"/>
+            </w:rPr>
+            <w:t>Takeyoshi</w:t>
+          </w:r>
+          <w:proofErr w:type="spellEnd"/>
+          <w:r>
+            <w:rPr>
+              <w:rFonts w:eastAsia="Times New Roman"/>
+            </w:rPr>
+            <w:t xml:space="preserve">, I., </w:t>
+          </w:r>
+          <w:proofErr w:type="spellStart"/>
+          <w:r>
+            <w:rPr>
+              <w:rFonts w:eastAsia="Times New Roman"/>
+            </w:rPr>
+            <w:t>Oyama</w:t>
+          </w:r>
+          <w:proofErr w:type="spellEnd"/>
+          <w:r>
+            <w:rPr>
+              <w:rFonts w:eastAsia="Times New Roman"/>
+            </w:rPr>
+            <w:t xml:space="preserve">, T., &amp; </w:t>
+          </w:r>
+          <w:proofErr w:type="spellStart"/>
+          <w:r>
+            <w:rPr>
+              <w:rFonts w:eastAsia="Times New Roman"/>
+            </w:rPr>
+            <w:t>Kurosumi</w:t>
+          </w:r>
+          <w:proofErr w:type="spellEnd"/>
+          <w:r>
+            <w:rPr>
+              <w:rFonts w:eastAsia="Times New Roman"/>
+            </w:rPr>
+            <w:t xml:space="preserve">, M. (2017). Power of </w:t>
+          </w:r>
+          <w:proofErr w:type="spellStart"/>
+          <w:r>
+            <w:rPr>
+              <w:rFonts w:eastAsia="Times New Roman"/>
+            </w:rPr>
+            <w:t>PgR</w:t>
+          </w:r>
+          <w:proofErr w:type="spellEnd"/>
+          <w:r>
+            <w:rPr>
+              <w:rFonts w:eastAsia="Times New Roman"/>
+            </w:rPr>
+            <w:t xml:space="preserve"> expression as a prognostic factor for ER-positive/HER2-negative breast cancer patients at intermediate risk classified by the Ki67 labeling index. </w:t>
           </w:r>
           <w:r>
             <w:rPr>
@@ -9352,11 +10080,89 @@
               <w:rFonts w:eastAsia="Times New Roman"/>
             </w:rPr>
           </w:pPr>
-          <w:r>
-            <w:rPr>
-              <w:rFonts w:eastAsia="Times New Roman"/>
-            </w:rPr>
-            <w:t xml:space="preserve">Lappano, R., Talia, M., Cirillo, F., Rigiracciolo, D. C., Scordamaglia, D., Guzzi, R., Miglietta, A. M., de Francesco, E. M., Belfiore, A., Sims, A. H., &amp; Maggiolini, M. (2020). The IL1β-IL1R signaling is involved in the stimulatory effects triggered by hypoxia in breast cancer cells and cancer-associated fibroblasts (CAFs). </w:t>
+          <w:proofErr w:type="spellStart"/>
+          <w:r>
+            <w:rPr>
+              <w:rFonts w:eastAsia="Times New Roman"/>
+            </w:rPr>
+            <w:t>Lappano</w:t>
+          </w:r>
+          <w:proofErr w:type="spellEnd"/>
+          <w:r>
+            <w:rPr>
+              <w:rFonts w:eastAsia="Times New Roman"/>
+            </w:rPr>
+            <w:t xml:space="preserve">, R., Talia, M., Cirillo, F., </w:t>
+          </w:r>
+          <w:proofErr w:type="spellStart"/>
+          <w:r>
+            <w:rPr>
+              <w:rFonts w:eastAsia="Times New Roman"/>
+            </w:rPr>
+            <w:t>Rigiracciolo</w:t>
+          </w:r>
+          <w:proofErr w:type="spellEnd"/>
+          <w:r>
+            <w:rPr>
+              <w:rFonts w:eastAsia="Times New Roman"/>
+            </w:rPr>
+            <w:t xml:space="preserve">, D. C., </w:t>
+          </w:r>
+          <w:proofErr w:type="spellStart"/>
+          <w:r>
+            <w:rPr>
+              <w:rFonts w:eastAsia="Times New Roman"/>
+            </w:rPr>
+            <w:t>Scordamaglia</w:t>
+          </w:r>
+          <w:proofErr w:type="spellEnd"/>
+          <w:r>
+            <w:rPr>
+              <w:rFonts w:eastAsia="Times New Roman"/>
+            </w:rPr>
+            <w:t xml:space="preserve">, D., </w:t>
+          </w:r>
+          <w:proofErr w:type="spellStart"/>
+          <w:r>
+            <w:rPr>
+              <w:rFonts w:eastAsia="Times New Roman"/>
+            </w:rPr>
+            <w:t>Guzzi</w:t>
+          </w:r>
+          <w:proofErr w:type="spellEnd"/>
+          <w:r>
+            <w:rPr>
+              <w:rFonts w:eastAsia="Times New Roman"/>
+            </w:rPr>
+            <w:t xml:space="preserve">, R., </w:t>
+          </w:r>
+          <w:proofErr w:type="spellStart"/>
+          <w:r>
+            <w:rPr>
+              <w:rFonts w:eastAsia="Times New Roman"/>
+            </w:rPr>
+            <w:t>Miglietta</w:t>
+          </w:r>
+          <w:proofErr w:type="spellEnd"/>
+          <w:r>
+            <w:rPr>
+              <w:rFonts w:eastAsia="Times New Roman"/>
+            </w:rPr>
+            <w:t xml:space="preserve">, A. M., de Francesco, E. M., Belfiore, A., Sims, A. H., &amp; </w:t>
+          </w:r>
+          <w:proofErr w:type="spellStart"/>
+          <w:r>
+            <w:rPr>
+              <w:rFonts w:eastAsia="Times New Roman"/>
+            </w:rPr>
+            <w:t>Maggiolini</w:t>
+          </w:r>
+          <w:proofErr w:type="spellEnd"/>
+          <w:r>
+            <w:rPr>
+              <w:rFonts w:eastAsia="Times New Roman"/>
+            </w:rPr>
+            <w:t xml:space="preserve">, M. (2020). The IL1β-IL1R signaling is involved in the stimulatory effects triggered by hypoxia in breast cancer cells and cancer-associated fibroblasts (CAFs). </w:t>
           </w:r>
           <w:r>
             <w:rPr>
@@ -9401,7 +10207,49 @@
             <w:rPr>
               <w:rFonts w:eastAsia="Times New Roman"/>
             </w:rPr>
-            <w:t xml:space="preserve">Li, Q., Qiu, Y., Jin, T., Liu, M., &amp; Hou, Y. (2021). [MiR- 4719 inhibits migration and invasion of human breast cancer cells via targeting ARHGAP36]. </w:t>
+            <w:t xml:space="preserve">Li, Q., </w:t>
+          </w:r>
+          <w:proofErr w:type="spellStart"/>
+          <w:r>
+            <w:rPr>
+              <w:rFonts w:eastAsia="Times New Roman"/>
+            </w:rPr>
+            <w:t>Qiu</w:t>
+          </w:r>
+          <w:proofErr w:type="spellEnd"/>
+          <w:r>
+            <w:rPr>
+              <w:rFonts w:eastAsia="Times New Roman"/>
+            </w:rPr>
+            <w:t xml:space="preserve">, Y., </w:t>
+          </w:r>
+          <w:proofErr w:type="spellStart"/>
+          <w:r>
+            <w:rPr>
+              <w:rFonts w:eastAsia="Times New Roman"/>
+            </w:rPr>
+            <w:t>Jin</w:t>
+          </w:r>
+          <w:proofErr w:type="spellEnd"/>
+          <w:r>
+            <w:rPr>
+              <w:rFonts w:eastAsia="Times New Roman"/>
+            </w:rPr>
+            <w:t>, T., Liu, M., &amp; Hou, Y. (2021). [</w:t>
+          </w:r>
+          <w:proofErr w:type="spellStart"/>
+          <w:r>
+            <w:rPr>
+              <w:rFonts w:eastAsia="Times New Roman"/>
+            </w:rPr>
+            <w:t>MiR</w:t>
+          </w:r>
+          <w:proofErr w:type="spellEnd"/>
+          <w:r>
+            <w:rPr>
+              <w:rFonts w:eastAsia="Times New Roman"/>
+            </w:rPr>
+            <w:t xml:space="preserve">- 4719 inhibits migration and invasion of human breast cancer cells via targeting ARHGAP36]. </w:t>
           </w:r>
           <w:r>
             <w:rPr>
@@ -9409,7 +10257,61 @@
               <w:i/>
               <w:iCs/>
             </w:rPr>
-            <w:t>Nan Fang Yi Ke Da Xue Xue Bao = Journal of Southern Medical University</w:t>
+            <w:t xml:space="preserve">Nan Fang Yi </w:t>
+          </w:r>
+          <w:proofErr w:type="spellStart"/>
+          <w:r>
+            <w:rPr>
+              <w:rFonts w:eastAsia="Times New Roman"/>
+              <w:i/>
+              <w:iCs/>
+            </w:rPr>
+            <w:t>Ke</w:t>
+          </w:r>
+          <w:proofErr w:type="spellEnd"/>
+          <w:r>
+            <w:rPr>
+              <w:rFonts w:eastAsia="Times New Roman"/>
+              <w:i/>
+              <w:iCs/>
+            </w:rPr>
+            <w:t xml:space="preserve"> Da </w:t>
+          </w:r>
+          <w:proofErr w:type="spellStart"/>
+          <w:r>
+            <w:rPr>
+              <w:rFonts w:eastAsia="Times New Roman"/>
+              <w:i/>
+              <w:iCs/>
+            </w:rPr>
+            <w:t>Xue</w:t>
+          </w:r>
+          <w:proofErr w:type="spellEnd"/>
+          <w:r>
+            <w:rPr>
+              <w:rFonts w:eastAsia="Times New Roman"/>
+              <w:i/>
+              <w:iCs/>
+            </w:rPr>
+            <w:t xml:space="preserve"> </w:t>
+          </w:r>
+          <w:proofErr w:type="spellStart"/>
+          <w:r>
+            <w:rPr>
+              <w:rFonts w:eastAsia="Times New Roman"/>
+              <w:i/>
+              <w:iCs/>
+            </w:rPr>
+            <w:t>Xue</w:t>
+          </w:r>
+          <w:proofErr w:type="spellEnd"/>
+          <w:r>
+            <w:rPr>
+              <w:rFonts w:eastAsia="Times New Roman"/>
+              <w:i/>
+              <w:iCs/>
+            </w:rPr>
+            <w:t xml:space="preserve"> Bao = Journal of Southern Medical University</w:t>
           </w:r>
           <w:r>
             <w:rPr>
@@ -9536,7 +10438,35 @@
             <w:rPr>
               <w:rFonts w:eastAsia="Times New Roman"/>
             </w:rPr>
-            <w:t xml:space="preserve">Ma, L., Liu, Y., Geng, C., Qi, X., &amp; Jiang, J. (2013). Estrogen receptor β inhibits estradiol-induced proliferation and migration of MCF-7 cells through regulation of mitofusin 2. </w:t>
+            <w:t xml:space="preserve">Ma, L., Liu, Y., </w:t>
+          </w:r>
+          <w:proofErr w:type="spellStart"/>
+          <w:r>
+            <w:rPr>
+              <w:rFonts w:eastAsia="Times New Roman"/>
+            </w:rPr>
+            <w:t>Geng</w:t>
+          </w:r>
+          <w:proofErr w:type="spellEnd"/>
+          <w:r>
+            <w:rPr>
+              <w:rFonts w:eastAsia="Times New Roman"/>
+            </w:rPr>
+            <w:t xml:space="preserve">, C., Qi, X., &amp; Jiang, J. (2013). Estrogen receptor β inhibits estradiol-induced proliferation and migration of MCF-7 cells through regulation of </w:t>
+          </w:r>
+          <w:proofErr w:type="spellStart"/>
+          <w:r>
+            <w:rPr>
+              <w:rFonts w:eastAsia="Times New Roman"/>
+            </w:rPr>
+            <w:t>mitofusin</w:t>
+          </w:r>
+          <w:proofErr w:type="spellEnd"/>
+          <w:r>
+            <w:rPr>
+              <w:rFonts w:eastAsia="Times New Roman"/>
+            </w:rPr>
+            <w:t xml:space="preserve"> 2. </w:t>
           </w:r>
           <w:r>
             <w:rPr>
@@ -9623,13 +10553,23 @@
               <w:rFonts w:eastAsia="Times New Roman"/>
             </w:rPr>
           </w:pPr>
+          <w:proofErr w:type="spellStart"/>
           <w:r>
             <w:rPr>
               <w:rFonts w:eastAsia="Times New Roman"/>
               <w:i/>
               <w:iCs/>
             </w:rPr>
-            <w:t>Metallothioneins | HUGO Gene Nomenclature Committee</w:t>
+            <w:t>Metallothioneins</w:t>
+          </w:r>
+          <w:proofErr w:type="spellEnd"/>
+          <w:r>
+            <w:rPr>
+              <w:rFonts w:eastAsia="Times New Roman"/>
+              <w:i/>
+              <w:iCs/>
+            </w:rPr>
+            <w:t xml:space="preserve"> | HUGO Gene Nomenclature Committee</w:t>
           </w:r>
           <w:r>
             <w:rPr>
@@ -9648,13 +10588,33 @@
               <w:rFonts w:eastAsia="Times New Roman"/>
             </w:rPr>
           </w:pPr>
+          <w:proofErr w:type="spellStart"/>
+          <w:proofErr w:type="gramStart"/>
           <w:r>
             <w:rPr>
               <w:rFonts w:eastAsia="Times New Roman"/>
               <w:i/>
               <w:iCs/>
             </w:rPr>
-            <w:t>PathCards :: Pathway</w:t>
+            <w:t>PathCards</w:t>
+          </w:r>
+          <w:proofErr w:type="spellEnd"/>
+          <w:r>
+            <w:rPr>
+              <w:rFonts w:eastAsia="Times New Roman"/>
+              <w:i/>
+              <w:iCs/>
+            </w:rPr>
+            <w:t> :</w:t>
+          </w:r>
+          <w:proofErr w:type="gramEnd"/>
+          <w:r>
+            <w:rPr>
+              <w:rFonts w:eastAsia="Times New Roman"/>
+              <w:i/>
+              <w:iCs/>
+            </w:rPr>
+            <w:t>: Pathway</w:t>
           </w:r>
           <w:r>
             <w:rPr>
@@ -9734,7 +10694,21 @@
             <w:rPr>
               <w:rFonts w:eastAsia="Times New Roman"/>
             </w:rPr>
-            <w:t xml:space="preserve">Downregulation of Plk1 Expression By Receptor-Mediated Uptake of Antisense Oligonucleotide-Loaded Nanoparticles. </w:t>
+            <w:t xml:space="preserve">Downregulation of Plk1 Expression </w:t>
+          </w:r>
+          <w:proofErr w:type="gramStart"/>
+          <w:r>
+            <w:rPr>
+              <w:rFonts w:eastAsia="Times New Roman"/>
+            </w:rPr>
+            <w:t>By</w:t>
+          </w:r>
+          <w:proofErr w:type="gramEnd"/>
+          <w:r>
+            <w:rPr>
+              <w:rFonts w:eastAsia="Times New Roman"/>
+            </w:rPr>
+            <w:t xml:space="preserve"> Receptor-Mediated Uptake of Antisense Oligonucleotide-Loaded Nanoparticles. </w:t>
           </w:r>
           <w:r>
             <w:rPr>
@@ -9779,7 +10753,63 @@
             <w:rPr>
               <w:rFonts w:eastAsia="Times New Roman"/>
             </w:rPr>
-            <w:t xml:space="preserve">Vaden, R. M., Guillen, K. P., Salvant, J. M., Santiago, C. B., Gibbons, J. B., Pathi, S. S., Arunachalam, S., Sigman, M. S., Looper, R. E., &amp; Welm, B. E. (2019). A Cancer-Selective Zinc Ionophore Inspired by the Natural Product Naamidine A. </w:t>
+            <w:t xml:space="preserve">Vaden, R. M., Guillen, K. P., Salvant, J. M., Santiago, C. B., Gibbons, J. B., </w:t>
+          </w:r>
+          <w:proofErr w:type="spellStart"/>
+          <w:r>
+            <w:rPr>
+              <w:rFonts w:eastAsia="Times New Roman"/>
+            </w:rPr>
+            <w:t>Pathi</w:t>
+          </w:r>
+          <w:proofErr w:type="spellEnd"/>
+          <w:r>
+            <w:rPr>
+              <w:rFonts w:eastAsia="Times New Roman"/>
+            </w:rPr>
+            <w:t xml:space="preserve">, S. S., Arunachalam, S., </w:t>
+          </w:r>
+          <w:proofErr w:type="spellStart"/>
+          <w:r>
+            <w:rPr>
+              <w:rFonts w:eastAsia="Times New Roman"/>
+            </w:rPr>
+            <w:t>Sigman</w:t>
+          </w:r>
+          <w:proofErr w:type="spellEnd"/>
+          <w:r>
+            <w:rPr>
+              <w:rFonts w:eastAsia="Times New Roman"/>
+            </w:rPr>
+            <w:t xml:space="preserve">, M. S., Looper, R. E., &amp; </w:t>
+          </w:r>
+          <w:proofErr w:type="spellStart"/>
+          <w:r>
+            <w:rPr>
+              <w:rFonts w:eastAsia="Times New Roman"/>
+            </w:rPr>
+            <w:t>Welm</w:t>
+          </w:r>
+          <w:proofErr w:type="spellEnd"/>
+          <w:r>
+            <w:rPr>
+              <w:rFonts w:eastAsia="Times New Roman"/>
+            </w:rPr>
+            <w:t xml:space="preserve">, B. E. (2019). A Cancer-Selective Zinc Ionophore Inspired by the Natural Product </w:t>
+          </w:r>
+          <w:proofErr w:type="spellStart"/>
+          <w:r>
+            <w:rPr>
+              <w:rFonts w:eastAsia="Times New Roman"/>
+            </w:rPr>
+            <w:t>Naamidine</w:t>
+          </w:r>
+          <w:proofErr w:type="spellEnd"/>
+          <w:r>
+            <w:rPr>
+              <w:rFonts w:eastAsia="Times New Roman"/>
+            </w:rPr>
+            <w:t xml:space="preserve"> A. </w:t>
           </w:r>
           <w:r>
             <w:rPr>
@@ -11012,11 +12042,11 @@
   </w:compat>
   <w:rsids>
     <w:rsidRoot w:val="006660D3"/>
-    <w:rsid w:val="005E6BCE"/>
     <w:rsid w:val="006660D3"/>
     <w:rsid w:val="007357A6"/>
     <w:rsid w:val="00A30C60"/>
     <w:rsid w:val="00A32DD7"/>
+    <w:rsid w:val="00A923EC"/>
   </w:rsids>
   <m:mathPr>
     <m:mathFont m:val="Cambria Math"/>
@@ -11531,6 +12561,41 @@
       <w:lang w:val="en-IL" w:eastAsia="en-IL"/>
     </w:rPr>
   </w:style>
+  <w:style w:type="paragraph" w:customStyle="1" w:styleId="3FB6158B176D48C39C315680FFDA654F">
+    <w:name w:val="3FB6158B176D48C39C315680FFDA654F"/>
+    <w:rsid w:val="00A32DD7"/>
+    <w:rPr>
+      <w:lang w:val="en-IL" w:eastAsia="en-IL"/>
+    </w:rPr>
+  </w:style>
+  <w:style w:type="paragraph" w:customStyle="1" w:styleId="37CA9D504D70435F93FD6B131E81D9D1">
+    <w:name w:val="37CA9D504D70435F93FD6B131E81D9D1"/>
+    <w:rsid w:val="00A32DD7"/>
+    <w:rPr>
+      <w:lang w:val="en-IL" w:eastAsia="en-IL"/>
+    </w:rPr>
+  </w:style>
+  <w:style w:type="paragraph" w:customStyle="1" w:styleId="4A6C5BB9AC9147B1A1D93CBE5319AC50">
+    <w:name w:val="4A6C5BB9AC9147B1A1D93CBE5319AC50"/>
+    <w:rsid w:val="00A32DD7"/>
+    <w:rPr>
+      <w:lang w:val="en-IL" w:eastAsia="en-IL"/>
+    </w:rPr>
+  </w:style>
+  <w:style w:type="paragraph" w:customStyle="1" w:styleId="5D56AE52349A4E539A23AEE0F1692A50">
+    <w:name w:val="5D56AE52349A4E539A23AEE0F1692A50"/>
+    <w:rsid w:val="00A32DD7"/>
+    <w:rPr>
+      <w:lang w:val="en-IL" w:eastAsia="en-IL"/>
+    </w:rPr>
+  </w:style>
+  <w:style w:type="paragraph" w:customStyle="1" w:styleId="29841B38FDF04CD788EB9321A2F7ABDF">
+    <w:name w:val="29841B38FDF04CD788EB9321A2F7ABDF"/>
+    <w:rsid w:val="00A32DD7"/>
+    <w:rPr>
+      <w:lang w:val="en-IL" w:eastAsia="en-IL"/>
+    </w:rPr>
+  </w:style>
 </w:styles>
 </file>
 

</xml_diff>